<commit_message>
Update the SRS requirements according to SIQ sheet(Remove safely monitor requirement)
</commit_message>
<xml_diff>
--- a/Software Specification/SRS/PO2EBL_ELECTRIC_BLENDER_SRS.docx
+++ b/Software Specification/SRS/PO2EBL_ELECTRIC_BLENDER_SRS.docx
@@ -129,7 +129,7 @@
           <w:b/>
           <w:sz w:val="36"/>
         </w:rPr>
-        <w:t>3</w:t>
+        <w:t>4</w:t>
       </w:r>
     </w:p>
     <w:p>
@@ -678,6 +678,139 @@
           </w:p>
         </w:tc>
       </w:tr>
+      <w:tr>
+        <w:trPr>
+          <w:trHeight w:val="65"/>
+        </w:trPr>
+        <w:tc>
+          <w:tcPr>
+            <w:tcW w:w="1800" w:type="dxa"/>
+          </w:tcPr>
+          <w:p>
+            <w:pPr>
+              <w:rPr>
+                <w:rFonts w:asciiTheme="majorHAnsi" w:hAnsiTheme="majorHAnsi" w:cstheme="majorHAnsi"/>
+                <w:sz w:val="28"/>
+                <w:szCs w:val="28"/>
+              </w:rPr>
+            </w:pPr>
+            <w:r>
+              <w:rPr>
+                <w:rFonts w:asciiTheme="majorHAnsi" w:hAnsiTheme="majorHAnsi" w:cstheme="majorHAnsi"/>
+                <w:sz w:val="28"/>
+                <w:szCs w:val="28"/>
+              </w:rPr>
+              <w:t xml:space="preserve">   </w:t>
+            </w:r>
+            <w:r>
+              <w:rPr>
+                <w:rFonts w:asciiTheme="majorHAnsi" w:hAnsiTheme="majorHAnsi" w:cstheme="majorHAnsi"/>
+                <w:sz w:val="28"/>
+                <w:szCs w:val="28"/>
+              </w:rPr>
+              <w:t>2/</w:t>
+            </w:r>
+            <w:r>
+              <w:rPr>
+                <w:rFonts w:asciiTheme="majorHAnsi" w:hAnsiTheme="majorHAnsi" w:cstheme="majorHAnsi"/>
+                <w:sz w:val="28"/>
+                <w:szCs w:val="28"/>
+              </w:rPr>
+              <w:t>6</w:t>
+            </w:r>
+            <w:r>
+              <w:rPr>
+                <w:rFonts w:asciiTheme="majorHAnsi" w:hAnsiTheme="majorHAnsi" w:cstheme="majorHAnsi"/>
+                <w:sz w:val="28"/>
+                <w:szCs w:val="28"/>
+              </w:rPr>
+              <w:t>/2020</w:t>
+            </w:r>
+          </w:p>
+        </w:tc>
+        <w:tc>
+          <w:tcPr>
+            <w:tcW w:w="1448" w:type="dxa"/>
+          </w:tcPr>
+          <w:p>
+            <w:pPr>
+              <w:tabs>
+                <w:tab w:val="center" w:pos="4680"/>
+                <w:tab w:val="right" w:pos="9360"/>
+              </w:tabs>
+              <w:jc w:val="center"/>
+              <w:rPr>
+                <w:rFonts w:asciiTheme="majorHAnsi" w:hAnsiTheme="majorHAnsi" w:cstheme="majorHAnsi"/>
+                <w:sz w:val="28"/>
+                <w:szCs w:val="28"/>
+              </w:rPr>
+            </w:pPr>
+            <w:r>
+              <w:rPr>
+                <w:rFonts w:asciiTheme="majorHAnsi" w:hAnsiTheme="majorHAnsi" w:cstheme="majorHAnsi"/>
+                <w:sz w:val="28"/>
+                <w:szCs w:val="28"/>
+              </w:rPr>
+              <w:t>1.4</w:t>
+            </w:r>
+          </w:p>
+        </w:tc>
+        <w:tc>
+          <w:tcPr>
+            <w:tcW w:w="4010" w:type="dxa"/>
+          </w:tcPr>
+          <w:p>
+            <w:pPr>
+              <w:jc w:val="center"/>
+              <w:rPr>
+                <w:rFonts w:asciiTheme="majorHAnsi" w:hAnsiTheme="majorHAnsi" w:cstheme="majorHAnsi"/>
+                <w:sz w:val="28"/>
+                <w:szCs w:val="28"/>
+              </w:rPr>
+            </w:pPr>
+            <w:r>
+              <w:rPr>
+                <w:rFonts w:asciiTheme="majorHAnsi" w:hAnsiTheme="majorHAnsi" w:cstheme="majorHAnsi"/>
+                <w:sz w:val="28"/>
+                <w:szCs w:val="28"/>
+              </w:rPr>
+              <w:t>Proposed</w:t>
+            </w:r>
+          </w:p>
+        </w:tc>
+        <w:tc>
+          <w:tcPr>
+            <w:tcW w:w="2814" w:type="dxa"/>
+          </w:tcPr>
+          <w:p>
+            <w:pPr>
+              <w:rPr>
+                <w:rFonts w:asciiTheme="majorHAnsi" w:hAnsiTheme="majorHAnsi" w:cstheme="majorHAnsi"/>
+                <w:sz w:val="28"/>
+                <w:szCs w:val="28"/>
+              </w:rPr>
+            </w:pPr>
+            <w:proofErr w:type="spellStart"/>
+            <w:r>
+              <w:rPr>
+                <w:rFonts w:asciiTheme="majorHAnsi" w:hAnsiTheme="majorHAnsi" w:cstheme="majorHAnsi"/>
+                <w:sz w:val="28"/>
+                <w:szCs w:val="28"/>
+              </w:rPr>
+              <w:t>Kariman</w:t>
+            </w:r>
+            <w:proofErr w:type="spellEnd"/>
+            <w:r>
+              <w:rPr>
+                <w:rFonts w:asciiTheme="majorHAnsi" w:hAnsiTheme="majorHAnsi" w:cstheme="majorHAnsi"/>
+                <w:sz w:val="28"/>
+                <w:szCs w:val="28"/>
+              </w:rPr>
+              <w:t xml:space="preserve"> Mohamed</w:t>
+            </w:r>
+          </w:p>
+        </w:tc>
+      </w:tr>
     </w:tbl>
     <w:p>
       <w:pPr>
@@ -695,7 +828,7 @@
         </w:rPr>
       </w:pPr>
       <w:bookmarkStart w:id="0" w:name="_Toc31615425"/>
-      <w:bookmarkStart w:id="1" w:name="_Toc31711390"/>
+      <w:bookmarkStart w:id="1" w:name="_Toc31872722"/>
       <w:r>
         <w:rPr>
           <w:rFonts w:asciiTheme="majorHAnsi" w:eastAsiaTheme="majorEastAsia" w:hAnsiTheme="majorHAnsi" w:cstheme="majorBidi"/>
@@ -911,7 +1044,6 @@
         <w:rPr>
           <w:rFonts w:asciiTheme="majorHAnsi" w:hAnsiTheme="majorHAnsi" w:cstheme="majorHAnsi"/>
         </w:rPr>
-        <w:lastRenderedPageBreak/>
         <w:t>Revision History</w:t>
       </w:r>
     </w:p>
@@ -940,15 +1072,15 @@
         <w:tblLook w:val="0000" w:firstRow="0" w:lastRow="0" w:firstColumn="0" w:lastColumn="0" w:noHBand="0" w:noVBand="0"/>
       </w:tblPr>
       <w:tblGrid>
-        <w:gridCol w:w="1530"/>
-        <w:gridCol w:w="1350"/>
-        <w:gridCol w:w="5130"/>
-        <w:gridCol w:w="2070"/>
+        <w:gridCol w:w="1440"/>
+        <w:gridCol w:w="1260"/>
+        <w:gridCol w:w="5490"/>
+        <w:gridCol w:w="1890"/>
       </w:tblGrid>
       <w:tr>
         <w:tc>
           <w:tcPr>
-            <w:tcW w:w="1530" w:type="dxa"/>
+            <w:tcW w:w="1440" w:type="dxa"/>
           </w:tcPr>
           <w:p>
             <w:pPr>
@@ -973,7 +1105,7 @@
         </w:tc>
         <w:tc>
           <w:tcPr>
-            <w:tcW w:w="1350" w:type="dxa"/>
+            <w:tcW w:w="1260" w:type="dxa"/>
           </w:tcPr>
           <w:p>
             <w:pPr>
@@ -998,7 +1130,7 @@
         </w:tc>
         <w:tc>
           <w:tcPr>
-            <w:tcW w:w="5130" w:type="dxa"/>
+            <w:tcW w:w="5490" w:type="dxa"/>
           </w:tcPr>
           <w:p>
             <w:pPr>
@@ -1023,7 +1155,7 @@
         </w:tc>
         <w:tc>
           <w:tcPr>
-            <w:tcW w:w="2070" w:type="dxa"/>
+            <w:tcW w:w="1890" w:type="dxa"/>
           </w:tcPr>
           <w:p>
             <w:pPr>
@@ -1050,7 +1182,7 @@
       <w:tr>
         <w:tc>
           <w:tcPr>
-            <w:tcW w:w="1530" w:type="dxa"/>
+            <w:tcW w:w="1440" w:type="dxa"/>
           </w:tcPr>
           <w:p>
             <w:pPr>
@@ -1097,7 +1229,7 @@
         </w:tc>
         <w:tc>
           <w:tcPr>
-            <w:tcW w:w="1350" w:type="dxa"/>
+            <w:tcW w:w="1260" w:type="dxa"/>
           </w:tcPr>
           <w:p>
             <w:pPr>
@@ -1130,7 +1262,7 @@
         </w:tc>
         <w:tc>
           <w:tcPr>
-            <w:tcW w:w="5130" w:type="dxa"/>
+            <w:tcW w:w="5490" w:type="dxa"/>
           </w:tcPr>
           <w:p>
             <w:pPr>
@@ -1197,19 +1329,11 @@
               </w:rPr>
               <w:t xml:space="preserve"> and document outline</w:t>
             </w:r>
-            <w:r>
-              <w:rPr>
-                <w:rFonts w:asciiTheme="majorHAnsi" w:hAnsiTheme="majorHAnsi" w:cstheme="majorHAnsi"/>
-                <w:sz w:val="28"/>
-                <w:szCs w:val="28"/>
-              </w:rPr>
-              <w:t>.</w:t>
-            </w:r>
-          </w:p>
-        </w:tc>
-        <w:tc>
-          <w:tcPr>
-            <w:tcW w:w="2070" w:type="dxa"/>
+          </w:p>
+        </w:tc>
+        <w:tc>
+          <w:tcPr>
+            <w:tcW w:w="1890" w:type="dxa"/>
           </w:tcPr>
           <w:p>
             <w:pPr>
@@ -1259,7 +1383,7 @@
       <w:tr>
         <w:tc>
           <w:tcPr>
-            <w:tcW w:w="1530" w:type="dxa"/>
+            <w:tcW w:w="1440" w:type="dxa"/>
           </w:tcPr>
           <w:p>
             <w:pPr>
@@ -1297,7 +1421,7 @@
         </w:tc>
         <w:tc>
           <w:tcPr>
-            <w:tcW w:w="1350" w:type="dxa"/>
+            <w:tcW w:w="1260" w:type="dxa"/>
           </w:tcPr>
           <w:p>
             <w:pPr>
@@ -1330,7 +1454,7 @@
         </w:tc>
         <w:tc>
           <w:tcPr>
-            <w:tcW w:w="5130" w:type="dxa"/>
+            <w:tcW w:w="5490" w:type="dxa"/>
           </w:tcPr>
           <w:p>
             <w:pPr>
@@ -1347,18 +1471,24 @@
                 <w:sz w:val="28"/>
                 <w:szCs w:val="28"/>
               </w:rPr>
-              <w:t xml:space="preserve">Editing description of some features of </w:t>
-            </w:r>
-          </w:p>
-          <w:p>
-            <w:pPr>
-              <w:jc w:val="left"/>
-              <w:rPr>
-                <w:rFonts w:asciiTheme="majorHAnsi" w:hAnsiTheme="majorHAnsi" w:cstheme="majorHAnsi"/>
-                <w:sz w:val="28"/>
-                <w:szCs w:val="28"/>
-              </w:rPr>
-            </w:pPr>
+              <w:t>E</w:t>
+            </w:r>
+            <w:r>
+              <w:rPr>
+                <w:rFonts w:asciiTheme="majorHAnsi" w:hAnsiTheme="majorHAnsi" w:cstheme="majorHAnsi"/>
+                <w:sz w:val="28"/>
+                <w:szCs w:val="28"/>
+              </w:rPr>
+              <w:t>dit description of</w:t>
+            </w:r>
+            <w:r>
+              <w:rPr>
+                <w:rFonts w:asciiTheme="majorHAnsi" w:hAnsiTheme="majorHAnsi" w:cstheme="majorHAnsi"/>
+                <w:sz w:val="28"/>
+                <w:szCs w:val="28"/>
+              </w:rPr>
+              <w:t xml:space="preserve"> </w:t>
+            </w:r>
             <w:r>
               <w:rPr>
                 <w:rFonts w:asciiTheme="majorHAnsi" w:hAnsiTheme="majorHAnsi" w:cstheme="majorHAnsi"/>
@@ -1379,7 +1509,7 @@
         </w:tc>
         <w:tc>
           <w:tcPr>
-            <w:tcW w:w="2070" w:type="dxa"/>
+            <w:tcW w:w="1890" w:type="dxa"/>
           </w:tcPr>
           <w:p>
             <w:pPr>
@@ -1413,45 +1543,29 @@
       <w:tr>
         <w:tc>
           <w:tcPr>
-            <w:tcW w:w="1530" w:type="dxa"/>
-          </w:tcPr>
-          <w:p>
-            <w:pPr>
-              <w:rPr>
-                <w:rFonts w:asciiTheme="majorHAnsi" w:hAnsiTheme="majorHAnsi" w:cstheme="majorHAnsi"/>
-                <w:sz w:val="28"/>
-                <w:szCs w:val="28"/>
-              </w:rPr>
-            </w:pPr>
-            <w:r>
-              <w:rPr>
-                <w:rFonts w:asciiTheme="majorHAnsi" w:hAnsiTheme="majorHAnsi" w:cstheme="majorHAnsi"/>
-                <w:sz w:val="28"/>
-                <w:szCs w:val="28"/>
-              </w:rPr>
-              <w:t>2/</w:t>
-            </w:r>
-            <w:r>
-              <w:rPr>
-                <w:rFonts w:asciiTheme="majorHAnsi" w:hAnsiTheme="majorHAnsi" w:cstheme="majorHAnsi"/>
-                <w:sz w:val="28"/>
-                <w:szCs w:val="28"/>
-              </w:rPr>
-              <w:t>4</w:t>
-            </w:r>
-            <w:r>
-              <w:rPr>
-                <w:rFonts w:asciiTheme="majorHAnsi" w:hAnsiTheme="majorHAnsi" w:cstheme="majorHAnsi"/>
-                <w:sz w:val="28"/>
-                <w:szCs w:val="28"/>
-              </w:rPr>
-              <w:t>/2020</w:t>
-            </w:r>
-          </w:p>
-        </w:tc>
-        <w:tc>
-          <w:tcPr>
-            <w:tcW w:w="1350" w:type="dxa"/>
+            <w:tcW w:w="1440" w:type="dxa"/>
+          </w:tcPr>
+          <w:p>
+            <w:pPr>
+              <w:rPr>
+                <w:rFonts w:asciiTheme="majorHAnsi" w:hAnsiTheme="majorHAnsi" w:cstheme="majorHAnsi"/>
+                <w:sz w:val="28"/>
+                <w:szCs w:val="28"/>
+              </w:rPr>
+            </w:pPr>
+            <w:r>
+              <w:rPr>
+                <w:rFonts w:asciiTheme="majorHAnsi" w:hAnsiTheme="majorHAnsi" w:cstheme="majorHAnsi"/>
+                <w:sz w:val="28"/>
+                <w:szCs w:val="28"/>
+              </w:rPr>
+              <w:t>2/4/2020</w:t>
+            </w:r>
+          </w:p>
+        </w:tc>
+        <w:tc>
+          <w:tcPr>
+            <w:tcW w:w="1260" w:type="dxa"/>
           </w:tcPr>
           <w:p>
             <w:pPr>
@@ -1476,7 +1590,7 @@
         </w:tc>
         <w:tc>
           <w:tcPr>
-            <w:tcW w:w="5130" w:type="dxa"/>
+            <w:tcW w:w="5490" w:type="dxa"/>
           </w:tcPr>
           <w:p>
             <w:pPr>
@@ -1493,7 +1607,7 @@
                 <w:sz w:val="28"/>
                 <w:szCs w:val="28"/>
               </w:rPr>
-              <w:t xml:space="preserve">Edit </w:t>
+              <w:t xml:space="preserve">Update the SRS </w:t>
             </w:r>
             <w:r>
               <w:rPr>
@@ -1509,15 +1623,39 @@
                 <w:sz w:val="28"/>
                 <w:szCs w:val="28"/>
               </w:rPr>
-              <w:t xml:space="preserve"> version</w:t>
-            </w:r>
-            <w:r>
-              <w:rPr>
-                <w:rFonts w:asciiTheme="majorHAnsi" w:hAnsiTheme="majorHAnsi" w:cstheme="majorHAnsi"/>
-                <w:sz w:val="28"/>
-                <w:szCs w:val="28"/>
-              </w:rPr>
-              <w:t xml:space="preserve"> and </w:t>
+              <w:t xml:space="preserve"> version and</w:t>
+            </w:r>
+            <w:r>
+              <w:rPr>
+                <w:rFonts w:asciiTheme="majorHAnsi" w:hAnsiTheme="majorHAnsi" w:cstheme="majorHAnsi"/>
+                <w:sz w:val="28"/>
+                <w:szCs w:val="28"/>
+              </w:rPr>
+              <w:t xml:space="preserve"> edit</w:t>
+            </w:r>
+            <w:r>
+              <w:rPr>
+                <w:rFonts w:asciiTheme="majorHAnsi" w:hAnsiTheme="majorHAnsi" w:cstheme="majorHAnsi"/>
+                <w:sz w:val="28"/>
+                <w:szCs w:val="28"/>
+              </w:rPr>
+              <w:t xml:space="preserve"> </w:t>
+            </w:r>
+            <w:r>
+              <w:rPr>
+                <w:rFonts w:asciiTheme="majorHAnsi" w:hAnsiTheme="majorHAnsi" w:cstheme="majorHAnsi"/>
+                <w:sz w:val="28"/>
+                <w:szCs w:val="28"/>
+              </w:rPr>
+              <w:t>description of</w:t>
+            </w:r>
+            <w:r>
+              <w:rPr>
+                <w:rFonts w:asciiTheme="majorHAnsi" w:hAnsiTheme="majorHAnsi" w:cstheme="majorHAnsi"/>
+                <w:sz w:val="28"/>
+                <w:szCs w:val="28"/>
+              </w:rPr>
+              <w:t xml:space="preserve"> </w:t>
             </w:r>
             <w:r>
               <w:rPr>
@@ -1531,7 +1669,194 @@
         </w:tc>
         <w:tc>
           <w:tcPr>
-            <w:tcW w:w="2070" w:type="dxa"/>
+            <w:tcW w:w="1890" w:type="dxa"/>
+          </w:tcPr>
+          <w:p>
+            <w:pPr>
+              <w:rPr>
+                <w:rFonts w:asciiTheme="majorHAnsi" w:hAnsiTheme="majorHAnsi" w:cstheme="majorHAnsi"/>
+                <w:sz w:val="28"/>
+                <w:szCs w:val="28"/>
+              </w:rPr>
+            </w:pPr>
+            <w:proofErr w:type="spellStart"/>
+            <w:r>
+              <w:rPr>
+                <w:rFonts w:asciiTheme="majorHAnsi" w:hAnsiTheme="majorHAnsi" w:cstheme="majorHAnsi"/>
+                <w:sz w:val="28"/>
+                <w:szCs w:val="28"/>
+              </w:rPr>
+              <w:t>Kariman</w:t>
+            </w:r>
+            <w:proofErr w:type="spellEnd"/>
+            <w:r>
+              <w:rPr>
+                <w:rFonts w:asciiTheme="majorHAnsi" w:hAnsiTheme="majorHAnsi" w:cstheme="majorHAnsi"/>
+                <w:sz w:val="28"/>
+                <w:szCs w:val="28"/>
+              </w:rPr>
+              <w:t xml:space="preserve"> Mohamed</w:t>
+            </w:r>
+          </w:p>
+        </w:tc>
+      </w:tr>
+      <w:tr>
+        <w:tc>
+          <w:tcPr>
+            <w:tcW w:w="1440" w:type="dxa"/>
+          </w:tcPr>
+          <w:p>
+            <w:pPr>
+              <w:rPr>
+                <w:rFonts w:asciiTheme="majorHAnsi" w:hAnsiTheme="majorHAnsi" w:cstheme="majorHAnsi"/>
+                <w:sz w:val="28"/>
+                <w:szCs w:val="28"/>
+              </w:rPr>
+            </w:pPr>
+            <w:r>
+              <w:rPr>
+                <w:rFonts w:asciiTheme="majorHAnsi" w:hAnsiTheme="majorHAnsi" w:cstheme="majorHAnsi"/>
+                <w:sz w:val="28"/>
+                <w:szCs w:val="28"/>
+              </w:rPr>
+              <w:t>2/</w:t>
+            </w:r>
+            <w:r>
+              <w:rPr>
+                <w:rFonts w:asciiTheme="majorHAnsi" w:hAnsiTheme="majorHAnsi" w:cstheme="majorHAnsi"/>
+                <w:sz w:val="28"/>
+                <w:szCs w:val="28"/>
+              </w:rPr>
+              <w:t>6</w:t>
+            </w:r>
+            <w:r>
+              <w:rPr>
+                <w:rFonts w:asciiTheme="majorHAnsi" w:hAnsiTheme="majorHAnsi" w:cstheme="majorHAnsi"/>
+                <w:sz w:val="28"/>
+                <w:szCs w:val="28"/>
+              </w:rPr>
+              <w:t>/2020</w:t>
+            </w:r>
+          </w:p>
+        </w:tc>
+        <w:tc>
+          <w:tcPr>
+            <w:tcW w:w="1260" w:type="dxa"/>
+          </w:tcPr>
+          <w:p>
+            <w:pPr>
+              <w:pStyle w:val="Header"/>
+              <w:spacing w:before="80"/>
+              <w:jc w:val="center"/>
+              <w:rPr>
+                <w:rFonts w:asciiTheme="majorHAnsi" w:hAnsiTheme="majorHAnsi" w:cstheme="majorHAnsi"/>
+                <w:sz w:val="28"/>
+                <w:szCs w:val="28"/>
+              </w:rPr>
+            </w:pPr>
+            <w:r>
+              <w:rPr>
+                <w:rFonts w:asciiTheme="majorHAnsi" w:hAnsiTheme="majorHAnsi" w:cstheme="majorHAnsi"/>
+                <w:sz w:val="28"/>
+                <w:szCs w:val="28"/>
+              </w:rPr>
+              <w:t>1.4</w:t>
+            </w:r>
+          </w:p>
+        </w:tc>
+        <w:tc>
+          <w:tcPr>
+            <w:tcW w:w="5490" w:type="dxa"/>
+          </w:tcPr>
+          <w:p>
+            <w:pPr>
+              <w:tabs>
+                <w:tab w:val="left" w:pos="3390"/>
+              </w:tabs>
+              <w:jc w:val="left"/>
+              <w:rPr>
+                <w:rFonts w:asciiTheme="majorHAnsi" w:hAnsiTheme="majorHAnsi" w:cstheme="majorHAnsi"/>
+                <w:sz w:val="28"/>
+                <w:szCs w:val="28"/>
+              </w:rPr>
+            </w:pPr>
+            <w:r>
+              <w:rPr>
+                <w:rFonts w:asciiTheme="majorHAnsi" w:hAnsiTheme="majorHAnsi" w:cstheme="majorHAnsi"/>
+                <w:sz w:val="28"/>
+                <w:szCs w:val="28"/>
+              </w:rPr>
+              <w:t xml:space="preserve">Update the </w:t>
+            </w:r>
+            <w:r>
+              <w:rPr>
+                <w:rFonts w:asciiTheme="majorHAnsi" w:hAnsiTheme="majorHAnsi" w:cstheme="majorHAnsi"/>
+                <w:sz w:val="28"/>
+                <w:szCs w:val="28"/>
+              </w:rPr>
+              <w:t>S</w:t>
+            </w:r>
+            <w:r>
+              <w:rPr>
+                <w:rFonts w:asciiTheme="majorHAnsi" w:hAnsiTheme="majorHAnsi" w:cstheme="majorHAnsi"/>
+                <w:sz w:val="28"/>
+                <w:szCs w:val="28"/>
+              </w:rPr>
+              <w:t>RS requirements according to SIQ sheet</w:t>
+            </w:r>
+            <w:r>
+              <w:rPr>
+                <w:rFonts w:asciiTheme="majorHAnsi" w:hAnsiTheme="majorHAnsi" w:cstheme="majorHAnsi"/>
+                <w:sz w:val="28"/>
+                <w:szCs w:val="28"/>
+              </w:rPr>
+              <w:t xml:space="preserve"> </w:t>
+            </w:r>
+            <w:r>
+              <w:rPr>
+                <w:rFonts w:asciiTheme="majorHAnsi" w:hAnsiTheme="majorHAnsi" w:cstheme="majorHAnsi"/>
+                <w:sz w:val="28"/>
+                <w:szCs w:val="28"/>
+              </w:rPr>
+              <w:t>(</w:t>
+            </w:r>
+            <w:r>
+              <w:rPr>
+                <w:rFonts w:asciiTheme="majorHAnsi" w:hAnsiTheme="majorHAnsi" w:cstheme="majorHAnsi"/>
+                <w:sz w:val="28"/>
+                <w:szCs w:val="28"/>
+              </w:rPr>
+              <w:t>Remove safely monitor</w:t>
+            </w:r>
+            <w:r>
+              <w:rPr>
+                <w:rFonts w:asciiTheme="majorHAnsi" w:hAnsiTheme="majorHAnsi" w:cstheme="majorHAnsi"/>
+                <w:sz w:val="28"/>
+                <w:szCs w:val="28"/>
+              </w:rPr>
+              <w:t xml:space="preserve"> </w:t>
+            </w:r>
+            <w:r>
+              <w:rPr>
+                <w:rFonts w:asciiTheme="majorHAnsi" w:hAnsiTheme="majorHAnsi" w:cstheme="majorHAnsi"/>
+                <w:sz w:val="28"/>
+                <w:szCs w:val="28"/>
+              </w:rPr>
+              <w:t>requirement</w:t>
+            </w:r>
+            <w:r>
+              <w:rPr>
+                <w:rFonts w:asciiTheme="majorHAnsi" w:hAnsiTheme="majorHAnsi" w:cstheme="majorHAnsi"/>
+                <w:sz w:val="28"/>
+                <w:szCs w:val="28"/>
+              </w:rPr>
+              <w:t>)</w:t>
+            </w:r>
+          </w:p>
+        </w:tc>
+        <w:tc>
+          <w:tcPr>
+            <w:tcW w:w="1890" w:type="dxa"/>
           </w:tcPr>
           <w:p>
             <w:pPr>
@@ -1627,19 +1952,7 @@
               <w:sz w:val="48"/>
               <w:szCs w:val="48"/>
             </w:rPr>
-            <w:t>Con</w:t>
-          </w:r>
-          <w:bookmarkStart w:id="2" w:name="_GoBack"/>
-          <w:bookmarkEnd w:id="2"/>
-          <w:r>
-            <w:rPr>
-              <w:b/>
-              <w:bCs/>
-              <w:color w:val="000000" w:themeColor="text1"/>
-              <w:sz w:val="48"/>
-              <w:szCs w:val="48"/>
-            </w:rPr>
-            <w:t>tents</w:t>
+            <w:t>Contents</w:t>
           </w:r>
         </w:p>
         <w:p>
@@ -1664,7 +1977,7 @@
           <w:r>
             <w:fldChar w:fldCharType="separate"/>
           </w:r>
-          <w:hyperlink w:anchor="_Toc31711390" w:history="1">
+          <w:hyperlink w:anchor="_Toc31872722" w:history="1">
             <w:r>
               <w:rPr>
                 <w:rStyle w:val="Hyperlink"/>
@@ -1694,7 +2007,7 @@
                 <w:noProof/>
                 <w:webHidden/>
               </w:rPr>
-              <w:instrText xml:space="preserve"> PAGEREF _Toc31711390 \h </w:instrText>
+              <w:instrText xml:space="preserve"> PAGEREF _Toc31872722 \h </w:instrText>
             </w:r>
             <w:r>
               <w:rPr>
@@ -1738,7 +2051,7 @@
               <w:szCs w:val="22"/>
             </w:rPr>
           </w:pPr>
-          <w:hyperlink w:anchor="_Toc31711391" w:history="1">
+          <w:hyperlink w:anchor="_Toc31872723" w:history="1">
             <w:r>
               <w:rPr>
                 <w:rStyle w:val="Hyperlink"/>
@@ -1767,7 +2080,7 @@
                 <w:noProof/>
                 <w:webHidden/>
               </w:rPr>
-              <w:instrText xml:space="preserve"> PAGEREF _Toc31711391 \h </w:instrText>
+              <w:instrText xml:space="preserve"> PAGEREF _Toc31872723 \h </w:instrText>
             </w:r>
             <w:r>
               <w:rPr>
@@ -1811,7 +2124,7 @@
               <w:szCs w:val="22"/>
             </w:rPr>
           </w:pPr>
-          <w:hyperlink w:anchor="_Toc31711392" w:history="1">
+          <w:hyperlink w:anchor="_Toc31872724" w:history="1">
             <w:r>
               <w:rPr>
                 <w:rStyle w:val="Hyperlink"/>
@@ -1840,7 +2153,7 @@
                 <w:noProof/>
                 <w:webHidden/>
               </w:rPr>
-              <w:instrText xml:space="preserve"> PAGEREF _Toc31711392 \h </w:instrText>
+              <w:instrText xml:space="preserve"> PAGEREF _Toc31872724 \h </w:instrText>
             </w:r>
             <w:r>
               <w:rPr>
@@ -1884,7 +2197,7 @@
               <w:szCs w:val="22"/>
             </w:rPr>
           </w:pPr>
-          <w:hyperlink w:anchor="_Toc31711393" w:history="1">
+          <w:hyperlink w:anchor="_Toc31872725" w:history="1">
             <w:r>
               <w:rPr>
                 <w:rStyle w:val="Hyperlink"/>
@@ -1914,7 +2227,7 @@
                 <w:noProof/>
                 <w:webHidden/>
               </w:rPr>
-              <w:instrText xml:space="preserve"> PAGEREF _Toc31711393 \h </w:instrText>
+              <w:instrText xml:space="preserve"> PAGEREF _Toc31872725 \h </w:instrText>
             </w:r>
             <w:r>
               <w:rPr>
@@ -1958,7 +2271,7 @@
               <w:szCs w:val="22"/>
             </w:rPr>
           </w:pPr>
-          <w:hyperlink w:anchor="_Toc31711394" w:history="1">
+          <w:hyperlink w:anchor="_Toc31872726" w:history="1">
             <w:r>
               <w:rPr>
                 <w:rStyle w:val="Hyperlink"/>
@@ -1987,7 +2300,7 @@
                 <w:noProof/>
                 <w:webHidden/>
               </w:rPr>
-              <w:instrText xml:space="preserve"> PAGEREF _Toc31711394 \h </w:instrText>
+              <w:instrText xml:space="preserve"> PAGEREF _Toc31872726 \h </w:instrText>
             </w:r>
             <w:r>
               <w:rPr>
@@ -2031,7 +2344,7 @@
               <w:szCs w:val="22"/>
             </w:rPr>
           </w:pPr>
-          <w:hyperlink w:anchor="_Toc31711395" w:history="1">
+          <w:hyperlink w:anchor="_Toc31872727" w:history="1">
             <w:r>
               <w:rPr>
                 <w:rStyle w:val="Hyperlink"/>
@@ -2060,7 +2373,7 @@
                 <w:noProof/>
                 <w:webHidden/>
               </w:rPr>
-              <w:instrText xml:space="preserve"> PAGEREF _Toc31711395 \h </w:instrText>
+              <w:instrText xml:space="preserve"> PAGEREF _Toc31872727 \h </w:instrText>
             </w:r>
             <w:r>
               <w:rPr>
@@ -2104,7 +2417,7 @@
               <w:szCs w:val="22"/>
             </w:rPr>
           </w:pPr>
-          <w:hyperlink w:anchor="_Toc31711396" w:history="1">
+          <w:hyperlink w:anchor="_Toc31872728" w:history="1">
             <w:r>
               <w:rPr>
                 <w:rStyle w:val="Hyperlink"/>
@@ -2133,7 +2446,7 @@
                 <w:noProof/>
                 <w:webHidden/>
               </w:rPr>
-              <w:instrText xml:space="preserve"> PAGEREF _Toc31711396 \h </w:instrText>
+              <w:instrText xml:space="preserve"> PAGEREF _Toc31872728 \h </w:instrText>
             </w:r>
             <w:r>
               <w:rPr>
@@ -2177,7 +2490,7 @@
               <w:szCs w:val="22"/>
             </w:rPr>
           </w:pPr>
-          <w:hyperlink w:anchor="_Toc31711397" w:history="1">
+          <w:hyperlink w:anchor="_Toc31872729" w:history="1">
             <w:r>
               <w:rPr>
                 <w:rStyle w:val="Hyperlink"/>
@@ -2216,7 +2529,7 @@
                 <w:noProof/>
                 <w:webHidden/>
               </w:rPr>
-              <w:instrText xml:space="preserve"> PAGEREF _Toc31711397 \h </w:instrText>
+              <w:instrText xml:space="preserve"> PAGEREF _Toc31872729 \h </w:instrText>
             </w:r>
             <w:r>
               <w:rPr>
@@ -2260,7 +2573,7 @@
               <w:szCs w:val="22"/>
             </w:rPr>
           </w:pPr>
-          <w:hyperlink w:anchor="_Toc31711398" w:history="1">
+          <w:hyperlink w:anchor="_Toc31872730" w:history="1">
             <w:r>
               <w:rPr>
                 <w:rStyle w:val="Hyperlink"/>
@@ -2290,7 +2603,7 @@
                 <w:noProof/>
                 <w:webHidden/>
               </w:rPr>
-              <w:instrText xml:space="preserve"> PAGEREF _Toc31711398 \h </w:instrText>
+              <w:instrText xml:space="preserve"> PAGEREF _Toc31872730 \h </w:instrText>
             </w:r>
             <w:r>
               <w:rPr>
@@ -2334,7 +2647,7 @@
               <w:szCs w:val="22"/>
             </w:rPr>
           </w:pPr>
-          <w:hyperlink w:anchor="_Toc31711399" w:history="1">
+          <w:hyperlink w:anchor="_Toc31872731" w:history="1">
             <w:r>
               <w:rPr>
                 <w:rStyle w:val="Hyperlink"/>
@@ -2364,7 +2677,7 @@
                 <w:noProof/>
                 <w:webHidden/>
               </w:rPr>
-              <w:instrText xml:space="preserve"> PAGEREF _Toc31711399 \h </w:instrText>
+              <w:instrText xml:space="preserve"> PAGEREF _Toc31872731 \h </w:instrText>
             </w:r>
             <w:r>
               <w:rPr>
@@ -2408,7 +2721,7 @@
               <w:szCs w:val="22"/>
             </w:rPr>
           </w:pPr>
-          <w:hyperlink w:anchor="_Toc31711400" w:history="1">
+          <w:hyperlink w:anchor="_Toc31872732" w:history="1">
             <w:r>
               <w:rPr>
                 <w:rStyle w:val="Hyperlink"/>
@@ -2438,7 +2751,7 @@
                 <w:noProof/>
                 <w:webHidden/>
               </w:rPr>
-              <w:instrText xml:space="preserve"> PAGEREF _Toc31711400 \h </w:instrText>
+              <w:instrText xml:space="preserve"> PAGEREF _Toc31872732 \h </w:instrText>
             </w:r>
             <w:r>
               <w:rPr>
@@ -2482,7 +2795,7 @@
               <w:szCs w:val="22"/>
             </w:rPr>
           </w:pPr>
-          <w:hyperlink w:anchor="_Toc31711401" w:history="1">
+          <w:hyperlink w:anchor="_Toc31872733" w:history="1">
             <w:r>
               <w:rPr>
                 <w:rStyle w:val="Hyperlink"/>
@@ -2530,7 +2843,7 @@
                 <w:noProof/>
                 <w:webHidden/>
               </w:rPr>
-              <w:instrText xml:space="preserve"> PAGEREF _Toc31711401 \h </w:instrText>
+              <w:instrText xml:space="preserve"> PAGEREF _Toc31872733 \h </w:instrText>
             </w:r>
             <w:r>
               <w:rPr>
@@ -2614,10 +2927,10 @@
           <w:szCs w:val="48"/>
         </w:rPr>
       </w:pPr>
-      <w:bookmarkStart w:id="3" w:name="_Toc32222654"/>
-      <w:bookmarkStart w:id="4" w:name="_Toc466012295"/>
-      <w:bookmarkStart w:id="5" w:name="_Toc434992860"/>
-      <w:bookmarkStart w:id="6" w:name="_Toc31711391"/>
+      <w:bookmarkStart w:id="2" w:name="_Toc32222654"/>
+      <w:bookmarkStart w:id="3" w:name="_Toc466012295"/>
+      <w:bookmarkStart w:id="4" w:name="_Toc434992860"/>
+      <w:bookmarkStart w:id="5" w:name="_Toc31872723"/>
       <w:r>
         <w:rPr>
           <w:b/>
@@ -2638,10 +2951,10 @@
         </w:rPr>
         <w:t>Introduction</w:t>
       </w:r>
+      <w:bookmarkEnd w:id="2"/>
       <w:bookmarkEnd w:id="3"/>
       <w:bookmarkEnd w:id="4"/>
       <w:bookmarkEnd w:id="5"/>
-      <w:bookmarkEnd w:id="6"/>
     </w:p>
     <w:p>
       <w:pPr>
@@ -2721,10 +3034,10 @@
           <w:szCs w:val="40"/>
         </w:rPr>
       </w:pPr>
-      <w:bookmarkStart w:id="7" w:name="_Toc32222655"/>
-      <w:bookmarkStart w:id="8" w:name="_Toc466012296"/>
-      <w:bookmarkStart w:id="9" w:name="_Toc434992861"/>
-      <w:bookmarkStart w:id="10" w:name="_Toc31711392"/>
+      <w:bookmarkStart w:id="6" w:name="_Toc32222655"/>
+      <w:bookmarkStart w:id="7" w:name="_Toc466012296"/>
+      <w:bookmarkStart w:id="8" w:name="_Toc434992861"/>
+      <w:bookmarkStart w:id="9" w:name="_Toc31872724"/>
       <w:r>
         <w:rPr>
           <w:b/>
@@ -2745,8 +3058,8 @@
         </w:rPr>
         <w:t>Specification Definition</w:t>
       </w:r>
-      <w:bookmarkEnd w:id="7"/>
-      <w:bookmarkEnd w:id="10"/>
+      <w:bookmarkEnd w:id="6"/>
+      <w:bookmarkEnd w:id="9"/>
     </w:p>
     <w:p>
       <w:pPr>
@@ -2819,8 +3132,8 @@
           <w:szCs w:val="40"/>
         </w:rPr>
       </w:pPr>
-      <w:bookmarkStart w:id="11" w:name="_Toc32222656"/>
-      <w:bookmarkStart w:id="12" w:name="_Toc31711393"/>
+      <w:bookmarkStart w:id="10" w:name="_Toc32222656"/>
+      <w:bookmarkStart w:id="11" w:name="_Toc31872725"/>
       <w:r>
         <w:rPr>
           <w:rFonts w:cstheme="majorHAnsi"/>
@@ -2843,10 +3156,10 @@
         </w:rPr>
         <w:t>Specification Objectives</w:t>
       </w:r>
+      <w:bookmarkEnd w:id="7"/>
       <w:bookmarkEnd w:id="8"/>
-      <w:bookmarkEnd w:id="9"/>
+      <w:bookmarkEnd w:id="10"/>
       <w:bookmarkEnd w:id="11"/>
-      <w:bookmarkEnd w:id="12"/>
     </w:p>
     <w:p>
       <w:pPr>
@@ -3079,7 +3392,7 @@
           <w:szCs w:val="48"/>
         </w:rPr>
       </w:pPr>
-      <w:bookmarkStart w:id="13" w:name="_Toc31711394"/>
+      <w:bookmarkStart w:id="12" w:name="_Toc31872726"/>
       <w:r>
         <w:rPr>
           <w:b/>
@@ -3100,7 +3413,7 @@
         </w:rPr>
         <w:t>System Overview:</w:t>
       </w:r>
-      <w:bookmarkEnd w:id="13"/>
+      <w:bookmarkEnd w:id="12"/>
     </w:p>
     <w:p>
       <w:pPr>
@@ -3113,7 +3426,7 @@
           <w:szCs w:val="40"/>
         </w:rPr>
       </w:pPr>
-      <w:bookmarkStart w:id="14" w:name="_Toc31711395"/>
+      <w:bookmarkStart w:id="13" w:name="_Toc31872727"/>
       <w:r>
         <w:rPr>
           <w:b/>
@@ -3134,7 +3447,7 @@
         </w:rPr>
         <w:t>Definition:</w:t>
       </w:r>
-      <w:bookmarkEnd w:id="14"/>
+      <w:bookmarkEnd w:id="13"/>
     </w:p>
     <w:p>
       <w:pPr>
@@ -3181,7 +3494,7 @@
           <w:szCs w:val="40"/>
         </w:rPr>
       </w:pPr>
-      <w:bookmarkStart w:id="15" w:name="_Toc31711396"/>
+      <w:bookmarkStart w:id="14" w:name="_Toc31872728"/>
       <w:r>
         <w:rPr>
           <w:b/>
@@ -3192,7 +3505,7 @@
         </w:rPr>
         <w:t>2.2 Objective:</w:t>
       </w:r>
-      <w:bookmarkEnd w:id="15"/>
+      <w:bookmarkEnd w:id="14"/>
     </w:p>
     <w:p>
       <w:pPr>
@@ -3289,7 +3602,7 @@
           <w:szCs w:val="40"/>
         </w:rPr>
       </w:pPr>
-      <w:bookmarkStart w:id="16" w:name="_Toc31711397"/>
+      <w:bookmarkStart w:id="15" w:name="_Toc31872729"/>
       <w:r>
         <w:rPr>
           <w:b/>
@@ -3312,7 +3625,7 @@
         </w:rPr>
         <w:t>:</w:t>
       </w:r>
-      <w:bookmarkEnd w:id="16"/>
+      <w:bookmarkEnd w:id="15"/>
     </w:p>
     <w:p>
       <w:pPr>
@@ -3523,7 +3836,7 @@
           <w:szCs w:val="48"/>
         </w:rPr>
       </w:pPr>
-      <w:bookmarkStart w:id="17" w:name="_Toc31711398"/>
+      <w:bookmarkStart w:id="16" w:name="_Toc31872730"/>
       <w:r>
         <w:rPr>
           <w:rFonts w:asciiTheme="majorHAnsi" w:eastAsiaTheme="majorEastAsia" w:hAnsiTheme="majorHAnsi" w:cstheme="majorBidi"/>
@@ -3536,7 +3849,7 @@
         <w:lastRenderedPageBreak/>
         <w:t>3 Software Requirements:</w:t>
       </w:r>
-      <w:bookmarkEnd w:id="17"/>
+      <w:bookmarkEnd w:id="16"/>
     </w:p>
     <w:p/>
     <w:tbl>
@@ -4071,7 +4384,17 @@
                 <w:szCs w:val="32"/>
               </w:rPr>
               <w:lastRenderedPageBreak/>
-              <w:t>3.3</w:t>
+              <w:t>3.</w:t>
+            </w:r>
+            <w:r>
+              <w:rPr>
+                <w:rFonts w:asciiTheme="majorHAnsi" w:hAnsiTheme="majorHAnsi" w:cstheme="majorHAnsi"/>
+                <w:b/>
+                <w:bCs/>
+                <w:sz w:val="32"/>
+                <w:szCs w:val="32"/>
+              </w:rPr>
+              <w:t>3</w:t>
             </w:r>
             <w:r>
               <w:rPr>
@@ -4091,28 +4414,28 @@
                 <w:sz w:val="32"/>
                 <w:szCs w:val="32"/>
               </w:rPr>
-              <w:t xml:space="preserve">Safety </w:t>
-            </w:r>
-          </w:p>
-          <w:p>
-            <w:pPr>
-              <w:rPr>
-                <w:rFonts w:asciiTheme="majorHAnsi" w:hAnsiTheme="majorHAnsi" w:cstheme="majorHAnsi"/>
-                <w:b/>
-                <w:bCs/>
-                <w:sz w:val="32"/>
-                <w:szCs w:val="32"/>
-              </w:rPr>
-            </w:pPr>
-            <w:r>
-              <w:rPr>
-                <w:rFonts w:asciiTheme="majorHAnsi" w:hAnsiTheme="majorHAnsi" w:cstheme="majorHAnsi"/>
-                <w:b/>
-                <w:bCs/>
-                <w:sz w:val="32"/>
-                <w:szCs w:val="32"/>
-              </w:rPr>
-              <w:t>Monitoring</w:t>
+              <w:t xml:space="preserve">Monitoring </w:t>
+            </w:r>
+          </w:p>
+          <w:p>
+            <w:pPr>
+              <w:rPr>
+                <w:rFonts w:asciiTheme="majorHAnsi" w:hAnsiTheme="majorHAnsi" w:cstheme="majorHAnsi"/>
+                <w:b/>
+                <w:bCs/>
+                <w:sz w:val="32"/>
+                <w:szCs w:val="32"/>
+              </w:rPr>
+            </w:pPr>
+            <w:r>
+              <w:rPr>
+                <w:rFonts w:asciiTheme="majorHAnsi" w:hAnsiTheme="majorHAnsi" w:cstheme="majorHAnsi"/>
+                <w:b/>
+                <w:bCs/>
+                <w:sz w:val="32"/>
+                <w:szCs w:val="32"/>
+              </w:rPr>
+              <w:t>speed</w:t>
             </w:r>
           </w:p>
         </w:tc>
@@ -4134,156 +4457,23 @@
                 <w:sz w:val="32"/>
                 <w:szCs w:val="32"/>
               </w:rPr>
-              <w:t>REQ_PO2EBL_SRS_03_V1</w:t>
-            </w:r>
-            <w:r>
-              <w:rPr>
-                <w:rFonts w:asciiTheme="majorHAnsi" w:hAnsiTheme="majorHAnsi" w:cstheme="majorHAnsi"/>
-                <w:sz w:val="32"/>
-                <w:szCs w:val="32"/>
-              </w:rPr>
-              <w:t>.3</w:t>
-            </w:r>
-          </w:p>
-        </w:tc>
-        <w:tc>
-          <w:tcPr>
-            <w:tcW w:w="4590" w:type="dxa"/>
-          </w:tcPr>
-          <w:p>
-            <w:pPr>
-              <w:rPr>
-                <w:rFonts w:asciiTheme="majorHAnsi" w:hAnsiTheme="majorHAnsi" w:cstheme="majorHAnsi"/>
-                <w:sz w:val="32"/>
-                <w:szCs w:val="32"/>
-              </w:rPr>
-            </w:pPr>
-            <w:r>
-              <w:rPr>
-                <w:rFonts w:asciiTheme="majorHAnsi" w:hAnsiTheme="majorHAnsi" w:cstheme="majorHAnsi"/>
-                <w:sz w:val="32"/>
-                <w:szCs w:val="32"/>
-              </w:rPr>
-              <w:t>The software shall monitor the input voltage level to ensure the safety of the motor.</w:t>
-            </w:r>
-          </w:p>
-          <w:p>
-            <w:pPr>
-              <w:rPr>
-                <w:rFonts w:asciiTheme="majorHAnsi" w:hAnsiTheme="majorHAnsi" w:cstheme="majorHAnsi"/>
-                <w:sz w:val="32"/>
-                <w:szCs w:val="32"/>
-              </w:rPr>
-            </w:pPr>
-            <w:r>
-              <w:rPr>
-                <w:rFonts w:asciiTheme="majorHAnsi" w:hAnsiTheme="majorHAnsi" w:cstheme="majorHAnsi"/>
-                <w:sz w:val="32"/>
-                <w:szCs w:val="32"/>
-              </w:rPr>
-              <w:t xml:space="preserve"> If the input voltage level increases over the charted levels or decreases below it, the motor shall be turned off.</w:t>
-            </w:r>
-          </w:p>
-          <w:p>
-            <w:pPr>
-              <w:rPr>
-                <w:rFonts w:asciiTheme="majorHAnsi" w:hAnsiTheme="majorHAnsi" w:cstheme="majorHAnsi"/>
-                <w:b/>
-                <w:bCs/>
-                <w:sz w:val="32"/>
-                <w:szCs w:val="32"/>
-              </w:rPr>
-            </w:pPr>
-            <w:r>
-              <w:rPr>
-                <w:rFonts w:asciiTheme="majorHAnsi" w:hAnsiTheme="majorHAnsi" w:cstheme="majorHAnsi"/>
-                <w:b/>
-                <w:bCs/>
-                <w:sz w:val="32"/>
-                <w:szCs w:val="32"/>
-              </w:rPr>
-              <w:t>#imp SW</w:t>
-            </w:r>
-          </w:p>
-        </w:tc>
-      </w:tr>
-      <w:tr>
-        <w:tc>
-          <w:tcPr>
-            <w:tcW w:w="1795" w:type="dxa"/>
-          </w:tcPr>
-          <w:p>
-            <w:pPr>
-              <w:rPr>
-                <w:rFonts w:asciiTheme="majorHAnsi" w:hAnsiTheme="majorHAnsi" w:cstheme="majorHAnsi"/>
-                <w:b/>
-                <w:bCs/>
-                <w:sz w:val="32"/>
-                <w:szCs w:val="32"/>
-              </w:rPr>
-            </w:pPr>
-            <w:r>
-              <w:rPr>
-                <w:rFonts w:asciiTheme="majorHAnsi" w:hAnsiTheme="majorHAnsi" w:cstheme="majorHAnsi"/>
-                <w:b/>
-                <w:bCs/>
-                <w:sz w:val="32"/>
-                <w:szCs w:val="32"/>
-              </w:rPr>
-              <w:t xml:space="preserve">3.4 </w:t>
-            </w:r>
-            <w:r>
-              <w:rPr>
-                <w:rFonts w:asciiTheme="majorHAnsi" w:hAnsiTheme="majorHAnsi" w:cstheme="majorHAnsi"/>
-                <w:b/>
-                <w:bCs/>
-                <w:sz w:val="32"/>
-                <w:szCs w:val="32"/>
-              </w:rPr>
-              <w:t xml:space="preserve">Monitoring </w:t>
-            </w:r>
-          </w:p>
-          <w:p>
-            <w:pPr>
-              <w:rPr>
-                <w:rFonts w:asciiTheme="majorHAnsi" w:hAnsiTheme="majorHAnsi" w:cstheme="majorHAnsi"/>
-                <w:b/>
-                <w:bCs/>
-                <w:sz w:val="32"/>
-                <w:szCs w:val="32"/>
-              </w:rPr>
-            </w:pPr>
-            <w:r>
-              <w:rPr>
-                <w:rFonts w:asciiTheme="majorHAnsi" w:hAnsiTheme="majorHAnsi" w:cstheme="majorHAnsi"/>
-                <w:b/>
-                <w:bCs/>
-                <w:sz w:val="32"/>
-                <w:szCs w:val="32"/>
-              </w:rPr>
-              <w:t>speed</w:t>
-            </w:r>
-          </w:p>
-        </w:tc>
-        <w:tc>
-          <w:tcPr>
-            <w:tcW w:w="3780" w:type="dxa"/>
-          </w:tcPr>
-          <w:p>
-            <w:pPr>
-              <w:rPr>
-                <w:rFonts w:asciiTheme="majorHAnsi" w:hAnsiTheme="majorHAnsi" w:cstheme="majorHAnsi"/>
-                <w:sz w:val="32"/>
-                <w:szCs w:val="32"/>
-              </w:rPr>
-            </w:pPr>
-            <w:r>
-              <w:rPr>
-                <w:rFonts w:asciiTheme="majorHAnsi" w:hAnsiTheme="majorHAnsi" w:cstheme="majorHAnsi"/>
-                <w:sz w:val="32"/>
-                <w:szCs w:val="32"/>
-              </w:rPr>
-              <w:t>REQ_PO2EBL_SRS_04_V1</w:t>
+              <w:t>REQ_PO2EBL_SRS_0</w:t>
+            </w:r>
+            <w:r>
+              <w:rPr>
+                <w:rFonts w:asciiTheme="majorHAnsi" w:hAnsiTheme="majorHAnsi" w:cstheme="majorHAnsi"/>
+                <w:sz w:val="32"/>
+                <w:szCs w:val="32"/>
+              </w:rPr>
+              <w:t>3</w:t>
+            </w:r>
+            <w:r>
+              <w:rPr>
+                <w:rFonts w:asciiTheme="majorHAnsi" w:hAnsiTheme="majorHAnsi" w:cstheme="majorHAnsi"/>
+                <w:sz w:val="32"/>
+                <w:szCs w:val="32"/>
+              </w:rPr>
+              <w:t>_V1</w:t>
             </w:r>
             <w:r>
               <w:rPr>
@@ -4430,6 +4620,69 @@
         </w:tc>
       </w:tr>
     </w:tbl>
+    <w:p>
+      <w:pPr>
+        <w:rPr>
+          <w:rFonts w:asciiTheme="majorHAnsi" w:hAnsiTheme="majorHAnsi" w:cstheme="majorHAnsi"/>
+          <w:sz w:val="32"/>
+          <w:szCs w:val="32"/>
+        </w:rPr>
+      </w:pPr>
+    </w:p>
+    <w:p>
+      <w:pPr>
+        <w:rPr>
+          <w:rFonts w:asciiTheme="majorHAnsi" w:hAnsiTheme="majorHAnsi" w:cstheme="majorHAnsi"/>
+          <w:sz w:val="32"/>
+          <w:szCs w:val="32"/>
+        </w:rPr>
+      </w:pPr>
+    </w:p>
+    <w:p>
+      <w:pPr>
+        <w:rPr>
+          <w:rFonts w:asciiTheme="majorHAnsi" w:hAnsiTheme="majorHAnsi" w:cstheme="majorHAnsi"/>
+          <w:sz w:val="32"/>
+          <w:szCs w:val="32"/>
+        </w:rPr>
+      </w:pPr>
+    </w:p>
+    <w:p>
+      <w:pPr>
+        <w:rPr>
+          <w:rFonts w:asciiTheme="majorHAnsi" w:hAnsiTheme="majorHAnsi" w:cstheme="majorHAnsi"/>
+          <w:sz w:val="32"/>
+          <w:szCs w:val="32"/>
+        </w:rPr>
+      </w:pPr>
+    </w:p>
+    <w:p>
+      <w:pPr>
+        <w:rPr>
+          <w:rFonts w:asciiTheme="majorHAnsi" w:hAnsiTheme="majorHAnsi" w:cstheme="majorHAnsi"/>
+          <w:sz w:val="32"/>
+          <w:szCs w:val="32"/>
+        </w:rPr>
+      </w:pPr>
+    </w:p>
+    <w:p>
+      <w:pPr>
+        <w:rPr>
+          <w:rFonts w:asciiTheme="majorHAnsi" w:hAnsiTheme="majorHAnsi" w:cstheme="majorHAnsi"/>
+          <w:sz w:val="32"/>
+          <w:szCs w:val="32"/>
+        </w:rPr>
+      </w:pPr>
+    </w:p>
+    <w:p>
+      <w:pPr>
+        <w:rPr>
+          <w:rFonts w:asciiTheme="majorHAnsi" w:hAnsiTheme="majorHAnsi" w:cstheme="majorHAnsi"/>
+          <w:sz w:val="32"/>
+          <w:szCs w:val="32"/>
+        </w:rPr>
+      </w:pPr>
+    </w:p>
     <w:p>
       <w:pPr>
         <w:rPr>
@@ -4526,7 +4779,7 @@
           <w:szCs w:val="48"/>
         </w:rPr>
       </w:pPr>
-      <w:bookmarkStart w:id="18" w:name="_Toc31711399"/>
+      <w:bookmarkStart w:id="17" w:name="_Toc31872731"/>
       <w:r>
         <w:rPr>
           <w:rFonts w:asciiTheme="majorHAnsi" w:eastAsiaTheme="majorEastAsia" w:hAnsiTheme="majorHAnsi" w:cstheme="majorBidi"/>
@@ -4539,7 +4792,7 @@
         <w:lastRenderedPageBreak/>
         <w:t>4 Covers:</w:t>
       </w:r>
-      <w:bookmarkEnd w:id="18"/>
+      <w:bookmarkEnd w:id="17"/>
     </w:p>
     <w:p/>
     <w:tbl>
@@ -4897,16 +5150,25 @@
                 <w:szCs w:val="32"/>
               </w:rPr>
             </w:pPr>
-            <w:proofErr w:type="gramStart"/>
-            <w:r>
-              <w:rPr>
-                <w:rFonts w:asciiTheme="majorHAnsi" w:hAnsiTheme="majorHAnsi" w:cstheme="majorHAnsi"/>
-                <w:b/>
-                <w:bCs/>
-                <w:sz w:val="32"/>
-                <w:szCs w:val="32"/>
-              </w:rPr>
-              <w:t>4.3</w:t>
+            <w:r>
+              <w:rPr>
+                <w:rFonts w:asciiTheme="majorHAnsi" w:hAnsiTheme="majorHAnsi" w:cstheme="majorHAnsi"/>
+                <w:b/>
+                <w:bCs/>
+                <w:sz w:val="32"/>
+                <w:szCs w:val="32"/>
+              </w:rPr>
+              <w:t>4.</w:t>
+            </w:r>
+            <w:r>
+              <w:rPr>
+                <w:rFonts w:asciiTheme="majorHAnsi" w:hAnsiTheme="majorHAnsi" w:cstheme="majorHAnsi"/>
+                <w:b/>
+                <w:bCs/>
+                <w:sz w:val="32"/>
+                <w:szCs w:val="32"/>
+              </w:rPr>
+              <w:t>3</w:t>
             </w:r>
             <w:r>
               <w:rPr>
@@ -4926,18 +5188,38 @@
                 <w:sz w:val="32"/>
                 <w:szCs w:val="32"/>
               </w:rPr>
-              <w:t>Safety</w:t>
-            </w:r>
-            <w:proofErr w:type="gramEnd"/>
-            <w:r>
-              <w:rPr>
-                <w:rFonts w:asciiTheme="majorHAnsi" w:hAnsiTheme="majorHAnsi" w:cstheme="majorHAnsi"/>
-                <w:b/>
-                <w:bCs/>
-                <w:sz w:val="32"/>
-                <w:szCs w:val="32"/>
-              </w:rPr>
-              <w:t xml:space="preserve"> Monitoring</w:t>
+              <w:t xml:space="preserve">  </w:t>
+            </w:r>
+            <w:r>
+              <w:rPr>
+                <w:rFonts w:asciiTheme="majorHAnsi" w:hAnsiTheme="majorHAnsi" w:cstheme="majorHAnsi"/>
+                <w:b/>
+                <w:bCs/>
+                <w:sz w:val="32"/>
+                <w:szCs w:val="32"/>
+              </w:rPr>
+              <w:t>Speed</w:t>
+            </w:r>
+          </w:p>
+          <w:p>
+            <w:pPr>
+              <w:rPr>
+                <w:rFonts w:asciiTheme="majorHAnsi" w:hAnsiTheme="majorHAnsi" w:cstheme="majorHAnsi"/>
+                <w:b/>
+                <w:bCs/>
+                <w:sz w:val="32"/>
+                <w:szCs w:val="32"/>
+              </w:rPr>
+            </w:pPr>
+            <w:r>
+              <w:rPr>
+                <w:rFonts w:asciiTheme="majorHAnsi" w:hAnsiTheme="majorHAnsi" w:cstheme="majorHAnsi"/>
+                <w:b/>
+                <w:bCs/>
+                <w:sz w:val="32"/>
+                <w:szCs w:val="32"/>
+              </w:rPr>
+              <w:t xml:space="preserve">Monitoring </w:t>
             </w:r>
           </w:p>
           <w:p>
@@ -4970,25 +5252,40 @@
                 <w:sz w:val="32"/>
                 <w:szCs w:val="32"/>
               </w:rPr>
-              <w:t>REQ_PO2EBL_SRS_03_V1</w:t>
-            </w:r>
-            <w:r>
-              <w:rPr>
-                <w:rFonts w:asciiTheme="majorHAnsi" w:hAnsiTheme="majorHAnsi" w:cstheme="majorHAnsi"/>
-                <w:sz w:val="32"/>
-                <w:szCs w:val="32"/>
-              </w:rPr>
-              <w:t>.3</w:t>
-            </w:r>
-          </w:p>
-          <w:p>
-            <w:pPr>
-              <w:rPr>
-                <w:rFonts w:asciiTheme="majorHAnsi" w:hAnsiTheme="majorHAnsi" w:cstheme="majorHAnsi"/>
-                <w:sz w:val="32"/>
-                <w:szCs w:val="32"/>
-              </w:rPr>
-            </w:pPr>
+              <w:t>REQ_PO2EBL_SRS_0</w:t>
+            </w:r>
+            <w:r>
+              <w:rPr>
+                <w:rFonts w:asciiTheme="majorHAnsi" w:hAnsiTheme="majorHAnsi" w:cstheme="majorHAnsi"/>
+                <w:sz w:val="32"/>
+                <w:szCs w:val="32"/>
+              </w:rPr>
+              <w:t>3</w:t>
+            </w:r>
+            <w:r>
+              <w:rPr>
+                <w:rFonts w:asciiTheme="majorHAnsi" w:hAnsiTheme="majorHAnsi" w:cstheme="majorHAnsi"/>
+                <w:sz w:val="32"/>
+                <w:szCs w:val="32"/>
+              </w:rPr>
+              <w:t>_V1</w:t>
+            </w:r>
+            <w:r>
+              <w:rPr>
+                <w:rFonts w:asciiTheme="majorHAnsi" w:hAnsiTheme="majorHAnsi" w:cstheme="majorHAnsi"/>
+                <w:sz w:val="32"/>
+                <w:szCs w:val="32"/>
+              </w:rPr>
+              <w:t>.</w:t>
+            </w:r>
+            <w:r>
+              <w:rPr>
+                <w:rFonts w:asciiTheme="majorHAnsi" w:hAnsiTheme="majorHAnsi" w:cstheme="majorHAnsi"/>
+                <w:sz w:val="32"/>
+                <w:szCs w:val="32"/>
+              </w:rPr>
+              <w:t>4</w:t>
+            </w:r>
           </w:p>
         </w:tc>
         <w:tc>
@@ -5009,155 +5306,39 @@
                 <w:sz w:val="32"/>
                 <w:szCs w:val="32"/>
               </w:rPr>
-              <w:t>REQ_PO2EBL_CYRS_03_V</w:t>
-            </w:r>
-            <w:r>
-              <w:rPr>
-                <w:rFonts w:asciiTheme="majorHAnsi" w:hAnsiTheme="majorHAnsi" w:cstheme="majorHAnsi"/>
-                <w:sz w:val="32"/>
-                <w:szCs w:val="32"/>
-              </w:rPr>
-              <w:t>1.4</w:t>
-            </w:r>
-          </w:p>
-        </w:tc>
-      </w:tr>
-      <w:tr>
-        <w:tc>
-          <w:tcPr>
-            <w:tcW w:w="1661" w:type="dxa"/>
-          </w:tcPr>
-          <w:p>
-            <w:pPr>
-              <w:rPr>
-                <w:rFonts w:asciiTheme="majorHAnsi" w:hAnsiTheme="majorHAnsi" w:cstheme="majorHAnsi"/>
-                <w:b/>
-                <w:bCs/>
-                <w:sz w:val="32"/>
-                <w:szCs w:val="32"/>
-              </w:rPr>
-            </w:pPr>
-            <w:r>
-              <w:rPr>
-                <w:rFonts w:asciiTheme="majorHAnsi" w:hAnsiTheme="majorHAnsi" w:cstheme="majorHAnsi"/>
-                <w:b/>
-                <w:bCs/>
-                <w:sz w:val="32"/>
-                <w:szCs w:val="32"/>
-              </w:rPr>
-              <w:t xml:space="preserve">4.4  </w:t>
-            </w:r>
-            <w:r>
-              <w:rPr>
-                <w:rFonts w:asciiTheme="majorHAnsi" w:hAnsiTheme="majorHAnsi" w:cstheme="majorHAnsi"/>
-                <w:b/>
-                <w:bCs/>
-                <w:sz w:val="32"/>
-                <w:szCs w:val="32"/>
-              </w:rPr>
-              <w:t xml:space="preserve">  </w:t>
-            </w:r>
-            <w:r>
-              <w:rPr>
-                <w:rFonts w:asciiTheme="majorHAnsi" w:hAnsiTheme="majorHAnsi" w:cstheme="majorHAnsi"/>
-                <w:b/>
-                <w:bCs/>
-                <w:sz w:val="32"/>
-                <w:szCs w:val="32"/>
-              </w:rPr>
-              <w:t>Speed</w:t>
-            </w:r>
-          </w:p>
-          <w:p>
-            <w:pPr>
-              <w:rPr>
-                <w:rFonts w:asciiTheme="majorHAnsi" w:hAnsiTheme="majorHAnsi" w:cstheme="majorHAnsi"/>
-                <w:b/>
-                <w:bCs/>
-                <w:sz w:val="32"/>
-                <w:szCs w:val="32"/>
-              </w:rPr>
-            </w:pPr>
-            <w:r>
-              <w:rPr>
-                <w:rFonts w:asciiTheme="majorHAnsi" w:hAnsiTheme="majorHAnsi" w:cstheme="majorHAnsi"/>
-                <w:b/>
-                <w:bCs/>
-                <w:sz w:val="32"/>
-                <w:szCs w:val="32"/>
-              </w:rPr>
-              <w:t xml:space="preserve">Monitoring </w:t>
-            </w:r>
-          </w:p>
-          <w:p>
-            <w:pPr>
-              <w:rPr>
-                <w:rFonts w:asciiTheme="majorHAnsi" w:hAnsiTheme="majorHAnsi" w:cstheme="majorHAnsi"/>
-                <w:b/>
-                <w:bCs/>
-                <w:sz w:val="32"/>
-                <w:szCs w:val="32"/>
-              </w:rPr>
-            </w:pPr>
-          </w:p>
-        </w:tc>
-        <w:tc>
-          <w:tcPr>
-            <w:tcW w:w="3824" w:type="dxa"/>
-          </w:tcPr>
-          <w:p>
-            <w:pPr>
-              <w:rPr>
-                <w:rFonts w:asciiTheme="majorHAnsi" w:hAnsiTheme="majorHAnsi" w:cstheme="majorHAnsi"/>
-                <w:sz w:val="32"/>
-                <w:szCs w:val="32"/>
-              </w:rPr>
-            </w:pPr>
-            <w:r>
-              <w:rPr>
-                <w:rFonts w:asciiTheme="majorHAnsi" w:hAnsiTheme="majorHAnsi" w:cstheme="majorHAnsi"/>
-                <w:sz w:val="32"/>
-                <w:szCs w:val="32"/>
-              </w:rPr>
-              <w:t>REQ_PO2EBL_SRS_04_V1</w:t>
-            </w:r>
-            <w:r>
-              <w:rPr>
-                <w:rFonts w:asciiTheme="majorHAnsi" w:hAnsiTheme="majorHAnsi" w:cstheme="majorHAnsi"/>
-                <w:sz w:val="32"/>
-                <w:szCs w:val="32"/>
-              </w:rPr>
-              <w:t>.3</w:t>
-            </w:r>
-          </w:p>
-        </w:tc>
-        <w:tc>
-          <w:tcPr>
-            <w:tcW w:w="4050" w:type="dxa"/>
-          </w:tcPr>
-          <w:p>
-            <w:pPr>
-              <w:rPr>
-                <w:rFonts w:asciiTheme="majorHAnsi" w:hAnsiTheme="majorHAnsi" w:cstheme="majorHAnsi"/>
-                <w:sz w:val="32"/>
-                <w:szCs w:val="32"/>
-              </w:rPr>
-            </w:pPr>
-            <w:r>
-              <w:rPr>
-                <w:rFonts w:asciiTheme="majorHAnsi" w:hAnsiTheme="majorHAnsi" w:cstheme="majorHAnsi"/>
-                <w:sz w:val="32"/>
-                <w:szCs w:val="32"/>
-              </w:rPr>
-              <w:t>REQ_PO2EBL_CYRS_04_V</w:t>
-            </w:r>
-            <w:r>
-              <w:rPr>
-                <w:rFonts w:asciiTheme="majorHAnsi" w:hAnsiTheme="majorHAnsi" w:cstheme="majorHAnsi"/>
-                <w:sz w:val="32"/>
-                <w:szCs w:val="32"/>
-              </w:rPr>
-              <w:t>1.3</w:t>
+              <w:t>REQ_PO2EBL_CYRS_0</w:t>
+            </w:r>
+            <w:r>
+              <w:rPr>
+                <w:rFonts w:asciiTheme="majorHAnsi" w:hAnsiTheme="majorHAnsi" w:cstheme="majorHAnsi"/>
+                <w:sz w:val="32"/>
+                <w:szCs w:val="32"/>
+              </w:rPr>
+              <w:t>3</w:t>
+            </w:r>
+            <w:r>
+              <w:rPr>
+                <w:rFonts w:asciiTheme="majorHAnsi" w:hAnsiTheme="majorHAnsi" w:cstheme="majorHAnsi"/>
+                <w:sz w:val="32"/>
+                <w:szCs w:val="32"/>
+              </w:rPr>
+              <w:t>_V</w:t>
+            </w:r>
+            <w:r>
+              <w:rPr>
+                <w:rFonts w:asciiTheme="majorHAnsi" w:hAnsiTheme="majorHAnsi" w:cstheme="majorHAnsi"/>
+                <w:sz w:val="32"/>
+                <w:szCs w:val="32"/>
+              </w:rPr>
+              <w:t>1.</w:t>
+            </w:r>
+            <w:r>
+              <w:rPr>
+                <w:rFonts w:asciiTheme="majorHAnsi" w:hAnsiTheme="majorHAnsi" w:cstheme="majorHAnsi"/>
+                <w:sz w:val="32"/>
+                <w:szCs w:val="32"/>
+              </w:rPr>
+              <w:t>7</w:t>
             </w:r>
           </w:p>
           <w:p>
@@ -5248,6 +5429,24 @@
       <w:pPr>
         <w:rPr>
           <w:rFonts w:asciiTheme="majorHAnsi" w:hAnsiTheme="majorHAnsi" w:cstheme="majorHAnsi"/>
+          <w:sz w:val="32"/>
+          <w:szCs w:val="32"/>
+        </w:rPr>
+      </w:pPr>
+    </w:p>
+    <w:p>
+      <w:pPr>
+        <w:rPr>
+          <w:rFonts w:asciiTheme="majorHAnsi" w:hAnsiTheme="majorHAnsi"/>
+          <w:sz w:val="32"/>
+          <w:szCs w:val="32"/>
+        </w:rPr>
+      </w:pPr>
+    </w:p>
+    <w:p>
+      <w:pPr>
+        <w:rPr>
+          <w:rFonts w:asciiTheme="majorHAnsi" w:hAnsiTheme="majorHAnsi"/>
           <w:sz w:val="32"/>
           <w:szCs w:val="32"/>
         </w:rPr>
@@ -5287,7 +5486,7 @@
           <w:szCs w:val="48"/>
         </w:rPr>
       </w:pPr>
-      <w:bookmarkStart w:id="19" w:name="_Toc31711400"/>
+      <w:bookmarkStart w:id="18" w:name="_Toc31872732"/>
       <w:r>
         <w:rPr>
           <w:rFonts w:asciiTheme="majorHAnsi" w:eastAsiaTheme="majorEastAsia" w:hAnsiTheme="majorHAnsi" w:cstheme="majorBidi"/>
@@ -5300,7 +5499,7 @@
         <w:lastRenderedPageBreak/>
         <w:t>5 Test scope:</w:t>
       </w:r>
-      <w:bookmarkEnd w:id="19"/>
+      <w:bookmarkEnd w:id="18"/>
     </w:p>
     <w:p/>
     <w:tbl>
@@ -5639,117 +5838,27 @@
                 <w:sz w:val="32"/>
                 <w:szCs w:val="32"/>
               </w:rPr>
-              <w:t xml:space="preserve">5.3 </w:t>
-            </w:r>
-            <w:r>
-              <w:rPr>
-                <w:rFonts w:asciiTheme="majorHAnsi" w:hAnsiTheme="majorHAnsi" w:cstheme="majorHAnsi"/>
-                <w:b/>
-                <w:bCs/>
-                <w:sz w:val="32"/>
-                <w:szCs w:val="32"/>
-              </w:rPr>
-              <w:t>Safety Monitoring</w:t>
-            </w:r>
-          </w:p>
-          <w:p>
-            <w:pPr>
-              <w:rPr>
-                <w:rFonts w:asciiTheme="majorHAnsi" w:hAnsiTheme="majorHAnsi" w:cstheme="majorHAnsi"/>
-                <w:b/>
-                <w:bCs/>
-                <w:sz w:val="32"/>
-                <w:szCs w:val="32"/>
-              </w:rPr>
-            </w:pPr>
-          </w:p>
-        </w:tc>
-        <w:tc>
-          <w:tcPr>
-            <w:tcW w:w="4050" w:type="dxa"/>
-          </w:tcPr>
-          <w:p>
-            <w:pPr>
-              <w:rPr>
-                <w:rFonts w:asciiTheme="majorHAnsi" w:hAnsiTheme="majorHAnsi" w:cstheme="majorHAnsi"/>
-                <w:sz w:val="32"/>
-                <w:szCs w:val="32"/>
-              </w:rPr>
-            </w:pPr>
-            <w:r>
-              <w:rPr>
-                <w:rFonts w:asciiTheme="majorHAnsi" w:hAnsiTheme="majorHAnsi" w:cstheme="majorHAnsi"/>
-                <w:sz w:val="32"/>
-                <w:szCs w:val="32"/>
-              </w:rPr>
-              <w:t>REQ_PO2EBL_SYRS_03_V1</w:t>
-            </w:r>
-            <w:r>
-              <w:rPr>
-                <w:rFonts w:asciiTheme="majorHAnsi" w:hAnsiTheme="majorHAnsi" w:cstheme="majorHAnsi"/>
-                <w:sz w:val="32"/>
-                <w:szCs w:val="32"/>
-              </w:rPr>
-              <w:t>.3</w:t>
-            </w:r>
-          </w:p>
-          <w:p>
-            <w:pPr>
-              <w:rPr>
-                <w:rFonts w:asciiTheme="majorHAnsi" w:hAnsiTheme="majorHAnsi" w:cstheme="majorHAnsi"/>
-                <w:sz w:val="32"/>
-                <w:szCs w:val="32"/>
-              </w:rPr>
-            </w:pPr>
-          </w:p>
-        </w:tc>
-        <w:tc>
-          <w:tcPr>
-            <w:tcW w:w="3600" w:type="dxa"/>
-          </w:tcPr>
-          <w:p>
-            <w:pPr>
-              <w:rPr>
-                <w:rFonts w:asciiTheme="majorHAnsi" w:hAnsiTheme="majorHAnsi" w:cstheme="majorHAnsi"/>
-                <w:sz w:val="32"/>
-                <w:szCs w:val="32"/>
-              </w:rPr>
-            </w:pPr>
-            <w:r>
-              <w:rPr>
-                <w:rFonts w:asciiTheme="majorHAnsi" w:hAnsiTheme="majorHAnsi" w:cstheme="majorHAnsi"/>
-                <w:sz w:val="32"/>
-                <w:szCs w:val="32"/>
-              </w:rPr>
-              <w:t>Integration and validation</w:t>
-            </w:r>
-          </w:p>
-        </w:tc>
-      </w:tr>
-      <w:tr>
-        <w:tc>
-          <w:tcPr>
-            <w:tcW w:w="1705" w:type="dxa"/>
-          </w:tcPr>
-          <w:p>
-            <w:pPr>
-              <w:rPr>
-                <w:rFonts w:asciiTheme="majorHAnsi" w:hAnsiTheme="majorHAnsi" w:cstheme="majorHAnsi"/>
-                <w:b/>
-                <w:bCs/>
-                <w:sz w:val="32"/>
-                <w:szCs w:val="32"/>
-              </w:rPr>
-            </w:pPr>
-            <w:r>
-              <w:rPr>
-                <w:rFonts w:asciiTheme="majorHAnsi" w:hAnsiTheme="majorHAnsi" w:cstheme="majorHAnsi"/>
-                <w:b/>
-                <w:bCs/>
-                <w:sz w:val="32"/>
-                <w:szCs w:val="32"/>
-              </w:rPr>
-              <w:t xml:space="preserve">5.4  </w:t>
+              <w:t>5.</w:t>
+            </w:r>
+            <w:r>
+              <w:rPr>
+                <w:rFonts w:asciiTheme="majorHAnsi" w:hAnsiTheme="majorHAnsi" w:cstheme="majorHAnsi"/>
+                <w:b/>
+                <w:bCs/>
+                <w:sz w:val="32"/>
+                <w:szCs w:val="32"/>
+              </w:rPr>
+              <w:t>3</w:t>
+            </w:r>
+            <w:r>
+              <w:rPr>
+                <w:rFonts w:asciiTheme="majorHAnsi" w:hAnsiTheme="majorHAnsi" w:cstheme="majorHAnsi"/>
+                <w:b/>
+                <w:bCs/>
+                <w:sz w:val="32"/>
+                <w:szCs w:val="32"/>
+              </w:rPr>
+              <w:t xml:space="preserve">  </w:t>
             </w:r>
             <w:r>
               <w:rPr>
@@ -5826,15 +5935,39 @@
                 <w:sz w:val="32"/>
                 <w:szCs w:val="32"/>
               </w:rPr>
-              <w:t>REQ_PO2EBL_SYRS_04_V1</w:t>
-            </w:r>
-            <w:r>
-              <w:rPr>
-                <w:rFonts w:asciiTheme="majorHAnsi" w:hAnsiTheme="majorHAnsi" w:cstheme="majorHAnsi"/>
-                <w:sz w:val="32"/>
-                <w:szCs w:val="32"/>
-              </w:rPr>
-              <w:t>.3</w:t>
+              <w:t>REQ_PO2EBL_SYRS_0</w:t>
+            </w:r>
+            <w:r>
+              <w:rPr>
+                <w:rFonts w:asciiTheme="majorHAnsi" w:hAnsiTheme="majorHAnsi" w:cstheme="majorHAnsi"/>
+                <w:sz w:val="32"/>
+                <w:szCs w:val="32"/>
+              </w:rPr>
+              <w:t>3</w:t>
+            </w:r>
+            <w:r>
+              <w:rPr>
+                <w:rFonts w:asciiTheme="majorHAnsi" w:hAnsiTheme="majorHAnsi" w:cstheme="majorHAnsi"/>
+                <w:sz w:val="32"/>
+                <w:szCs w:val="32"/>
+              </w:rPr>
+              <w:t>_V1</w:t>
+            </w:r>
+            <w:r>
+              <w:rPr>
+                <w:rFonts w:asciiTheme="majorHAnsi" w:hAnsiTheme="majorHAnsi" w:cstheme="majorHAnsi"/>
+                <w:sz w:val="32"/>
+                <w:szCs w:val="32"/>
+              </w:rPr>
+              <w:t>.</w:t>
+            </w:r>
+            <w:r>
+              <w:rPr>
+                <w:rFonts w:asciiTheme="majorHAnsi" w:hAnsiTheme="majorHAnsi" w:cstheme="majorHAnsi"/>
+                <w:sz w:val="32"/>
+                <w:szCs w:val="32"/>
+              </w:rPr>
+              <w:t>4</w:t>
             </w:r>
           </w:p>
         </w:tc>
@@ -5913,6 +6046,7 @@
     <w:p/>
     <w:p/>
     <w:p/>
+    <w:p/>
     <w:p>
       <w:pPr>
         <w:rPr>
@@ -5937,8 +6071,8 @@
           <w:szCs w:val="32"/>
         </w:rPr>
       </w:pPr>
-      <w:bookmarkStart w:id="20" w:name="_Toc31615439"/>
-      <w:bookmarkStart w:id="21" w:name="_Toc31711401"/>
+      <w:bookmarkStart w:id="19" w:name="_Toc31615439"/>
+      <w:bookmarkStart w:id="20" w:name="_Toc31872733"/>
       <w:r>
         <w:rPr>
           <w:rFonts w:asciiTheme="majorHAnsi" w:eastAsiaTheme="majorEastAsia" w:hAnsiTheme="majorHAnsi" w:cstheme="majorHAnsi"/>
@@ -5971,6 +6105,8 @@
         </w:rPr>
         <w:t>Reference table:</w:t>
       </w:r>
+      <w:bookmarkStart w:id="21" w:name="_GoBack"/>
+      <w:bookmarkEnd w:id="19"/>
       <w:bookmarkEnd w:id="20"/>
       <w:bookmarkEnd w:id="21"/>
     </w:p>
@@ -6150,7 +6286,7 @@
                 <w:sz w:val="32"/>
                 <w:szCs w:val="32"/>
               </w:rPr>
-              <w:t>6</w:t>
+              <w:t>7</w:t>
             </w:r>
           </w:p>
         </w:tc>
@@ -6511,7 +6647,7 @@
             <w:rPr>
               <w:color w:val="767171" w:themeColor="background2" w:themeShade="80"/>
             </w:rPr>
-            <w:t>3</w:t>
+            <w:t>4</w:t>
           </w:r>
         </w:p>
       </w:tc>
@@ -6606,7 +6742,7 @@
             <w:rPr>
               <w:color w:val="767171" w:themeColor="background2" w:themeShade="80"/>
             </w:rPr>
-            <w:t>4</w:t>
+            <w:t>6</w:t>
           </w:r>
           <w:r>
             <w:rPr>
@@ -8124,7 +8260,7 @@
 </file>
 
 <file path=customXml/itemProps1.xml><?xml version="1.0" encoding="utf-8"?>
-<ds:datastoreItem xmlns:ds="http://schemas.openxmlformats.org/officeDocument/2006/customXml" ds:itemID="{9362C2F8-956B-441D-898A-0D660A7D2897}">
+<ds:datastoreItem xmlns:ds="http://schemas.openxmlformats.org/officeDocument/2006/customXml" ds:itemID="{A809C07B-502B-4C14-8842-82E996E69695}">
   <ds:schemaRefs>
     <ds:schemaRef ds:uri="http://schemas.openxmlformats.org/officeDocument/2006/bibliography"/>
   </ds:schemaRefs>

</xml_diff>

<commit_message>
Update the SRS requirements according to SIQ sheet (Remove safety monitor requirement)
</commit_message>
<xml_diff>
--- a/Software Specification/SRS/PO2EBL_ELECTRIC_BLENDER_SRS.docx
+++ b/Software Specification/SRS/PO2EBL_ELECTRIC_BLENDER_SRS.docx
@@ -401,23 +401,13 @@
                 <w:szCs w:val="28"/>
               </w:rPr>
             </w:pPr>
-            <w:proofErr w:type="spellStart"/>
-            <w:r>
-              <w:rPr>
-                <w:rFonts w:asciiTheme="majorHAnsi" w:hAnsiTheme="majorHAnsi" w:cstheme="majorHAnsi"/>
-                <w:sz w:val="28"/>
-                <w:szCs w:val="28"/>
-              </w:rPr>
-              <w:t>Kariman</w:t>
-            </w:r>
-            <w:proofErr w:type="spellEnd"/>
-            <w:r>
-              <w:rPr>
-                <w:rFonts w:asciiTheme="majorHAnsi" w:hAnsiTheme="majorHAnsi" w:cstheme="majorHAnsi"/>
-                <w:sz w:val="28"/>
-                <w:szCs w:val="28"/>
-              </w:rPr>
-              <w:t xml:space="preserve"> Mohamed</w:t>
+            <w:r>
+              <w:rPr>
+                <w:rFonts w:asciiTheme="majorHAnsi" w:hAnsiTheme="majorHAnsi" w:cstheme="majorHAnsi"/>
+                <w:sz w:val="28"/>
+                <w:szCs w:val="28"/>
+              </w:rPr>
+              <w:t>Kariman Mohamed</w:t>
             </w:r>
           </w:p>
         </w:tc>
@@ -524,23 +514,13 @@
                 <w:szCs w:val="28"/>
               </w:rPr>
             </w:pPr>
-            <w:proofErr w:type="spellStart"/>
-            <w:r>
-              <w:rPr>
-                <w:rFonts w:asciiTheme="majorHAnsi" w:hAnsiTheme="majorHAnsi" w:cstheme="majorHAnsi"/>
-                <w:sz w:val="28"/>
-                <w:szCs w:val="28"/>
-              </w:rPr>
-              <w:t>Kariman</w:t>
-            </w:r>
-            <w:proofErr w:type="spellEnd"/>
-            <w:r>
-              <w:rPr>
-                <w:rFonts w:asciiTheme="majorHAnsi" w:hAnsiTheme="majorHAnsi" w:cstheme="majorHAnsi"/>
-                <w:sz w:val="28"/>
-                <w:szCs w:val="28"/>
-              </w:rPr>
-              <w:t xml:space="preserve"> Mohamed</w:t>
+            <w:r>
+              <w:rPr>
+                <w:rFonts w:asciiTheme="majorHAnsi" w:hAnsiTheme="majorHAnsi" w:cstheme="majorHAnsi"/>
+                <w:sz w:val="28"/>
+                <w:szCs w:val="28"/>
+              </w:rPr>
+              <w:t>Kariman Mohamed</w:t>
             </w:r>
           </w:p>
         </w:tc>
@@ -657,23 +637,13 @@
                 <w:szCs w:val="28"/>
               </w:rPr>
             </w:pPr>
-            <w:proofErr w:type="spellStart"/>
-            <w:r>
-              <w:rPr>
-                <w:rFonts w:asciiTheme="majorHAnsi" w:hAnsiTheme="majorHAnsi" w:cstheme="majorHAnsi"/>
-                <w:sz w:val="28"/>
-                <w:szCs w:val="28"/>
-              </w:rPr>
-              <w:t>Kariman</w:t>
-            </w:r>
-            <w:proofErr w:type="spellEnd"/>
-            <w:r>
-              <w:rPr>
-                <w:rFonts w:asciiTheme="majorHAnsi" w:hAnsiTheme="majorHAnsi" w:cstheme="majorHAnsi"/>
-                <w:sz w:val="28"/>
-                <w:szCs w:val="28"/>
-              </w:rPr>
-              <w:t xml:space="preserve"> Mohamed</w:t>
+            <w:r>
+              <w:rPr>
+                <w:rFonts w:asciiTheme="majorHAnsi" w:hAnsiTheme="majorHAnsi" w:cstheme="majorHAnsi"/>
+                <w:sz w:val="28"/>
+                <w:szCs w:val="28"/>
+              </w:rPr>
+              <w:t>Kariman Mohamed</w:t>
             </w:r>
           </w:p>
         </w:tc>
@@ -700,31 +670,7 @@
                 <w:sz w:val="28"/>
                 <w:szCs w:val="28"/>
               </w:rPr>
-              <w:t xml:space="preserve">   </w:t>
-            </w:r>
-            <w:r>
-              <w:rPr>
-                <w:rFonts w:asciiTheme="majorHAnsi" w:hAnsiTheme="majorHAnsi" w:cstheme="majorHAnsi"/>
-                <w:sz w:val="28"/>
-                <w:szCs w:val="28"/>
-              </w:rPr>
-              <w:t>2/</w:t>
-            </w:r>
-            <w:r>
-              <w:rPr>
-                <w:rFonts w:asciiTheme="majorHAnsi" w:hAnsiTheme="majorHAnsi" w:cstheme="majorHAnsi"/>
-                <w:sz w:val="28"/>
-                <w:szCs w:val="28"/>
-              </w:rPr>
-              <w:t>6</w:t>
-            </w:r>
-            <w:r>
-              <w:rPr>
-                <w:rFonts w:asciiTheme="majorHAnsi" w:hAnsiTheme="majorHAnsi" w:cstheme="majorHAnsi"/>
-                <w:sz w:val="28"/>
-                <w:szCs w:val="28"/>
-              </w:rPr>
-              <w:t>/2020</w:t>
+              <w:t xml:space="preserve">   2/6/2020</w:t>
             </w:r>
           </w:p>
         </w:tc>
@@ -790,23 +736,13 @@
                 <w:szCs w:val="28"/>
               </w:rPr>
             </w:pPr>
-            <w:proofErr w:type="spellStart"/>
-            <w:r>
-              <w:rPr>
-                <w:rFonts w:asciiTheme="majorHAnsi" w:hAnsiTheme="majorHAnsi" w:cstheme="majorHAnsi"/>
-                <w:sz w:val="28"/>
-                <w:szCs w:val="28"/>
-              </w:rPr>
-              <w:t>Kariman</w:t>
-            </w:r>
-            <w:proofErr w:type="spellEnd"/>
-            <w:r>
-              <w:rPr>
-                <w:rFonts w:asciiTheme="majorHAnsi" w:hAnsiTheme="majorHAnsi" w:cstheme="majorHAnsi"/>
-                <w:sz w:val="28"/>
-                <w:szCs w:val="28"/>
-              </w:rPr>
-              <w:t xml:space="preserve"> Mohamed</w:t>
+            <w:r>
+              <w:rPr>
+                <w:rFonts w:asciiTheme="majorHAnsi" w:hAnsiTheme="majorHAnsi" w:cstheme="majorHAnsi"/>
+                <w:sz w:val="28"/>
+                <w:szCs w:val="28"/>
+              </w:rPr>
+              <w:t>Kariman Mohamed</w:t>
             </w:r>
           </w:p>
         </w:tc>
@@ -1343,23 +1279,13 @@
                 <w:szCs w:val="28"/>
               </w:rPr>
             </w:pPr>
-            <w:proofErr w:type="spellStart"/>
-            <w:r>
-              <w:rPr>
-                <w:rFonts w:asciiTheme="majorHAnsi" w:hAnsiTheme="majorHAnsi" w:cstheme="majorHAnsi"/>
-                <w:sz w:val="28"/>
-                <w:szCs w:val="28"/>
-              </w:rPr>
-              <w:t>Kariman</w:t>
-            </w:r>
-            <w:proofErr w:type="spellEnd"/>
-            <w:r>
-              <w:rPr>
-                <w:rFonts w:asciiTheme="majorHAnsi" w:hAnsiTheme="majorHAnsi" w:cstheme="majorHAnsi"/>
-                <w:sz w:val="28"/>
-                <w:szCs w:val="28"/>
-              </w:rPr>
-              <w:t xml:space="preserve"> Moh</w:t>
+            <w:r>
+              <w:rPr>
+                <w:rFonts w:asciiTheme="majorHAnsi" w:hAnsiTheme="majorHAnsi" w:cstheme="majorHAnsi"/>
+                <w:sz w:val="28"/>
+                <w:szCs w:val="28"/>
+              </w:rPr>
+              <w:t>Kariman Moh</w:t>
             </w:r>
             <w:r>
               <w:rPr>
@@ -1519,23 +1445,13 @@
                 <w:szCs w:val="28"/>
               </w:rPr>
             </w:pPr>
-            <w:proofErr w:type="spellStart"/>
-            <w:r>
-              <w:rPr>
-                <w:rFonts w:asciiTheme="majorHAnsi" w:hAnsiTheme="majorHAnsi" w:cstheme="majorHAnsi"/>
-                <w:sz w:val="28"/>
-                <w:szCs w:val="28"/>
-              </w:rPr>
-              <w:t>Kariman</w:t>
-            </w:r>
-            <w:proofErr w:type="spellEnd"/>
-            <w:r>
-              <w:rPr>
-                <w:rFonts w:asciiTheme="majorHAnsi" w:hAnsiTheme="majorHAnsi" w:cstheme="majorHAnsi"/>
-                <w:sz w:val="28"/>
-                <w:szCs w:val="28"/>
-              </w:rPr>
-              <w:t xml:space="preserve"> Mohamed</w:t>
+            <w:r>
+              <w:rPr>
+                <w:rFonts w:asciiTheme="majorHAnsi" w:hAnsiTheme="majorHAnsi" w:cstheme="majorHAnsi"/>
+                <w:sz w:val="28"/>
+                <w:szCs w:val="28"/>
+              </w:rPr>
+              <w:t>Kariman Mohamed</w:t>
             </w:r>
           </w:p>
         </w:tc>
@@ -1639,6 +1555,14 @@
                 <w:sz w:val="28"/>
                 <w:szCs w:val="28"/>
               </w:rPr>
+              <w:t xml:space="preserve"> description of</w:t>
+            </w:r>
+            <w:r>
+              <w:rPr>
+                <w:rFonts w:asciiTheme="majorHAnsi" w:hAnsiTheme="majorHAnsi" w:cstheme="majorHAnsi"/>
+                <w:sz w:val="28"/>
+                <w:szCs w:val="28"/>
+              </w:rPr>
               <w:t xml:space="preserve"> </w:t>
             </w:r>
             <w:r>
@@ -1647,22 +1571,6 @@
                 <w:sz w:val="28"/>
                 <w:szCs w:val="28"/>
               </w:rPr>
-              <w:t>description of</w:t>
-            </w:r>
-            <w:r>
-              <w:rPr>
-                <w:rFonts w:asciiTheme="majorHAnsi" w:hAnsiTheme="majorHAnsi" w:cstheme="majorHAnsi"/>
-                <w:sz w:val="28"/>
-                <w:szCs w:val="28"/>
-              </w:rPr>
-              <w:t xml:space="preserve"> </w:t>
-            </w:r>
-            <w:r>
-              <w:rPr>
-                <w:rFonts w:asciiTheme="majorHAnsi" w:hAnsiTheme="majorHAnsi" w:cstheme="majorHAnsi"/>
-                <w:sz w:val="28"/>
-                <w:szCs w:val="28"/>
-              </w:rPr>
               <w:t>Functional Requirements</w:t>
             </w:r>
           </w:p>
@@ -1679,23 +1587,13 @@
                 <w:szCs w:val="28"/>
               </w:rPr>
             </w:pPr>
-            <w:proofErr w:type="spellStart"/>
-            <w:r>
-              <w:rPr>
-                <w:rFonts w:asciiTheme="majorHAnsi" w:hAnsiTheme="majorHAnsi" w:cstheme="majorHAnsi"/>
-                <w:sz w:val="28"/>
-                <w:szCs w:val="28"/>
-              </w:rPr>
-              <w:t>Kariman</w:t>
-            </w:r>
-            <w:proofErr w:type="spellEnd"/>
-            <w:r>
-              <w:rPr>
-                <w:rFonts w:asciiTheme="majorHAnsi" w:hAnsiTheme="majorHAnsi" w:cstheme="majorHAnsi"/>
-                <w:sz w:val="28"/>
-                <w:szCs w:val="28"/>
-              </w:rPr>
-              <w:t xml:space="preserve"> Mohamed</w:t>
+            <w:r>
+              <w:rPr>
+                <w:rFonts w:asciiTheme="majorHAnsi" w:hAnsiTheme="majorHAnsi" w:cstheme="majorHAnsi"/>
+                <w:sz w:val="28"/>
+                <w:szCs w:val="28"/>
+              </w:rPr>
+              <w:t>Kariman Mohamed</w:t>
             </w:r>
           </w:p>
         </w:tc>
@@ -1719,23 +1617,7 @@
                 <w:sz w:val="28"/>
                 <w:szCs w:val="28"/>
               </w:rPr>
-              <w:t>2/</w:t>
-            </w:r>
-            <w:r>
-              <w:rPr>
-                <w:rFonts w:asciiTheme="majorHAnsi" w:hAnsiTheme="majorHAnsi" w:cstheme="majorHAnsi"/>
-                <w:sz w:val="28"/>
-                <w:szCs w:val="28"/>
-              </w:rPr>
-              <w:t>6</w:t>
-            </w:r>
-            <w:r>
-              <w:rPr>
-                <w:rFonts w:asciiTheme="majorHAnsi" w:hAnsiTheme="majorHAnsi" w:cstheme="majorHAnsi"/>
-                <w:sz w:val="28"/>
-                <w:szCs w:val="28"/>
-              </w:rPr>
-              <w:t>/2020</w:t>
+              <w:t>2/6/2020</w:t>
             </w:r>
           </w:p>
         </w:tc>
@@ -1786,23 +1668,7 @@
                 <w:sz w:val="28"/>
                 <w:szCs w:val="28"/>
               </w:rPr>
-              <w:t xml:space="preserve">Update the </w:t>
-            </w:r>
-            <w:r>
-              <w:rPr>
-                <w:rFonts w:asciiTheme="majorHAnsi" w:hAnsiTheme="majorHAnsi" w:cstheme="majorHAnsi"/>
-                <w:sz w:val="28"/>
-                <w:szCs w:val="28"/>
-              </w:rPr>
-              <w:t>S</w:t>
-            </w:r>
-            <w:r>
-              <w:rPr>
-                <w:rFonts w:asciiTheme="majorHAnsi" w:hAnsiTheme="majorHAnsi" w:cstheme="majorHAnsi"/>
-                <w:sz w:val="28"/>
-                <w:szCs w:val="28"/>
-              </w:rPr>
-              <w:t>RS requirements according to SIQ sheet</w:t>
+              <w:t>Update the SRS requirements according to SIQ sheet</w:t>
             </w:r>
             <w:r>
               <w:rPr>
@@ -1818,31 +1684,33 @@
                 <w:sz w:val="28"/>
                 <w:szCs w:val="28"/>
               </w:rPr>
-              <w:t>(</w:t>
-            </w:r>
-            <w:r>
-              <w:rPr>
-                <w:rFonts w:asciiTheme="majorHAnsi" w:hAnsiTheme="majorHAnsi" w:cstheme="majorHAnsi"/>
-                <w:sz w:val="28"/>
-                <w:szCs w:val="28"/>
-              </w:rPr>
-              <w:t>Remove safely monitor</w:t>
-            </w:r>
-            <w:r>
-              <w:rPr>
-                <w:rFonts w:asciiTheme="majorHAnsi" w:hAnsiTheme="majorHAnsi" w:cstheme="majorHAnsi"/>
-                <w:sz w:val="28"/>
-                <w:szCs w:val="28"/>
-              </w:rPr>
-              <w:t xml:space="preserve"> </w:t>
-            </w:r>
-            <w:r>
-              <w:rPr>
-                <w:rFonts w:asciiTheme="majorHAnsi" w:hAnsiTheme="majorHAnsi" w:cstheme="majorHAnsi"/>
-                <w:sz w:val="28"/>
-                <w:szCs w:val="28"/>
-              </w:rPr>
-              <w:t>requirement</w:t>
+              <w:t>(Remove safe</w:t>
+            </w:r>
+            <w:r>
+              <w:rPr>
+                <w:rFonts w:asciiTheme="majorHAnsi" w:hAnsiTheme="majorHAnsi" w:cstheme="majorHAnsi"/>
+                <w:sz w:val="28"/>
+                <w:szCs w:val="28"/>
+              </w:rPr>
+              <w:t>t</w:t>
+            </w:r>
+            <w:bookmarkStart w:id="2" w:name="_GoBack"/>
+            <w:bookmarkEnd w:id="2"/>
+            <w:r>
+              <w:rPr>
+                <w:rFonts w:asciiTheme="majorHAnsi" w:hAnsiTheme="majorHAnsi" w:cstheme="majorHAnsi"/>
+                <w:sz w:val="28"/>
+                <w:szCs w:val="28"/>
+              </w:rPr>
+              <w:t>y monitor</w:t>
+            </w:r>
+            <w:r>
+              <w:rPr>
+                <w:rFonts w:asciiTheme="majorHAnsi" w:hAnsiTheme="majorHAnsi" w:cstheme="majorHAnsi"/>
+                <w:sz w:val="28"/>
+                <w:szCs w:val="28"/>
+              </w:rPr>
+              <w:t xml:space="preserve"> requirement</w:t>
             </w:r>
             <w:r>
               <w:rPr>
@@ -1866,23 +1734,13 @@
                 <w:szCs w:val="28"/>
               </w:rPr>
             </w:pPr>
-            <w:proofErr w:type="spellStart"/>
-            <w:r>
-              <w:rPr>
-                <w:rFonts w:asciiTheme="majorHAnsi" w:hAnsiTheme="majorHAnsi" w:cstheme="majorHAnsi"/>
-                <w:sz w:val="28"/>
-                <w:szCs w:val="28"/>
-              </w:rPr>
-              <w:t>Kariman</w:t>
-            </w:r>
-            <w:proofErr w:type="spellEnd"/>
-            <w:r>
-              <w:rPr>
-                <w:rFonts w:asciiTheme="majorHAnsi" w:hAnsiTheme="majorHAnsi" w:cstheme="majorHAnsi"/>
-                <w:sz w:val="28"/>
-                <w:szCs w:val="28"/>
-              </w:rPr>
-              <w:t xml:space="preserve"> Mohamed</w:t>
+            <w:r>
+              <w:rPr>
+                <w:rFonts w:asciiTheme="majorHAnsi" w:hAnsiTheme="majorHAnsi" w:cstheme="majorHAnsi"/>
+                <w:sz w:val="28"/>
+                <w:szCs w:val="28"/>
+              </w:rPr>
+              <w:t>Kariman Mohamed</w:t>
             </w:r>
           </w:p>
         </w:tc>
@@ -2927,10 +2785,10 @@
           <w:szCs w:val="48"/>
         </w:rPr>
       </w:pPr>
-      <w:bookmarkStart w:id="2" w:name="_Toc32222654"/>
-      <w:bookmarkStart w:id="3" w:name="_Toc466012295"/>
-      <w:bookmarkStart w:id="4" w:name="_Toc434992860"/>
-      <w:bookmarkStart w:id="5" w:name="_Toc31872723"/>
+      <w:bookmarkStart w:id="3" w:name="_Toc32222654"/>
+      <w:bookmarkStart w:id="4" w:name="_Toc466012295"/>
+      <w:bookmarkStart w:id="5" w:name="_Toc434992860"/>
+      <w:bookmarkStart w:id="6" w:name="_Toc31872723"/>
       <w:r>
         <w:rPr>
           <w:b/>
@@ -2951,10 +2809,10 @@
         </w:rPr>
         <w:t>Introduction</w:t>
       </w:r>
-      <w:bookmarkEnd w:id="2"/>
       <w:bookmarkEnd w:id="3"/>
       <w:bookmarkEnd w:id="4"/>
       <w:bookmarkEnd w:id="5"/>
+      <w:bookmarkEnd w:id="6"/>
     </w:p>
     <w:p>
       <w:pPr>
@@ -3034,10 +2892,10 @@
           <w:szCs w:val="40"/>
         </w:rPr>
       </w:pPr>
-      <w:bookmarkStart w:id="6" w:name="_Toc32222655"/>
-      <w:bookmarkStart w:id="7" w:name="_Toc466012296"/>
-      <w:bookmarkStart w:id="8" w:name="_Toc434992861"/>
-      <w:bookmarkStart w:id="9" w:name="_Toc31872724"/>
+      <w:bookmarkStart w:id="7" w:name="_Toc32222655"/>
+      <w:bookmarkStart w:id="8" w:name="_Toc31872724"/>
+      <w:bookmarkStart w:id="9" w:name="_Toc466012296"/>
+      <w:bookmarkStart w:id="10" w:name="_Toc434992861"/>
       <w:r>
         <w:rPr>
           <w:b/>
@@ -3058,8 +2916,8 @@
         </w:rPr>
         <w:t>Specification Definition</w:t>
       </w:r>
-      <w:bookmarkEnd w:id="6"/>
-      <w:bookmarkEnd w:id="9"/>
+      <w:bookmarkEnd w:id="7"/>
+      <w:bookmarkEnd w:id="8"/>
     </w:p>
     <w:p>
       <w:pPr>
@@ -3132,8 +2990,8 @@
           <w:szCs w:val="40"/>
         </w:rPr>
       </w:pPr>
-      <w:bookmarkStart w:id="10" w:name="_Toc32222656"/>
-      <w:bookmarkStart w:id="11" w:name="_Toc31872725"/>
+      <w:bookmarkStart w:id="11" w:name="_Toc32222656"/>
+      <w:bookmarkStart w:id="12" w:name="_Toc31872725"/>
       <w:r>
         <w:rPr>
           <w:rFonts w:cstheme="majorHAnsi"/>
@@ -3156,10 +3014,10 @@
         </w:rPr>
         <w:t>Specification Objectives</w:t>
       </w:r>
-      <w:bookmarkEnd w:id="7"/>
-      <w:bookmarkEnd w:id="8"/>
+      <w:bookmarkEnd w:id="9"/>
       <w:bookmarkEnd w:id="10"/>
       <w:bookmarkEnd w:id="11"/>
+      <w:bookmarkEnd w:id="12"/>
     </w:p>
     <w:p>
       <w:pPr>
@@ -3392,7 +3250,7 @@
           <w:szCs w:val="48"/>
         </w:rPr>
       </w:pPr>
-      <w:bookmarkStart w:id="12" w:name="_Toc31872726"/>
+      <w:bookmarkStart w:id="13" w:name="_Toc31872726"/>
       <w:r>
         <w:rPr>
           <w:b/>
@@ -3413,7 +3271,7 @@
         </w:rPr>
         <w:t>System Overview:</w:t>
       </w:r>
-      <w:bookmarkEnd w:id="12"/>
+      <w:bookmarkEnd w:id="13"/>
     </w:p>
     <w:p>
       <w:pPr>
@@ -3426,7 +3284,7 @@
           <w:szCs w:val="40"/>
         </w:rPr>
       </w:pPr>
-      <w:bookmarkStart w:id="13" w:name="_Toc31872727"/>
+      <w:bookmarkStart w:id="14" w:name="_Toc31872727"/>
       <w:r>
         <w:rPr>
           <w:b/>
@@ -3447,7 +3305,7 @@
         </w:rPr>
         <w:t>Definition:</w:t>
       </w:r>
-      <w:bookmarkEnd w:id="13"/>
+      <w:bookmarkEnd w:id="14"/>
     </w:p>
     <w:p>
       <w:pPr>
@@ -3494,7 +3352,7 @@
           <w:szCs w:val="40"/>
         </w:rPr>
       </w:pPr>
-      <w:bookmarkStart w:id="14" w:name="_Toc31872728"/>
+      <w:bookmarkStart w:id="15" w:name="_Toc31872728"/>
       <w:r>
         <w:rPr>
           <w:b/>
@@ -3505,7 +3363,7 @@
         </w:rPr>
         <w:t>2.2 Objective:</w:t>
       </w:r>
-      <w:bookmarkEnd w:id="14"/>
+      <w:bookmarkEnd w:id="15"/>
     </w:p>
     <w:p>
       <w:pPr>
@@ -3529,16 +3387,7 @@
           <w:sz w:val="32"/>
           <w:szCs w:val="32"/>
         </w:rPr>
-        <w:t xml:space="preserve"> provide the user with a </w:t>
-      </w:r>
-      <w:proofErr w:type="gramStart"/>
-      <w:r>
-        <w:rPr>
-          <w:rFonts w:asciiTheme="majorHAnsi" w:hAnsiTheme="majorHAnsi" w:cstheme="majorHAnsi"/>
-          <w:sz w:val="32"/>
-          <w:szCs w:val="32"/>
-        </w:rPr>
-        <w:t>high</w:t>
+        <w:t xml:space="preserve"> provide the user with a high</w:t>
       </w:r>
       <w:r>
         <w:rPr>
@@ -3556,7 +3405,6 @@
         </w:rPr>
         <w:t>quality</w:t>
       </w:r>
-      <w:proofErr w:type="gramEnd"/>
       <w:r>
         <w:rPr>
           <w:rFonts w:asciiTheme="majorHAnsi" w:hAnsiTheme="majorHAnsi" w:cstheme="majorHAnsi"/>
@@ -3602,7 +3450,7 @@
           <w:szCs w:val="40"/>
         </w:rPr>
       </w:pPr>
-      <w:bookmarkStart w:id="15" w:name="_Toc31872729"/>
+      <w:bookmarkStart w:id="16" w:name="_Toc31872729"/>
       <w:r>
         <w:rPr>
           <w:b/>
@@ -3625,7 +3473,7 @@
         </w:rPr>
         <w:t>:</w:t>
       </w:r>
-      <w:bookmarkEnd w:id="15"/>
+      <w:bookmarkEnd w:id="16"/>
     </w:p>
     <w:p>
       <w:pPr>
@@ -3663,18 +3511,8 @@
           <w:sz w:val="32"/>
           <w:szCs w:val="32"/>
         </w:rPr>
-        <w:t xml:space="preserve">The external appliance </w:t>
+        <w:t>The external appliance body</w:t>
       </w:r>
-      <w:proofErr w:type="gramStart"/>
-      <w:r>
-        <w:rPr>
-          <w:rFonts w:asciiTheme="majorHAnsi" w:hAnsiTheme="majorHAnsi" w:cstheme="majorHAnsi"/>
-          <w:sz w:val="32"/>
-          <w:szCs w:val="32"/>
-        </w:rPr>
-        <w:t>body</w:t>
-      </w:r>
-      <w:proofErr w:type="gramEnd"/>
     </w:p>
     <w:p>
       <w:pPr>
@@ -3836,7 +3674,7 @@
           <w:szCs w:val="48"/>
         </w:rPr>
       </w:pPr>
-      <w:bookmarkStart w:id="16" w:name="_Toc31872730"/>
+      <w:bookmarkStart w:id="17" w:name="_Toc31872730"/>
       <w:r>
         <w:rPr>
           <w:rFonts w:asciiTheme="majorHAnsi" w:eastAsiaTheme="majorEastAsia" w:hAnsiTheme="majorHAnsi" w:cstheme="majorBidi"/>
@@ -3849,7 +3687,7 @@
         <w:lastRenderedPageBreak/>
         <w:t>3 Software Requirements:</w:t>
       </w:r>
-      <w:bookmarkEnd w:id="16"/>
+      <w:bookmarkEnd w:id="17"/>
     </w:p>
     <w:p/>
     <w:tbl>
@@ -4779,7 +4617,7 @@
           <w:szCs w:val="48"/>
         </w:rPr>
       </w:pPr>
-      <w:bookmarkStart w:id="17" w:name="_Toc31872731"/>
+      <w:bookmarkStart w:id="18" w:name="_Toc31872731"/>
       <w:r>
         <w:rPr>
           <w:rFonts w:asciiTheme="majorHAnsi" w:eastAsiaTheme="majorEastAsia" w:hAnsiTheme="majorHAnsi" w:cstheme="majorBidi"/>
@@ -4792,7 +4630,7 @@
         <w:lastRenderedPageBreak/>
         <w:t>4 Covers:</w:t>
       </w:r>
-      <w:bookmarkEnd w:id="17"/>
+      <w:bookmarkEnd w:id="18"/>
     </w:p>
     <w:p/>
     <w:tbl>
@@ -5486,7 +5324,7 @@
           <w:szCs w:val="48"/>
         </w:rPr>
       </w:pPr>
-      <w:bookmarkStart w:id="18" w:name="_Toc31872732"/>
+      <w:bookmarkStart w:id="19" w:name="_Toc31872732"/>
       <w:r>
         <w:rPr>
           <w:rFonts w:asciiTheme="majorHAnsi" w:eastAsiaTheme="majorEastAsia" w:hAnsiTheme="majorHAnsi" w:cstheme="majorBidi"/>
@@ -5499,7 +5337,7 @@
         <w:lastRenderedPageBreak/>
         <w:t>5 Test scope:</w:t>
       </w:r>
-      <w:bookmarkEnd w:id="18"/>
+      <w:bookmarkEnd w:id="19"/>
     </w:p>
     <w:p/>
     <w:tbl>
@@ -6071,8 +5909,8 @@
           <w:szCs w:val="32"/>
         </w:rPr>
       </w:pPr>
-      <w:bookmarkStart w:id="19" w:name="_Toc31615439"/>
-      <w:bookmarkStart w:id="20" w:name="_Toc31872733"/>
+      <w:bookmarkStart w:id="20" w:name="_Toc31615439"/>
+      <w:bookmarkStart w:id="21" w:name="_Toc31872733"/>
       <w:r>
         <w:rPr>
           <w:rFonts w:asciiTheme="majorHAnsi" w:eastAsiaTheme="majorEastAsia" w:hAnsiTheme="majorHAnsi" w:cstheme="majorHAnsi"/>
@@ -6105,8 +5943,6 @@
         </w:rPr>
         <w:t>Reference table:</w:t>
       </w:r>
-      <w:bookmarkStart w:id="21" w:name="_GoBack"/>
-      <w:bookmarkEnd w:id="19"/>
       <w:bookmarkEnd w:id="20"/>
       <w:bookmarkEnd w:id="21"/>
     </w:p>
@@ -8260,7 +8096,7 @@
 </file>
 
 <file path=customXml/itemProps1.xml><?xml version="1.0" encoding="utf-8"?>
-<ds:datastoreItem xmlns:ds="http://schemas.openxmlformats.org/officeDocument/2006/customXml" ds:itemID="{A809C07B-502B-4C14-8842-82E996E69695}">
+<ds:datastoreItem xmlns:ds="http://schemas.openxmlformats.org/officeDocument/2006/customXml" ds:itemID="{EF59BF71-10B4-45D6-8471-155031E882CC}">
   <ds:schemaRefs>
     <ds:schemaRef ds:uri="http://schemas.openxmlformats.org/officeDocument/2006/bibliography"/>
   </ds:schemaRefs>

</xml_diff>

<commit_message>
Update the SRS version and add requirement id to deleted safety monitor requirement
Signed-off-by: kariman zakzouk <karimanzakzouk@gmail.com>
</commit_message>
<xml_diff>
--- a/Software Specification/SRS/PO2EBL_ELECTRIC_BLENDER_SRS.docx
+++ b/Software Specification/SRS/PO2EBL_ELECTRIC_BLENDER_SRS.docx
@@ -129,7 +129,7 @@
           <w:b/>
           <w:sz w:val="36"/>
         </w:rPr>
-        <w:t>4</w:t>
+        <w:t>6</w:t>
       </w:r>
     </w:p>
     <w:p>
@@ -808,23 +808,7 @@
                 <w:sz w:val="28"/>
                 <w:szCs w:val="28"/>
               </w:rPr>
-              <w:t>2/</w:t>
-            </w:r>
-            <w:r>
-              <w:rPr>
-                <w:rFonts w:asciiTheme="majorHAnsi" w:hAnsiTheme="majorHAnsi" w:cstheme="majorHAnsi"/>
-                <w:sz w:val="28"/>
-                <w:szCs w:val="28"/>
-              </w:rPr>
-              <w:t>7</w:t>
-            </w:r>
-            <w:r>
-              <w:rPr>
-                <w:rFonts w:asciiTheme="majorHAnsi" w:hAnsiTheme="majorHAnsi" w:cstheme="majorHAnsi"/>
-                <w:sz w:val="28"/>
-                <w:szCs w:val="28"/>
-              </w:rPr>
-              <w:t>/2020</w:t>
+              <w:t>2/7/2020</w:t>
             </w:r>
           </w:p>
         </w:tc>
@@ -852,6 +836,141 @@
                 <w:szCs w:val="28"/>
               </w:rPr>
               <w:t>1.5</w:t>
+            </w:r>
+          </w:p>
+        </w:tc>
+        <w:tc>
+          <w:tcPr>
+            <w:tcW w:w="3396" w:type="dxa"/>
+          </w:tcPr>
+          <w:p>
+            <w:pPr>
+              <w:jc w:val="center"/>
+              <w:rPr>
+                <w:rFonts w:asciiTheme="majorHAnsi" w:hAnsiTheme="majorHAnsi" w:cstheme="majorHAnsi"/>
+                <w:sz w:val="28"/>
+                <w:szCs w:val="28"/>
+              </w:rPr>
+            </w:pPr>
+            <w:r>
+              <w:rPr>
+                <w:rFonts w:asciiTheme="majorHAnsi" w:hAnsiTheme="majorHAnsi" w:cstheme="majorHAnsi"/>
+                <w:sz w:val="28"/>
+                <w:szCs w:val="28"/>
+              </w:rPr>
+              <w:t>Proposed</w:t>
+            </w:r>
+          </w:p>
+        </w:tc>
+        <w:tc>
+          <w:tcPr>
+            <w:tcW w:w="2814" w:type="dxa"/>
+          </w:tcPr>
+          <w:p>
+            <w:pPr>
+              <w:jc w:val="center"/>
+              <w:rPr>
+                <w:rFonts w:asciiTheme="majorHAnsi" w:hAnsiTheme="majorHAnsi" w:cstheme="majorHAnsi"/>
+                <w:sz w:val="28"/>
+                <w:szCs w:val="28"/>
+              </w:rPr>
+            </w:pPr>
+            <w:proofErr w:type="spellStart"/>
+            <w:r>
+              <w:rPr>
+                <w:rFonts w:asciiTheme="majorHAnsi" w:hAnsiTheme="majorHAnsi" w:cstheme="majorHAnsi"/>
+                <w:sz w:val="28"/>
+                <w:szCs w:val="28"/>
+              </w:rPr>
+              <w:t>Kariman</w:t>
+            </w:r>
+            <w:proofErr w:type="spellEnd"/>
+            <w:r>
+              <w:rPr>
+                <w:rFonts w:asciiTheme="majorHAnsi" w:hAnsiTheme="majorHAnsi" w:cstheme="majorHAnsi"/>
+                <w:sz w:val="28"/>
+                <w:szCs w:val="28"/>
+              </w:rPr>
+              <w:t xml:space="preserve"> Mohamed</w:t>
+            </w:r>
+          </w:p>
+        </w:tc>
+      </w:tr>
+      <w:tr>
+        <w:trPr>
+          <w:trHeight w:val="65"/>
+        </w:trPr>
+        <w:tc>
+          <w:tcPr>
+            <w:tcW w:w="2062" w:type="dxa"/>
+          </w:tcPr>
+          <w:p>
+            <w:pPr>
+              <w:jc w:val="center"/>
+              <w:rPr>
+                <w:rFonts w:asciiTheme="majorHAnsi" w:hAnsiTheme="majorHAnsi" w:cstheme="majorHAnsi"/>
+                <w:sz w:val="28"/>
+                <w:szCs w:val="28"/>
+              </w:rPr>
+            </w:pPr>
+            <w:r>
+              <w:rPr>
+                <w:rFonts w:asciiTheme="majorHAnsi" w:hAnsiTheme="majorHAnsi" w:cstheme="majorHAnsi"/>
+                <w:sz w:val="28"/>
+                <w:szCs w:val="28"/>
+              </w:rPr>
+              <w:t>2/</w:t>
+            </w:r>
+            <w:r>
+              <w:rPr>
+                <w:rFonts w:asciiTheme="majorHAnsi" w:hAnsiTheme="majorHAnsi" w:cstheme="majorHAnsi"/>
+                <w:sz w:val="28"/>
+                <w:szCs w:val="28"/>
+              </w:rPr>
+              <w:t>8</w:t>
+            </w:r>
+            <w:r>
+              <w:rPr>
+                <w:rFonts w:asciiTheme="majorHAnsi" w:hAnsiTheme="majorHAnsi" w:cstheme="majorHAnsi"/>
+                <w:sz w:val="28"/>
+                <w:szCs w:val="28"/>
+              </w:rPr>
+              <w:t>/2020</w:t>
+            </w:r>
+          </w:p>
+        </w:tc>
+        <w:tc>
+          <w:tcPr>
+            <w:tcW w:w="1800" w:type="dxa"/>
+          </w:tcPr>
+          <w:p>
+            <w:pPr>
+              <w:tabs>
+                <w:tab w:val="center" w:pos="4680"/>
+                <w:tab w:val="right" w:pos="9360"/>
+              </w:tabs>
+              <w:jc w:val="center"/>
+              <w:rPr>
+                <w:rFonts w:asciiTheme="majorHAnsi" w:hAnsiTheme="majorHAnsi" w:cstheme="majorHAnsi"/>
+                <w:sz w:val="28"/>
+                <w:szCs w:val="28"/>
+              </w:rPr>
+            </w:pPr>
+            <w:r>
+              <w:rPr>
+                <w:rFonts w:asciiTheme="majorHAnsi" w:hAnsiTheme="majorHAnsi" w:cstheme="majorHAnsi"/>
+                <w:sz w:val="28"/>
+                <w:szCs w:val="28"/>
+              </w:rPr>
+              <w:t>1.</w:t>
+            </w:r>
+            <w:r>
+              <w:rPr>
+                <w:rFonts w:asciiTheme="majorHAnsi" w:hAnsiTheme="majorHAnsi" w:cstheme="majorHAnsi"/>
+                <w:sz w:val="28"/>
+                <w:szCs w:val="28"/>
+              </w:rPr>
+              <w:t>6</w:t>
             </w:r>
           </w:p>
         </w:tc>
@@ -943,24 +1062,6 @@
       </w:r>
       <w:bookmarkEnd w:id="0"/>
       <w:bookmarkEnd w:id="1"/>
-    </w:p>
-    <w:p>
-      <w:pPr>
-        <w:pStyle w:val="TitleNoTOC"/>
-        <w:jc w:val="left"/>
-        <w:rPr>
-          <w:rFonts w:asciiTheme="majorHAnsi" w:hAnsiTheme="majorHAnsi" w:cstheme="majorHAnsi"/>
-        </w:rPr>
-      </w:pPr>
-    </w:p>
-    <w:p>
-      <w:pPr>
-        <w:pStyle w:val="TitleNoTOC"/>
-        <w:jc w:val="left"/>
-        <w:rPr>
-          <w:rFonts w:asciiTheme="majorHAnsi" w:hAnsiTheme="majorHAnsi" w:cstheme="majorHAnsi"/>
-        </w:rPr>
-      </w:pPr>
     </w:p>
     <w:p>
       <w:pPr>
@@ -1855,6 +1956,7 @@
                 <w:rFonts w:asciiTheme="majorHAnsi" w:hAnsiTheme="majorHAnsi" w:cstheme="majorHAnsi"/>
                 <w:sz w:val="28"/>
                 <w:szCs w:val="28"/>
+                <w:rtl/>
               </w:rPr>
             </w:pPr>
             <w:r>
@@ -1887,7 +1989,72 @@
                 <w:sz w:val="28"/>
                 <w:szCs w:val="28"/>
               </w:rPr>
-              <w:t>.</w:t>
+              <w:t xml:space="preserve"> with id</w:t>
+            </w:r>
+          </w:p>
+          <w:p>
+            <w:pPr>
+              <w:rPr>
+                <w:rFonts w:asciiTheme="majorHAnsi" w:hAnsiTheme="majorHAnsi" w:cstheme="majorHAnsi"/>
+                <w:sz w:val="32"/>
+                <w:szCs w:val="32"/>
+              </w:rPr>
+            </w:pPr>
+            <w:r>
+              <w:rPr>
+                <w:rFonts w:asciiTheme="majorHAnsi" w:hAnsiTheme="majorHAnsi" w:cstheme="majorHAnsi"/>
+                <w:sz w:val="32"/>
+                <w:szCs w:val="32"/>
+              </w:rPr>
+              <w:t>R</w:t>
+            </w:r>
+            <w:r>
+              <w:rPr>
+                <w:rFonts w:asciiTheme="majorHAnsi" w:hAnsiTheme="majorHAnsi" w:cstheme="majorHAnsi"/>
+                <w:sz w:val="32"/>
+                <w:szCs w:val="32"/>
+              </w:rPr>
+              <w:t>EQ_PO2EBL_</w:t>
+            </w:r>
+            <w:r>
+              <w:rPr>
+                <w:rFonts w:asciiTheme="majorHAnsi" w:hAnsiTheme="majorHAnsi" w:cstheme="majorHAnsi"/>
+                <w:sz w:val="32"/>
+                <w:szCs w:val="32"/>
+              </w:rPr>
+              <w:t>SRS</w:t>
+            </w:r>
+            <w:r>
+              <w:rPr>
+                <w:rFonts w:asciiTheme="majorHAnsi" w:hAnsiTheme="majorHAnsi" w:cstheme="majorHAnsi"/>
+                <w:sz w:val="32"/>
+                <w:szCs w:val="32"/>
+              </w:rPr>
+              <w:t>_0</w:t>
+            </w:r>
+            <w:r>
+              <w:rPr>
+                <w:rFonts w:asciiTheme="majorHAnsi" w:hAnsiTheme="majorHAnsi" w:cstheme="majorHAnsi"/>
+                <w:sz w:val="32"/>
+                <w:szCs w:val="32"/>
+              </w:rPr>
+              <w:t>3</w:t>
+            </w:r>
+            <w:r>
+              <w:rPr>
+                <w:rFonts w:asciiTheme="majorHAnsi" w:hAnsiTheme="majorHAnsi" w:cstheme="majorHAnsi"/>
+                <w:sz w:val="32"/>
+                <w:szCs w:val="32"/>
+              </w:rPr>
+              <w:t>_V</w:t>
+            </w:r>
+            <w:r>
+              <w:rPr>
+                <w:rFonts w:asciiTheme="majorHAnsi" w:hAnsiTheme="majorHAnsi" w:cstheme="majorHAnsi"/>
+                <w:sz w:val="32"/>
+                <w:szCs w:val="32"/>
+              </w:rPr>
+              <w:t>1.3</w:t>
             </w:r>
           </w:p>
         </w:tc>
@@ -2011,23 +2178,7 @@
                 <w:sz w:val="28"/>
                 <w:szCs w:val="28"/>
               </w:rPr>
-              <w:t>Update the SRS requirements according to change</w:t>
-            </w:r>
-            <w:r>
-              <w:rPr>
-                <w:rFonts w:asciiTheme="majorHAnsi" w:hAnsiTheme="majorHAnsi" w:cstheme="majorHAnsi"/>
-                <w:sz w:val="28"/>
-                <w:szCs w:val="28"/>
-              </w:rPr>
-              <w:t>s</w:t>
-            </w:r>
-            <w:r>
-              <w:rPr>
-                <w:rFonts w:asciiTheme="majorHAnsi" w:hAnsiTheme="majorHAnsi" w:cstheme="majorHAnsi"/>
-                <w:sz w:val="28"/>
-                <w:szCs w:val="28"/>
-              </w:rPr>
-              <w:t xml:space="preserve"> in CYRS </w:t>
+              <w:t xml:space="preserve">Update the SRS requirements according to changes in CYRS </w:t>
             </w:r>
             <w:r>
               <w:rPr>
@@ -2069,8 +2220,220 @@
               </w:rPr>
               <w:t>.</w:t>
             </w:r>
-            <w:bookmarkStart w:id="2" w:name="_GoBack"/>
-            <w:bookmarkEnd w:id="2"/>
+          </w:p>
+        </w:tc>
+      </w:tr>
+      <w:tr>
+        <w:tc>
+          <w:tcPr>
+            <w:tcW w:w="1080" w:type="dxa"/>
+          </w:tcPr>
+          <w:p>
+            <w:pPr>
+              <w:pStyle w:val="Header"/>
+              <w:spacing w:before="80"/>
+              <w:jc w:val="center"/>
+              <w:rPr>
+                <w:rFonts w:asciiTheme="majorHAnsi" w:hAnsiTheme="majorHAnsi" w:cstheme="majorHAnsi"/>
+                <w:sz w:val="28"/>
+                <w:szCs w:val="28"/>
+              </w:rPr>
+            </w:pPr>
+            <w:r>
+              <w:rPr>
+                <w:rFonts w:asciiTheme="majorHAnsi" w:hAnsiTheme="majorHAnsi" w:cstheme="majorHAnsi"/>
+                <w:sz w:val="28"/>
+                <w:szCs w:val="28"/>
+              </w:rPr>
+              <w:t>1.6</w:t>
+            </w:r>
+          </w:p>
+        </w:tc>
+        <w:tc>
+          <w:tcPr>
+            <w:tcW w:w="1440" w:type="dxa"/>
+          </w:tcPr>
+          <w:p>
+            <w:pPr>
+              <w:jc w:val="left"/>
+              <w:rPr>
+                <w:rFonts w:asciiTheme="majorHAnsi" w:hAnsiTheme="majorHAnsi" w:cstheme="majorHAnsi"/>
+                <w:sz w:val="28"/>
+                <w:szCs w:val="28"/>
+              </w:rPr>
+            </w:pPr>
+            <w:r>
+              <w:rPr>
+                <w:rFonts w:asciiTheme="majorHAnsi" w:hAnsiTheme="majorHAnsi" w:cstheme="majorHAnsi"/>
+                <w:sz w:val="28"/>
+                <w:szCs w:val="28"/>
+              </w:rPr>
+              <w:t xml:space="preserve"> 2/</w:t>
+            </w:r>
+            <w:r>
+              <w:rPr>
+                <w:rFonts w:asciiTheme="majorHAnsi" w:hAnsiTheme="majorHAnsi" w:cstheme="majorHAnsi"/>
+                <w:sz w:val="28"/>
+                <w:szCs w:val="28"/>
+              </w:rPr>
+              <w:t>8</w:t>
+            </w:r>
+            <w:r>
+              <w:rPr>
+                <w:rFonts w:asciiTheme="majorHAnsi" w:hAnsiTheme="majorHAnsi" w:cstheme="majorHAnsi"/>
+                <w:sz w:val="28"/>
+                <w:szCs w:val="28"/>
+              </w:rPr>
+              <w:t>/2020</w:t>
+            </w:r>
+          </w:p>
+        </w:tc>
+        <w:tc>
+          <w:tcPr>
+            <w:tcW w:w="1710" w:type="dxa"/>
+          </w:tcPr>
+          <w:p>
+            <w:pPr>
+              <w:jc w:val="left"/>
+              <w:rPr>
+                <w:rFonts w:asciiTheme="majorHAnsi" w:hAnsiTheme="majorHAnsi" w:cstheme="majorHAnsi"/>
+                <w:sz w:val="28"/>
+                <w:szCs w:val="28"/>
+              </w:rPr>
+            </w:pPr>
+            <w:proofErr w:type="spellStart"/>
+            <w:r>
+              <w:rPr>
+                <w:rFonts w:asciiTheme="majorHAnsi" w:hAnsiTheme="majorHAnsi" w:cstheme="majorHAnsi"/>
+                <w:sz w:val="28"/>
+                <w:szCs w:val="28"/>
+              </w:rPr>
+              <w:t>Kariman</w:t>
+            </w:r>
+            <w:proofErr w:type="spellEnd"/>
+          </w:p>
+          <w:p>
+            <w:pPr>
+              <w:jc w:val="left"/>
+              <w:rPr>
+                <w:rFonts w:asciiTheme="majorHAnsi" w:hAnsiTheme="majorHAnsi" w:cstheme="majorHAnsi"/>
+                <w:sz w:val="28"/>
+                <w:szCs w:val="28"/>
+              </w:rPr>
+            </w:pPr>
+            <w:proofErr w:type="spellStart"/>
+            <w:r>
+              <w:rPr>
+                <w:rFonts w:asciiTheme="majorHAnsi" w:hAnsiTheme="majorHAnsi" w:cstheme="majorHAnsi"/>
+                <w:sz w:val="28"/>
+                <w:szCs w:val="28"/>
+              </w:rPr>
+              <w:t>mohamed</w:t>
+            </w:r>
+            <w:proofErr w:type="spellEnd"/>
+          </w:p>
+        </w:tc>
+        <w:tc>
+          <w:tcPr>
+            <w:tcW w:w="6390" w:type="dxa"/>
+          </w:tcPr>
+          <w:p>
+            <w:pPr>
+              <w:tabs>
+                <w:tab w:val="left" w:pos="3390"/>
+              </w:tabs>
+              <w:jc w:val="left"/>
+              <w:rPr>
+                <w:rFonts w:asciiTheme="majorHAnsi" w:hAnsiTheme="majorHAnsi" w:cstheme="majorHAnsi"/>
+                <w:sz w:val="28"/>
+                <w:szCs w:val="28"/>
+              </w:rPr>
+            </w:pPr>
+            <w:r>
+              <w:rPr>
+                <w:rFonts w:asciiTheme="majorHAnsi" w:hAnsiTheme="majorHAnsi" w:cstheme="majorHAnsi"/>
+                <w:sz w:val="28"/>
+                <w:szCs w:val="28"/>
+              </w:rPr>
+              <w:t xml:space="preserve">Update the SRS </w:t>
+            </w:r>
+            <w:r>
+              <w:rPr>
+                <w:rFonts w:asciiTheme="majorHAnsi" w:hAnsiTheme="majorHAnsi" w:cstheme="majorHAnsi"/>
+                <w:sz w:val="28"/>
+                <w:szCs w:val="28"/>
+              </w:rPr>
+              <w:t xml:space="preserve">version and add </w:t>
+            </w:r>
+            <w:r>
+              <w:rPr>
+                <w:rFonts w:asciiTheme="majorHAnsi" w:hAnsiTheme="majorHAnsi" w:cstheme="majorHAnsi"/>
+                <w:sz w:val="28"/>
+                <w:szCs w:val="28"/>
+              </w:rPr>
+              <w:t>requirement</w:t>
+            </w:r>
+            <w:r>
+              <w:rPr>
+                <w:rFonts w:asciiTheme="majorHAnsi" w:hAnsiTheme="majorHAnsi" w:cstheme="majorHAnsi"/>
+                <w:sz w:val="28"/>
+                <w:szCs w:val="28"/>
+              </w:rPr>
+              <w:t xml:space="preserve"> id </w:t>
+            </w:r>
+            <w:r>
+              <w:rPr>
+                <w:rFonts w:asciiTheme="majorHAnsi" w:hAnsiTheme="majorHAnsi" w:cstheme="majorHAnsi"/>
+                <w:sz w:val="28"/>
+                <w:szCs w:val="28"/>
+              </w:rPr>
+              <w:t xml:space="preserve">to </w:t>
+            </w:r>
+          </w:p>
+          <w:p>
+            <w:pPr>
+              <w:tabs>
+                <w:tab w:val="left" w:pos="3390"/>
+              </w:tabs>
+              <w:jc w:val="left"/>
+              <w:rPr>
+                <w:rFonts w:asciiTheme="majorHAnsi" w:hAnsiTheme="majorHAnsi" w:cstheme="majorHAnsi"/>
+                <w:sz w:val="28"/>
+                <w:szCs w:val="28"/>
+              </w:rPr>
+            </w:pPr>
+            <w:r>
+              <w:rPr>
+                <w:rFonts w:asciiTheme="majorHAnsi" w:hAnsiTheme="majorHAnsi" w:cstheme="majorHAnsi"/>
+                <w:sz w:val="28"/>
+                <w:szCs w:val="28"/>
+              </w:rPr>
+              <w:t>d</w:t>
+            </w:r>
+            <w:r>
+              <w:rPr>
+                <w:rFonts w:asciiTheme="majorHAnsi" w:hAnsiTheme="majorHAnsi" w:cstheme="majorHAnsi"/>
+                <w:sz w:val="28"/>
+                <w:szCs w:val="28"/>
+              </w:rPr>
+              <w:t xml:space="preserve">eleted </w:t>
+            </w:r>
+            <w:r>
+              <w:rPr>
+                <w:rFonts w:asciiTheme="majorHAnsi" w:hAnsiTheme="majorHAnsi" w:cstheme="majorHAnsi"/>
+                <w:sz w:val="28"/>
+                <w:szCs w:val="28"/>
+              </w:rPr>
+              <w:t>safety monitor requirement</w:t>
+            </w:r>
+            <w:r>
+              <w:rPr>
+                <w:rFonts w:asciiTheme="majorHAnsi" w:hAnsiTheme="majorHAnsi" w:cstheme="majorHAnsi"/>
+                <w:sz w:val="28"/>
+                <w:szCs w:val="28"/>
+              </w:rPr>
+              <w:t>.</w:t>
+            </w:r>
           </w:p>
         </w:tc>
       </w:tr>
@@ -2093,6 +2456,8 @@
       <w:r>
         <w:br w:type="page"/>
       </w:r>
+      <w:bookmarkStart w:id="2" w:name="_GoBack"/>
+      <w:bookmarkEnd w:id="2"/>
     </w:p>
     <w:p/>
     <w:sdt>
@@ -2990,9 +3355,9 @@
         </w:rPr>
       </w:pPr>
       <w:bookmarkStart w:id="7" w:name="_Toc32222655"/>
-      <w:bookmarkStart w:id="8" w:name="_Toc466012296"/>
-      <w:bookmarkStart w:id="9" w:name="_Toc434992861"/>
-      <w:bookmarkStart w:id="10" w:name="_Toc32008611"/>
+      <w:bookmarkStart w:id="8" w:name="_Toc32008611"/>
+      <w:bookmarkStart w:id="9" w:name="_Toc466012296"/>
+      <w:bookmarkStart w:id="10" w:name="_Toc434992861"/>
       <w:r>
         <w:rPr>
           <w:b/>
@@ -3014,7 +3379,7 @@
         <w:t>Specification Definition</w:t>
       </w:r>
       <w:bookmarkEnd w:id="7"/>
-      <w:bookmarkEnd w:id="10"/>
+      <w:bookmarkEnd w:id="8"/>
     </w:p>
     <w:p>
       <w:pPr>
@@ -3111,8 +3476,8 @@
         </w:rPr>
         <w:t>Specification Objectives</w:t>
       </w:r>
-      <w:bookmarkEnd w:id="8"/>
       <w:bookmarkEnd w:id="9"/>
+      <w:bookmarkEnd w:id="10"/>
       <w:bookmarkEnd w:id="11"/>
       <w:bookmarkEnd w:id="12"/>
     </w:p>
@@ -4033,15 +4398,7 @@
                 <w:sz w:val="36"/>
                 <w:szCs w:val="36"/>
               </w:rPr>
-              <w:t xml:space="preserve">ith </w:t>
-            </w:r>
-            <w:r>
-              <w:rPr>
-                <w:rFonts w:asciiTheme="majorHAnsi" w:hAnsiTheme="majorHAnsi" w:cstheme="majorHAnsi"/>
-                <w:sz w:val="36"/>
-                <w:szCs w:val="36"/>
-              </w:rPr>
-              <w:t>duty cycle 30%</w:t>
+              <w:t>ith duty cycle 30%</w:t>
             </w:r>
           </w:p>
           <w:p>
@@ -4074,15 +4431,7 @@
                 <w:sz w:val="32"/>
                 <w:szCs w:val="32"/>
               </w:rPr>
-              <w:t>ow speed flag</w:t>
-            </w:r>
-            <w:r>
-              <w:rPr>
-                <w:rFonts w:asciiTheme="majorHAnsi" w:hAnsiTheme="majorHAnsi" w:cstheme="majorHAnsi"/>
-                <w:sz w:val="32"/>
-                <w:szCs w:val="32"/>
-              </w:rPr>
-              <w:t xml:space="preserve"> is true</w:t>
+              <w:t>ow speed flag is true</w:t>
             </w:r>
             <w:r>
               <w:rPr>
@@ -4686,55 +5035,23 @@
                 <w:sz w:val="36"/>
                 <w:szCs w:val="36"/>
               </w:rPr>
-              <w:t xml:space="preserve"> level of speed by generating pulse width modulation with duty cycle </w:t>
-            </w:r>
-            <w:r>
-              <w:rPr>
-                <w:rFonts w:asciiTheme="majorHAnsi" w:hAnsiTheme="majorHAnsi" w:cstheme="majorHAnsi"/>
-                <w:sz w:val="36"/>
-                <w:szCs w:val="36"/>
-              </w:rPr>
-              <w:t>6</w:t>
-            </w:r>
-            <w:r>
-              <w:rPr>
-                <w:rFonts w:asciiTheme="majorHAnsi" w:hAnsiTheme="majorHAnsi" w:cstheme="majorHAnsi"/>
-                <w:sz w:val="36"/>
-                <w:szCs w:val="36"/>
-              </w:rPr>
-              <w:t>0%</w:t>
-            </w:r>
-            <w:r>
-              <w:rPr>
-                <w:rFonts w:asciiTheme="majorHAnsi" w:hAnsiTheme="majorHAnsi" w:cstheme="majorHAnsi"/>
-                <w:sz w:val="36"/>
-                <w:szCs w:val="36"/>
-              </w:rPr>
-              <w:t xml:space="preserve"> </w:t>
-            </w:r>
-            <w:r>
-              <w:rPr>
-                <w:rFonts w:asciiTheme="majorHAnsi" w:hAnsiTheme="majorHAnsi" w:cstheme="majorHAnsi"/>
-                <w:sz w:val="36"/>
-                <w:szCs w:val="36"/>
-              </w:rPr>
-              <w:t xml:space="preserve">(if </w:t>
-            </w:r>
-            <w:r>
-              <w:rPr>
-                <w:rFonts w:asciiTheme="majorHAnsi" w:hAnsiTheme="majorHAnsi" w:cstheme="majorHAnsi"/>
-                <w:sz w:val="32"/>
-                <w:szCs w:val="32"/>
-              </w:rPr>
-              <w:t>medium</w:t>
-            </w:r>
-            <w:r>
-              <w:rPr>
-                <w:rFonts w:asciiTheme="majorHAnsi" w:hAnsiTheme="majorHAnsi" w:cstheme="majorHAnsi"/>
-                <w:sz w:val="32"/>
-                <w:szCs w:val="32"/>
-              </w:rPr>
-              <w:t xml:space="preserve"> speed flag is true</w:t>
+              <w:t xml:space="preserve"> level of speed by generating pulse width modulation with duty cycle 60%</w:t>
+            </w:r>
+            <w:r>
+              <w:rPr>
+                <w:rFonts w:asciiTheme="majorHAnsi" w:hAnsiTheme="majorHAnsi" w:cstheme="majorHAnsi"/>
+                <w:sz w:val="36"/>
+                <w:szCs w:val="36"/>
+              </w:rPr>
+              <w:t xml:space="preserve"> (if </w:t>
+            </w:r>
+            <w:r>
+              <w:rPr>
+                <w:rFonts w:asciiTheme="majorHAnsi" w:hAnsiTheme="majorHAnsi" w:cstheme="majorHAnsi"/>
+                <w:sz w:val="32"/>
+                <w:szCs w:val="32"/>
+              </w:rPr>
+              <w:t>medium speed flag is true</w:t>
             </w:r>
             <w:r>
               <w:rPr>
@@ -4876,15 +5193,7 @@
                 <w:sz w:val="32"/>
                 <w:szCs w:val="32"/>
               </w:rPr>
-              <w:t>um</w:t>
-            </w:r>
-            <w:r>
-              <w:rPr>
-                <w:rFonts w:asciiTheme="majorHAnsi" w:hAnsiTheme="majorHAnsi" w:cstheme="majorHAnsi"/>
-                <w:sz w:val="32"/>
-                <w:szCs w:val="32"/>
-              </w:rPr>
-              <w:t xml:space="preserve"> speed</w:t>
+              <w:t>um speed</w:t>
             </w:r>
             <w:r>
               <w:rPr>
@@ -5371,15 +5680,7 @@
                 <w:sz w:val="32"/>
                 <w:szCs w:val="32"/>
               </w:rPr>
-              <w:t>high</w:t>
-            </w:r>
-            <w:r>
-              <w:rPr>
-                <w:rFonts w:asciiTheme="majorHAnsi" w:hAnsiTheme="majorHAnsi" w:cstheme="majorHAnsi"/>
-                <w:sz w:val="32"/>
-                <w:szCs w:val="32"/>
-              </w:rPr>
-              <w:t xml:space="preserve"> speed flag is true</w:t>
+              <w:t>high speed flag is true</w:t>
             </w:r>
             <w:r>
               <w:rPr>
@@ -5435,15 +5736,7 @@
                 <w:sz w:val="32"/>
                 <w:szCs w:val="32"/>
               </w:rPr>
-              <w:t>High</w:t>
-            </w:r>
-            <w:r>
-              <w:rPr>
-                <w:rFonts w:asciiTheme="majorHAnsi" w:hAnsiTheme="majorHAnsi" w:cstheme="majorHAnsi"/>
-                <w:sz w:val="32"/>
-                <w:szCs w:val="32"/>
-              </w:rPr>
-              <w:t xml:space="preserve"> speed flag</w:t>
+              <w:t>High speed flag</w:t>
             </w:r>
           </w:p>
         </w:tc>
@@ -5498,15 +5791,7 @@
                 <w:sz w:val="32"/>
                 <w:szCs w:val="32"/>
               </w:rPr>
-              <w:t>igh</w:t>
-            </w:r>
-            <w:r>
-              <w:rPr>
-                <w:rFonts w:asciiTheme="majorHAnsi" w:hAnsiTheme="majorHAnsi" w:cstheme="majorHAnsi"/>
-                <w:sz w:val="32"/>
-                <w:szCs w:val="32"/>
-              </w:rPr>
-              <w:t xml:space="preserve"> speed</w:t>
+              <w:t>igh speed</w:t>
             </w:r>
             <w:r>
               <w:rPr>
@@ -5918,32 +6203,24 @@
                 <w:sz w:val="36"/>
                 <w:szCs w:val="36"/>
               </w:rPr>
+              <w:t xml:space="preserve"> when </w:t>
+            </w:r>
+            <w:r>
+              <w:rPr>
+                <w:rFonts w:asciiTheme="majorHAnsi" w:hAnsiTheme="majorHAnsi" w:cstheme="majorHAnsi"/>
+                <w:sz w:val="36"/>
+                <w:szCs w:val="36"/>
+              </w:rPr>
+              <w:t>the switch is first pressed</w:t>
+            </w:r>
+            <w:r>
+              <w:rPr>
+                <w:rFonts w:asciiTheme="majorHAnsi" w:hAnsiTheme="majorHAnsi" w:cstheme="majorHAnsi"/>
+                <w:sz w:val="36"/>
+                <w:szCs w:val="36"/>
+              </w:rPr>
               <w:t xml:space="preserve"> </w:t>
             </w:r>
-            <w:r>
-              <w:rPr>
-                <w:rFonts w:asciiTheme="majorHAnsi" w:hAnsiTheme="majorHAnsi" w:cstheme="majorHAnsi"/>
-                <w:sz w:val="36"/>
-                <w:szCs w:val="36"/>
-              </w:rPr>
-              <w:t xml:space="preserve">when </w:t>
-            </w:r>
-            <w:r>
-              <w:rPr>
-                <w:rFonts w:asciiTheme="majorHAnsi" w:hAnsiTheme="majorHAnsi" w:cstheme="majorHAnsi"/>
-                <w:sz w:val="36"/>
-                <w:szCs w:val="36"/>
-              </w:rPr>
-              <w:t>the switch is first pressed</w:t>
-            </w:r>
-            <w:r>
-              <w:rPr>
-                <w:rFonts w:asciiTheme="majorHAnsi" w:hAnsiTheme="majorHAnsi" w:cstheme="majorHAnsi"/>
-                <w:sz w:val="36"/>
-                <w:szCs w:val="36"/>
-              </w:rPr>
-              <w:t xml:space="preserve"> </w:t>
-            </w:r>
           </w:p>
           <w:p>
             <w:pPr>
@@ -5983,15 +6260,7 @@
                 <w:sz w:val="36"/>
                 <w:szCs w:val="36"/>
               </w:rPr>
-              <w:t>.</w:t>
-            </w:r>
-            <w:r>
-              <w:rPr>
-                <w:rFonts w:asciiTheme="majorHAnsi" w:hAnsiTheme="majorHAnsi" w:cstheme="majorHAnsi"/>
-                <w:sz w:val="36"/>
-                <w:szCs w:val="36"/>
-              </w:rPr>
-              <w:t xml:space="preserve"> </w:t>
+              <w:t xml:space="preserve">. </w:t>
             </w:r>
           </w:p>
         </w:tc>
@@ -7243,15 +7512,7 @@
                 <w:sz w:val="32"/>
                 <w:szCs w:val="32"/>
               </w:rPr>
-              <w:t>Third</w:t>
-            </w:r>
-            <w:r>
-              <w:rPr>
-                <w:rFonts w:asciiTheme="majorHAnsi" w:hAnsiTheme="majorHAnsi" w:cstheme="majorHAnsi"/>
-                <w:sz w:val="32"/>
-                <w:szCs w:val="32"/>
-              </w:rPr>
-              <w:t xml:space="preserve"> press flag</w:t>
+              <w:t>Third press flag</w:t>
             </w:r>
           </w:p>
         </w:tc>
@@ -7305,15 +7566,7 @@
                 <w:sz w:val="32"/>
                 <w:szCs w:val="32"/>
               </w:rPr>
-              <w:t xml:space="preserve">igh </w:t>
-            </w:r>
-            <w:r>
-              <w:rPr>
-                <w:rFonts w:asciiTheme="majorHAnsi" w:hAnsiTheme="majorHAnsi" w:cstheme="majorHAnsi"/>
-                <w:sz w:val="32"/>
-                <w:szCs w:val="32"/>
-              </w:rPr>
-              <w:t xml:space="preserve">speed </w:t>
+              <w:t xml:space="preserve">igh speed </w:t>
             </w:r>
             <w:r>
               <w:rPr>
@@ -7735,39 +7988,7 @@
                 <w:sz w:val="36"/>
                 <w:szCs w:val="36"/>
               </w:rPr>
-              <w:t xml:space="preserve">shall </w:t>
-            </w:r>
-            <w:r>
-              <w:rPr>
-                <w:rFonts w:asciiTheme="majorHAnsi" w:hAnsiTheme="majorHAnsi" w:cstheme="majorHAnsi"/>
-                <w:sz w:val="36"/>
-                <w:szCs w:val="36"/>
-              </w:rPr>
-              <w:t xml:space="preserve">turn </w:t>
-            </w:r>
-            <w:r>
-              <w:rPr>
-                <w:rFonts w:asciiTheme="majorHAnsi" w:hAnsiTheme="majorHAnsi" w:cstheme="majorHAnsi"/>
-                <w:sz w:val="36"/>
-                <w:szCs w:val="36"/>
-              </w:rPr>
-              <w:t xml:space="preserve">the motor </w:t>
-            </w:r>
-            <w:r>
-              <w:rPr>
-                <w:rFonts w:asciiTheme="majorHAnsi" w:hAnsiTheme="majorHAnsi" w:cstheme="majorHAnsi"/>
-                <w:sz w:val="36"/>
-                <w:szCs w:val="36"/>
-              </w:rPr>
-              <w:t xml:space="preserve">off </w:t>
-            </w:r>
-            <w:r>
-              <w:rPr>
-                <w:rFonts w:asciiTheme="majorHAnsi" w:hAnsiTheme="majorHAnsi" w:cstheme="majorHAnsi"/>
-                <w:sz w:val="36"/>
-                <w:szCs w:val="36"/>
-              </w:rPr>
-              <w:t xml:space="preserve">when </w:t>
+              <w:t xml:space="preserve">shall turn the motor off when </w:t>
             </w:r>
             <w:r>
               <w:rPr>
@@ -7823,15 +8044,7 @@
                 <w:sz w:val="36"/>
                 <w:szCs w:val="36"/>
               </w:rPr>
-              <w:t>ourth press flag</w:t>
-            </w:r>
-            <w:r>
-              <w:rPr>
-                <w:rFonts w:asciiTheme="majorHAnsi" w:hAnsiTheme="majorHAnsi" w:cstheme="majorHAnsi"/>
-                <w:sz w:val="36"/>
-                <w:szCs w:val="36"/>
-              </w:rPr>
-              <w:t xml:space="preserve"> is true)</w:t>
+              <w:t>ourth press flag is true)</w:t>
             </w:r>
             <w:r>
               <w:rPr>
@@ -8363,15 +8576,7 @@
                 <w:sz w:val="36"/>
                 <w:szCs w:val="36"/>
               </w:rPr>
-              <w:t xml:space="preserve">shall </w:t>
-            </w:r>
-            <w:r>
-              <w:rPr>
-                <w:rFonts w:asciiTheme="majorHAnsi" w:hAnsiTheme="majorHAnsi" w:cstheme="majorHAnsi"/>
-                <w:sz w:val="36"/>
-                <w:szCs w:val="36"/>
-              </w:rPr>
-              <w:t xml:space="preserve">repeat the sequence when the switch is fifth </w:t>
+              <w:t xml:space="preserve">shall repeat the sequence when the switch is fifth </w:t>
             </w:r>
             <w:r>
               <w:rPr>
@@ -8467,23 +8672,7 @@
                 <w:sz w:val="36"/>
                 <w:szCs w:val="36"/>
               </w:rPr>
-              <w:t>F</w:t>
-            </w:r>
-            <w:r>
-              <w:rPr>
-                <w:rFonts w:asciiTheme="majorHAnsi" w:hAnsiTheme="majorHAnsi" w:cstheme="majorHAnsi"/>
-                <w:sz w:val="36"/>
-                <w:szCs w:val="36"/>
-              </w:rPr>
-              <w:t>if</w:t>
-            </w:r>
-            <w:r>
-              <w:rPr>
-                <w:rFonts w:asciiTheme="majorHAnsi" w:hAnsiTheme="majorHAnsi" w:cstheme="majorHAnsi"/>
-                <w:sz w:val="36"/>
-                <w:szCs w:val="36"/>
-              </w:rPr>
-              <w:t>th press flag</w:t>
+              <w:t>Fifth press flag</w:t>
             </w:r>
           </w:p>
         </w:tc>
@@ -8817,6 +9006,14 @@
                 <w:sz w:val="32"/>
                 <w:szCs w:val="32"/>
               </w:rPr>
+              <w:t>R</w:t>
+            </w:r>
+            <w:r>
+              <w:rPr>
+                <w:rFonts w:asciiTheme="majorHAnsi" w:hAnsiTheme="majorHAnsi" w:cstheme="majorHAnsi"/>
+                <w:sz w:val="32"/>
+                <w:szCs w:val="32"/>
+              </w:rPr>
               <w:t>EQ_PO2EBL_</w:t>
             </w:r>
           </w:p>
@@ -9455,6 +9652,14 @@
                 <w:sz w:val="32"/>
                 <w:szCs w:val="32"/>
               </w:rPr>
+              <w:t>R</w:t>
+            </w:r>
+            <w:r>
+              <w:rPr>
+                <w:rFonts w:asciiTheme="majorHAnsi" w:hAnsiTheme="majorHAnsi" w:cstheme="majorHAnsi"/>
+                <w:sz w:val="32"/>
+                <w:szCs w:val="32"/>
+              </w:rPr>
               <w:t>EQ_PO2EBL_</w:t>
             </w:r>
           </w:p>
@@ -9843,23 +10048,7 @@
                 <w:sz w:val="32"/>
                 <w:szCs w:val="32"/>
               </w:rPr>
-              <w:t xml:space="preserve">Set </w:t>
-            </w:r>
-            <w:r>
-              <w:rPr>
-                <w:rFonts w:asciiTheme="majorHAnsi" w:hAnsiTheme="majorHAnsi" w:cstheme="majorHAnsi"/>
-                <w:sz w:val="32"/>
-                <w:szCs w:val="32"/>
-              </w:rPr>
-              <w:t>medium</w:t>
-            </w:r>
-            <w:r>
-              <w:rPr>
-                <w:rFonts w:asciiTheme="majorHAnsi" w:hAnsiTheme="majorHAnsi" w:cstheme="majorHAnsi"/>
-                <w:sz w:val="32"/>
-                <w:szCs w:val="32"/>
-              </w:rPr>
-              <w:t xml:space="preserve"> </w:t>
+              <w:t xml:space="preserve">Set medium </w:t>
             </w:r>
           </w:p>
           <w:p>
@@ -10175,6 +10364,14 @@
                 <w:sz w:val="32"/>
                 <w:szCs w:val="32"/>
               </w:rPr>
+              <w:t>R</w:t>
+            </w:r>
+            <w:r>
+              <w:rPr>
+                <w:rFonts w:asciiTheme="majorHAnsi" w:hAnsiTheme="majorHAnsi" w:cstheme="majorHAnsi"/>
+                <w:sz w:val="32"/>
+                <w:szCs w:val="32"/>
+              </w:rPr>
               <w:t>EQ_PO2EBL_</w:t>
             </w:r>
           </w:p>
@@ -10729,15 +10926,7 @@
                 <w:sz w:val="32"/>
                 <w:szCs w:val="32"/>
               </w:rPr>
-              <w:t>1</w:t>
-            </w:r>
-            <w:r>
-              <w:rPr>
-                <w:rFonts w:asciiTheme="majorHAnsi" w:hAnsiTheme="majorHAnsi" w:cstheme="majorHAnsi"/>
-                <w:sz w:val="32"/>
-                <w:szCs w:val="32"/>
-              </w:rPr>
-              <w:t>2</w:t>
+              <w:t>12</w:t>
             </w:r>
             <w:r>
               <w:rPr>
@@ -10793,6 +10982,14 @@
                 <w:szCs w:val="32"/>
               </w:rPr>
             </w:pPr>
+            <w:r>
+              <w:rPr>
+                <w:rFonts w:asciiTheme="majorHAnsi" w:hAnsiTheme="majorHAnsi" w:cstheme="majorHAnsi"/>
+                <w:sz w:val="32"/>
+                <w:szCs w:val="32"/>
+              </w:rPr>
+              <w:t>R</w:t>
+            </w:r>
             <w:r>
               <w:rPr>
                 <w:rFonts w:asciiTheme="majorHAnsi" w:hAnsiTheme="majorHAnsi" w:cstheme="majorHAnsi"/>
@@ -11534,15 +11731,7 @@
                 <w:sz w:val="32"/>
                 <w:szCs w:val="32"/>
               </w:rPr>
-              <w:t>1.</w:t>
-            </w:r>
-            <w:r>
-              <w:rPr>
-                <w:rFonts w:asciiTheme="majorHAnsi" w:hAnsiTheme="majorHAnsi" w:cstheme="majorHAnsi"/>
-                <w:sz w:val="32"/>
-                <w:szCs w:val="32"/>
-              </w:rPr>
-              <w:t>9</w:t>
+              <w:t>2.0</w:t>
             </w:r>
           </w:p>
         </w:tc>
@@ -11638,7 +11827,15 @@
                 <w:sz w:val="32"/>
                 <w:szCs w:val="32"/>
               </w:rPr>
-              <w:t>1.4</w:t>
+              <w:t>1.</w:t>
+            </w:r>
+            <w:r>
+              <w:rPr>
+                <w:rFonts w:asciiTheme="majorHAnsi" w:hAnsiTheme="majorHAnsi" w:cstheme="majorHAnsi"/>
+                <w:sz w:val="32"/>
+                <w:szCs w:val="32"/>
+              </w:rPr>
+              <w:t>6</w:t>
             </w:r>
           </w:p>
         </w:tc>
@@ -11903,7 +12100,7 @@
             <w:rPr>
               <w:color w:val="767171" w:themeColor="background2" w:themeShade="80"/>
             </w:rPr>
-            <w:t>5</w:t>
+            <w:t>6</w:t>
           </w:r>
         </w:p>
       </w:tc>
@@ -11998,7 +12195,7 @@
             <w:rPr>
               <w:color w:val="767171" w:themeColor="background2" w:themeShade="80"/>
             </w:rPr>
-            <w:t>7</w:t>
+            <w:t>8</w:t>
           </w:r>
           <w:r>
             <w:rPr>
@@ -12961,6 +13158,7 @@
   <w:style w:type="character" w:default="1" w:styleId="DefaultParagraphFont">
     <w:name w:val="Default Paragraph Font"/>
     <w:uiPriority w:val="1"/>
+    <w:semiHidden/>
     <w:unhideWhenUsed/>
   </w:style>
   <w:style w:type="table" w:default="1" w:styleId="TableNormal">
@@ -13515,7 +13713,7 @@
 </file>
 
 <file path=customXml/itemProps1.xml><?xml version="1.0" encoding="utf-8"?>
-<ds:datastoreItem xmlns:ds="http://schemas.openxmlformats.org/officeDocument/2006/customXml" ds:itemID="{01291B75-3742-4D3D-A626-93BAB484E3E8}">
+<ds:datastoreItem xmlns:ds="http://schemas.openxmlformats.org/officeDocument/2006/customXml" ds:itemID="{4F027C4C-2672-4F80-8E10-57AE075AD356}">
   <ds:schemaRefs>
     <ds:schemaRef ds:uri="http://schemas.openxmlformats.org/officeDocument/2006/bibliography"/>
   </ds:schemaRefs>

</xml_diff>

<commit_message>
Update the SRS version and edit date format.
Signed-off-by: kariman zakzouk <karimanzakzouk@gmail.com>
</commit_message>
<xml_diff>
--- a/Software Specification/SRS/PO2EBL_ELECTRIC_BLENDER_SRS.docx
+++ b/Software Specification/SRS/PO2EBL_ELECTRIC_BLENDER_SRS.docx
@@ -129,8 +129,10 @@
           <w:b/>
           <w:sz w:val="36"/>
         </w:rPr>
-        <w:t>6</w:t>
+        <w:t>7</w:t>
       </w:r>
+      <w:bookmarkStart w:id="0" w:name="_GoBack"/>
+      <w:bookmarkEnd w:id="0"/>
     </w:p>
     <w:p>
       <w:pPr>
@@ -402,23 +404,13 @@
                 <w:szCs w:val="28"/>
               </w:rPr>
             </w:pPr>
-            <w:proofErr w:type="spellStart"/>
-            <w:r>
-              <w:rPr>
-                <w:rFonts w:asciiTheme="majorHAnsi" w:hAnsiTheme="majorHAnsi" w:cstheme="majorHAnsi"/>
-                <w:sz w:val="28"/>
-                <w:szCs w:val="28"/>
-              </w:rPr>
-              <w:t>Kariman</w:t>
-            </w:r>
-            <w:proofErr w:type="spellEnd"/>
-            <w:r>
-              <w:rPr>
-                <w:rFonts w:asciiTheme="majorHAnsi" w:hAnsiTheme="majorHAnsi" w:cstheme="majorHAnsi"/>
-                <w:sz w:val="28"/>
-                <w:szCs w:val="28"/>
-              </w:rPr>
-              <w:t xml:space="preserve"> Mohamed</w:t>
+            <w:r>
+              <w:rPr>
+                <w:rFonts w:asciiTheme="majorHAnsi" w:hAnsiTheme="majorHAnsi" w:cstheme="majorHAnsi"/>
+                <w:sz w:val="28"/>
+                <w:szCs w:val="28"/>
+              </w:rPr>
+              <w:t>Kariman Mohamed</w:t>
             </w:r>
           </w:p>
         </w:tc>
@@ -526,23 +518,13 @@
                 <w:szCs w:val="28"/>
               </w:rPr>
             </w:pPr>
-            <w:proofErr w:type="spellStart"/>
-            <w:r>
-              <w:rPr>
-                <w:rFonts w:asciiTheme="majorHAnsi" w:hAnsiTheme="majorHAnsi" w:cstheme="majorHAnsi"/>
-                <w:sz w:val="28"/>
-                <w:szCs w:val="28"/>
-              </w:rPr>
-              <w:t>Kariman</w:t>
-            </w:r>
-            <w:proofErr w:type="spellEnd"/>
-            <w:r>
-              <w:rPr>
-                <w:rFonts w:asciiTheme="majorHAnsi" w:hAnsiTheme="majorHAnsi" w:cstheme="majorHAnsi"/>
-                <w:sz w:val="28"/>
-                <w:szCs w:val="28"/>
-              </w:rPr>
-              <w:t xml:space="preserve"> Mohamed</w:t>
+            <w:r>
+              <w:rPr>
+                <w:rFonts w:asciiTheme="majorHAnsi" w:hAnsiTheme="majorHAnsi" w:cstheme="majorHAnsi"/>
+                <w:sz w:val="28"/>
+                <w:szCs w:val="28"/>
+              </w:rPr>
+              <w:t>Kariman Mohamed</w:t>
             </w:r>
           </w:p>
         </w:tc>
@@ -653,23 +635,13 @@
                 <w:szCs w:val="28"/>
               </w:rPr>
             </w:pPr>
-            <w:proofErr w:type="spellStart"/>
-            <w:r>
-              <w:rPr>
-                <w:rFonts w:asciiTheme="majorHAnsi" w:hAnsiTheme="majorHAnsi" w:cstheme="majorHAnsi"/>
-                <w:sz w:val="28"/>
-                <w:szCs w:val="28"/>
-              </w:rPr>
-              <w:t>Kariman</w:t>
-            </w:r>
-            <w:proofErr w:type="spellEnd"/>
-            <w:r>
-              <w:rPr>
-                <w:rFonts w:asciiTheme="majorHAnsi" w:hAnsiTheme="majorHAnsi" w:cstheme="majorHAnsi"/>
-                <w:sz w:val="28"/>
-                <w:szCs w:val="28"/>
-              </w:rPr>
-              <w:t xml:space="preserve"> Mohamed</w:t>
+            <w:r>
+              <w:rPr>
+                <w:rFonts w:asciiTheme="majorHAnsi" w:hAnsiTheme="majorHAnsi" w:cstheme="majorHAnsi"/>
+                <w:sz w:val="28"/>
+                <w:szCs w:val="28"/>
+              </w:rPr>
+              <w:t>Kariman Mohamed</w:t>
             </w:r>
           </w:p>
         </w:tc>
@@ -764,23 +736,13 @@
                 <w:szCs w:val="28"/>
               </w:rPr>
             </w:pPr>
-            <w:proofErr w:type="spellStart"/>
-            <w:r>
-              <w:rPr>
-                <w:rFonts w:asciiTheme="majorHAnsi" w:hAnsiTheme="majorHAnsi" w:cstheme="majorHAnsi"/>
-                <w:sz w:val="28"/>
-                <w:szCs w:val="28"/>
-              </w:rPr>
-              <w:t>Kariman</w:t>
-            </w:r>
-            <w:proofErr w:type="spellEnd"/>
-            <w:r>
-              <w:rPr>
-                <w:rFonts w:asciiTheme="majorHAnsi" w:hAnsiTheme="majorHAnsi" w:cstheme="majorHAnsi"/>
-                <w:sz w:val="28"/>
-                <w:szCs w:val="28"/>
-              </w:rPr>
-              <w:t xml:space="preserve"> Mohamed</w:t>
+            <w:r>
+              <w:rPr>
+                <w:rFonts w:asciiTheme="majorHAnsi" w:hAnsiTheme="majorHAnsi" w:cstheme="majorHAnsi"/>
+                <w:sz w:val="28"/>
+                <w:szCs w:val="28"/>
+              </w:rPr>
+              <w:t>Kariman Mohamed</w:t>
             </w:r>
           </w:p>
         </w:tc>
@@ -875,23 +837,13 @@
                 <w:szCs w:val="28"/>
               </w:rPr>
             </w:pPr>
-            <w:proofErr w:type="spellStart"/>
-            <w:r>
-              <w:rPr>
-                <w:rFonts w:asciiTheme="majorHAnsi" w:hAnsiTheme="majorHAnsi" w:cstheme="majorHAnsi"/>
-                <w:sz w:val="28"/>
-                <w:szCs w:val="28"/>
-              </w:rPr>
-              <w:t>Kariman</w:t>
-            </w:r>
-            <w:proofErr w:type="spellEnd"/>
-            <w:r>
-              <w:rPr>
-                <w:rFonts w:asciiTheme="majorHAnsi" w:hAnsiTheme="majorHAnsi" w:cstheme="majorHAnsi"/>
-                <w:sz w:val="28"/>
-                <w:szCs w:val="28"/>
-              </w:rPr>
-              <w:t xml:space="preserve"> Mohamed</w:t>
+            <w:r>
+              <w:rPr>
+                <w:rFonts w:asciiTheme="majorHAnsi" w:hAnsiTheme="majorHAnsi" w:cstheme="majorHAnsi"/>
+                <w:sz w:val="28"/>
+                <w:szCs w:val="28"/>
+              </w:rPr>
+              <w:t>Kariman Mohamed</w:t>
             </w:r>
           </w:p>
         </w:tc>
@@ -919,23 +871,7 @@
                 <w:sz w:val="28"/>
                 <w:szCs w:val="28"/>
               </w:rPr>
-              <w:t>2/</w:t>
-            </w:r>
-            <w:r>
-              <w:rPr>
-                <w:rFonts w:asciiTheme="majorHAnsi" w:hAnsiTheme="majorHAnsi" w:cstheme="majorHAnsi"/>
-                <w:sz w:val="28"/>
-                <w:szCs w:val="28"/>
-              </w:rPr>
-              <w:t>8</w:t>
-            </w:r>
-            <w:r>
-              <w:rPr>
-                <w:rFonts w:asciiTheme="majorHAnsi" w:hAnsiTheme="majorHAnsi" w:cstheme="majorHAnsi"/>
-                <w:sz w:val="28"/>
-                <w:szCs w:val="28"/>
-              </w:rPr>
-              <w:t>/2020</w:t>
+              <w:t>2/8/2020</w:t>
             </w:r>
           </w:p>
         </w:tc>
@@ -1010,23 +946,122 @@
                 <w:szCs w:val="28"/>
               </w:rPr>
             </w:pPr>
-            <w:proofErr w:type="spellStart"/>
-            <w:r>
-              <w:rPr>
-                <w:rFonts w:asciiTheme="majorHAnsi" w:hAnsiTheme="majorHAnsi" w:cstheme="majorHAnsi"/>
-                <w:sz w:val="28"/>
-                <w:szCs w:val="28"/>
-              </w:rPr>
-              <w:t>Kariman</w:t>
-            </w:r>
-            <w:proofErr w:type="spellEnd"/>
-            <w:r>
-              <w:rPr>
-                <w:rFonts w:asciiTheme="majorHAnsi" w:hAnsiTheme="majorHAnsi" w:cstheme="majorHAnsi"/>
-                <w:sz w:val="28"/>
-                <w:szCs w:val="28"/>
-              </w:rPr>
-              <w:t xml:space="preserve"> Mohamed</w:t>
+            <w:r>
+              <w:rPr>
+                <w:rFonts w:asciiTheme="majorHAnsi" w:hAnsiTheme="majorHAnsi" w:cstheme="majorHAnsi"/>
+                <w:sz w:val="28"/>
+                <w:szCs w:val="28"/>
+              </w:rPr>
+              <w:t>Kariman Mohamed</w:t>
+            </w:r>
+          </w:p>
+        </w:tc>
+      </w:tr>
+      <w:tr>
+        <w:trPr>
+          <w:trHeight w:val="65"/>
+        </w:trPr>
+        <w:tc>
+          <w:tcPr>
+            <w:tcW w:w="2062" w:type="dxa"/>
+          </w:tcPr>
+          <w:p>
+            <w:pPr>
+              <w:jc w:val="center"/>
+              <w:rPr>
+                <w:rFonts w:asciiTheme="majorHAnsi" w:hAnsiTheme="majorHAnsi" w:cstheme="majorHAnsi"/>
+                <w:sz w:val="28"/>
+                <w:szCs w:val="28"/>
+              </w:rPr>
+            </w:pPr>
+            <w:r>
+              <w:rPr>
+                <w:rFonts w:asciiTheme="majorHAnsi" w:hAnsiTheme="majorHAnsi" w:cstheme="majorHAnsi"/>
+                <w:sz w:val="28"/>
+                <w:szCs w:val="28"/>
+              </w:rPr>
+              <w:t>2/8/2020</w:t>
+            </w:r>
+          </w:p>
+        </w:tc>
+        <w:tc>
+          <w:tcPr>
+            <w:tcW w:w="1800" w:type="dxa"/>
+          </w:tcPr>
+          <w:p>
+            <w:pPr>
+              <w:tabs>
+                <w:tab w:val="center" w:pos="4680"/>
+                <w:tab w:val="right" w:pos="9360"/>
+              </w:tabs>
+              <w:jc w:val="center"/>
+              <w:rPr>
+                <w:rFonts w:asciiTheme="majorHAnsi" w:hAnsiTheme="majorHAnsi" w:cstheme="majorHAnsi"/>
+                <w:sz w:val="28"/>
+                <w:szCs w:val="28"/>
+              </w:rPr>
+            </w:pPr>
+            <w:r>
+              <w:rPr>
+                <w:rFonts w:asciiTheme="majorHAnsi" w:hAnsiTheme="majorHAnsi" w:cstheme="majorHAnsi"/>
+                <w:sz w:val="28"/>
+                <w:szCs w:val="28"/>
+              </w:rPr>
+              <w:t>1.</w:t>
+            </w:r>
+            <w:r>
+              <w:rPr>
+                <w:rFonts w:asciiTheme="majorHAnsi" w:hAnsiTheme="majorHAnsi" w:cstheme="majorHAnsi"/>
+                <w:sz w:val="28"/>
+                <w:szCs w:val="28"/>
+              </w:rPr>
+              <w:t>7</w:t>
+            </w:r>
+          </w:p>
+        </w:tc>
+        <w:tc>
+          <w:tcPr>
+            <w:tcW w:w="3396" w:type="dxa"/>
+          </w:tcPr>
+          <w:p>
+            <w:pPr>
+              <w:jc w:val="center"/>
+              <w:rPr>
+                <w:rFonts w:asciiTheme="majorHAnsi" w:hAnsiTheme="majorHAnsi" w:cstheme="majorHAnsi"/>
+                <w:sz w:val="28"/>
+                <w:szCs w:val="28"/>
+              </w:rPr>
+            </w:pPr>
+            <w:r>
+              <w:rPr>
+                <w:rFonts w:asciiTheme="majorHAnsi" w:hAnsiTheme="majorHAnsi" w:cstheme="majorHAnsi"/>
+                <w:sz w:val="28"/>
+                <w:szCs w:val="28"/>
+              </w:rPr>
+              <w:t>Proposed</w:t>
+            </w:r>
+          </w:p>
+        </w:tc>
+        <w:tc>
+          <w:tcPr>
+            <w:tcW w:w="2814" w:type="dxa"/>
+          </w:tcPr>
+          <w:p>
+            <w:pPr>
+              <w:jc w:val="center"/>
+              <w:rPr>
+                <w:rFonts w:asciiTheme="majorHAnsi" w:hAnsiTheme="majorHAnsi" w:cstheme="majorHAnsi"/>
+                <w:sz w:val="28"/>
+                <w:szCs w:val="28"/>
+              </w:rPr>
+            </w:pPr>
+            <w:r>
+              <w:rPr>
+                <w:rFonts w:asciiTheme="majorHAnsi" w:hAnsiTheme="majorHAnsi" w:cstheme="majorHAnsi"/>
+                <w:sz w:val="28"/>
+                <w:szCs w:val="28"/>
+              </w:rPr>
+              <w:t>Kariman Mohamed</w:t>
             </w:r>
           </w:p>
         </w:tc>
@@ -1047,8 +1082,8 @@
           <w:szCs w:val="32"/>
         </w:rPr>
       </w:pPr>
-      <w:bookmarkStart w:id="0" w:name="_Toc31615425"/>
-      <w:bookmarkStart w:id="1" w:name="_Toc32008609"/>
+      <w:bookmarkStart w:id="1" w:name="_Toc31615425"/>
+      <w:bookmarkStart w:id="2" w:name="_Toc32008609"/>
       <w:r>
         <w:rPr>
           <w:rFonts w:asciiTheme="majorHAnsi" w:eastAsiaTheme="majorEastAsia" w:hAnsiTheme="majorHAnsi" w:cstheme="majorBidi"/>
@@ -1060,8 +1095,8 @@
         </w:rPr>
         <w:t>Document Status</w:t>
       </w:r>
-      <w:bookmarkEnd w:id="0"/>
       <w:bookmarkEnd w:id="1"/>
+      <w:bookmarkEnd w:id="2"/>
     </w:p>
     <w:p>
       <w:pPr>
@@ -1465,7 +1500,6 @@
                 <w:szCs w:val="28"/>
               </w:rPr>
             </w:pPr>
-            <w:proofErr w:type="spellStart"/>
             <w:r>
               <w:rPr>
                 <w:rFonts w:asciiTheme="majorHAnsi" w:hAnsiTheme="majorHAnsi" w:cstheme="majorHAnsi"/>
@@ -1474,7 +1508,6 @@
               </w:rPr>
               <w:t>Kariman</w:t>
             </w:r>
-            <w:proofErr w:type="spellEnd"/>
           </w:p>
           <w:p>
             <w:pPr>
@@ -1485,7 +1518,6 @@
                 <w:szCs w:val="28"/>
               </w:rPr>
             </w:pPr>
-            <w:proofErr w:type="spellStart"/>
             <w:r>
               <w:rPr>
                 <w:rFonts w:asciiTheme="majorHAnsi" w:hAnsiTheme="majorHAnsi" w:cstheme="majorHAnsi"/>
@@ -1494,7 +1526,6 @@
               </w:rPr>
               <w:t>mohamed</w:t>
             </w:r>
-            <w:proofErr w:type="spellEnd"/>
           </w:p>
         </w:tc>
         <w:tc>
@@ -1623,7 +1654,6 @@
                 <w:szCs w:val="28"/>
               </w:rPr>
             </w:pPr>
-            <w:proofErr w:type="spellStart"/>
             <w:r>
               <w:rPr>
                 <w:rFonts w:asciiTheme="majorHAnsi" w:hAnsiTheme="majorHAnsi" w:cstheme="majorHAnsi"/>
@@ -1632,7 +1662,6 @@
               </w:rPr>
               <w:t>Kariman</w:t>
             </w:r>
-            <w:proofErr w:type="spellEnd"/>
           </w:p>
           <w:p>
             <w:pPr>
@@ -1643,7 +1672,6 @@
                 <w:szCs w:val="28"/>
               </w:rPr>
             </w:pPr>
-            <w:proofErr w:type="spellStart"/>
             <w:r>
               <w:rPr>
                 <w:rFonts w:asciiTheme="majorHAnsi" w:hAnsiTheme="majorHAnsi" w:cstheme="majorHAnsi"/>
@@ -1652,7 +1680,6 @@
               </w:rPr>
               <w:t>mohamed</w:t>
             </w:r>
-            <w:proofErr w:type="spellEnd"/>
           </w:p>
         </w:tc>
         <w:tc>
@@ -1757,7 +1784,6 @@
                 <w:szCs w:val="28"/>
               </w:rPr>
             </w:pPr>
-            <w:proofErr w:type="spellStart"/>
             <w:r>
               <w:rPr>
                 <w:rFonts w:asciiTheme="majorHAnsi" w:hAnsiTheme="majorHAnsi" w:cstheme="majorHAnsi"/>
@@ -1766,7 +1792,6 @@
               </w:rPr>
               <w:t>Kariman</w:t>
             </w:r>
-            <w:proofErr w:type="spellEnd"/>
           </w:p>
           <w:p>
             <w:pPr>
@@ -1777,7 +1802,6 @@
                 <w:szCs w:val="28"/>
               </w:rPr>
             </w:pPr>
-            <w:proofErr w:type="spellStart"/>
             <w:r>
               <w:rPr>
                 <w:rFonts w:asciiTheme="majorHAnsi" w:hAnsiTheme="majorHAnsi" w:cstheme="majorHAnsi"/>
@@ -1786,7 +1810,6 @@
               </w:rPr>
               <w:t>mohamed</w:t>
             </w:r>
-            <w:proofErr w:type="spellEnd"/>
           </w:p>
         </w:tc>
         <w:tc>
@@ -1907,7 +1930,6 @@
                 <w:szCs w:val="28"/>
               </w:rPr>
             </w:pPr>
-            <w:proofErr w:type="spellStart"/>
             <w:r>
               <w:rPr>
                 <w:rFonts w:asciiTheme="majorHAnsi" w:hAnsiTheme="majorHAnsi" w:cstheme="majorHAnsi"/>
@@ -1916,7 +1938,6 @@
               </w:rPr>
               <w:t>Kariman</w:t>
             </w:r>
-            <w:proofErr w:type="spellEnd"/>
           </w:p>
           <w:p>
             <w:pPr>
@@ -1930,7 +1951,6 @@
                 <w:szCs w:val="28"/>
               </w:rPr>
             </w:pPr>
-            <w:proofErr w:type="spellStart"/>
             <w:r>
               <w:rPr>
                 <w:rFonts w:asciiTheme="majorHAnsi" w:hAnsiTheme="majorHAnsi" w:cstheme="majorHAnsi"/>
@@ -1939,7 +1959,6 @@
               </w:rPr>
               <w:t>mohamed</w:t>
             </w:r>
-            <w:proofErr w:type="spellEnd"/>
           </w:p>
         </w:tc>
         <w:tc>
@@ -2121,7 +2140,6 @@
                 <w:szCs w:val="28"/>
               </w:rPr>
             </w:pPr>
-            <w:proofErr w:type="spellStart"/>
             <w:r>
               <w:rPr>
                 <w:rFonts w:asciiTheme="majorHAnsi" w:hAnsiTheme="majorHAnsi" w:cstheme="majorHAnsi"/>
@@ -2130,7 +2148,6 @@
               </w:rPr>
               <w:t>Kariman</w:t>
             </w:r>
-            <w:proofErr w:type="spellEnd"/>
           </w:p>
           <w:p>
             <w:pPr>
@@ -2144,7 +2161,6 @@
                 <w:szCs w:val="28"/>
               </w:rPr>
             </w:pPr>
-            <w:proofErr w:type="spellStart"/>
             <w:r>
               <w:rPr>
                 <w:rFonts w:asciiTheme="majorHAnsi" w:hAnsiTheme="majorHAnsi" w:cstheme="majorHAnsi"/>
@@ -2153,7 +2169,6 @@
               </w:rPr>
               <w:t>mohamed</w:t>
             </w:r>
-            <w:proofErr w:type="spellEnd"/>
           </w:p>
         </w:tc>
         <w:tc>
@@ -2268,23 +2283,7 @@
                 <w:sz w:val="28"/>
                 <w:szCs w:val="28"/>
               </w:rPr>
-              <w:t xml:space="preserve"> 2/</w:t>
-            </w:r>
-            <w:r>
-              <w:rPr>
-                <w:rFonts w:asciiTheme="majorHAnsi" w:hAnsiTheme="majorHAnsi" w:cstheme="majorHAnsi"/>
-                <w:sz w:val="28"/>
-                <w:szCs w:val="28"/>
-              </w:rPr>
-              <w:t>8</w:t>
-            </w:r>
-            <w:r>
-              <w:rPr>
-                <w:rFonts w:asciiTheme="majorHAnsi" w:hAnsiTheme="majorHAnsi" w:cstheme="majorHAnsi"/>
-                <w:sz w:val="28"/>
-                <w:szCs w:val="28"/>
-              </w:rPr>
-              <w:t>/2020</w:t>
+              <w:t xml:space="preserve"> 2/8/2020</w:t>
             </w:r>
           </w:p>
         </w:tc>
@@ -2301,7 +2300,6 @@
                 <w:szCs w:val="28"/>
               </w:rPr>
             </w:pPr>
-            <w:proofErr w:type="spellStart"/>
             <w:r>
               <w:rPr>
                 <w:rFonts w:asciiTheme="majorHAnsi" w:hAnsiTheme="majorHAnsi" w:cstheme="majorHAnsi"/>
@@ -2310,7 +2308,6 @@
               </w:rPr>
               <w:t>Kariman</w:t>
             </w:r>
-            <w:proofErr w:type="spellEnd"/>
           </w:p>
           <w:p>
             <w:pPr>
@@ -2321,7 +2318,6 @@
                 <w:szCs w:val="28"/>
               </w:rPr>
             </w:pPr>
-            <w:proofErr w:type="spellStart"/>
             <w:r>
               <w:rPr>
                 <w:rFonts w:asciiTheme="majorHAnsi" w:hAnsiTheme="majorHAnsi" w:cstheme="majorHAnsi"/>
@@ -2330,7 +2326,6 @@
               </w:rPr>
               <w:t>mohamed</w:t>
             </w:r>
-            <w:proofErr w:type="spellEnd"/>
           </w:p>
         </w:tc>
         <w:tc>
@@ -2363,23 +2358,7 @@
                 <w:sz w:val="28"/>
                 <w:szCs w:val="28"/>
               </w:rPr>
-              <w:t xml:space="preserve">version and add </w:t>
-            </w:r>
-            <w:r>
-              <w:rPr>
-                <w:rFonts w:asciiTheme="majorHAnsi" w:hAnsiTheme="majorHAnsi" w:cstheme="majorHAnsi"/>
-                <w:sz w:val="28"/>
-                <w:szCs w:val="28"/>
-              </w:rPr>
-              <w:t>requirement</w:t>
-            </w:r>
-            <w:r>
-              <w:rPr>
-                <w:rFonts w:asciiTheme="majorHAnsi" w:hAnsiTheme="majorHAnsi" w:cstheme="majorHAnsi"/>
-                <w:sz w:val="28"/>
-                <w:szCs w:val="28"/>
-              </w:rPr>
-              <w:t xml:space="preserve"> id </w:t>
+              <w:t xml:space="preserve">version and add requirement id </w:t>
             </w:r>
             <w:r>
               <w:rPr>
@@ -2416,15 +2395,7 @@
                 <w:sz w:val="28"/>
                 <w:szCs w:val="28"/>
               </w:rPr>
-              <w:t xml:space="preserve">eleted </w:t>
-            </w:r>
-            <w:r>
-              <w:rPr>
-                <w:rFonts w:asciiTheme="majorHAnsi" w:hAnsiTheme="majorHAnsi" w:cstheme="majorHAnsi"/>
-                <w:sz w:val="28"/>
-                <w:szCs w:val="28"/>
-              </w:rPr>
-              <w:t>safety monitor requirement</w:t>
+              <w:t>eleted safety monitor requirement</w:t>
             </w:r>
             <w:r>
               <w:rPr>
@@ -2433,6 +2404,139 @@
                 <w:szCs w:val="28"/>
               </w:rPr>
               <w:t>.</w:t>
+            </w:r>
+          </w:p>
+        </w:tc>
+      </w:tr>
+      <w:tr>
+        <w:tc>
+          <w:tcPr>
+            <w:tcW w:w="1080" w:type="dxa"/>
+          </w:tcPr>
+          <w:p>
+            <w:pPr>
+              <w:pStyle w:val="Header"/>
+              <w:spacing w:before="80"/>
+              <w:jc w:val="center"/>
+              <w:rPr>
+                <w:rFonts w:asciiTheme="majorHAnsi" w:hAnsiTheme="majorHAnsi" w:cstheme="majorHAnsi"/>
+                <w:sz w:val="28"/>
+                <w:szCs w:val="28"/>
+              </w:rPr>
+            </w:pPr>
+            <w:r>
+              <w:rPr>
+                <w:rFonts w:asciiTheme="majorHAnsi" w:hAnsiTheme="majorHAnsi" w:cstheme="majorHAnsi"/>
+                <w:sz w:val="28"/>
+                <w:szCs w:val="28"/>
+              </w:rPr>
+              <w:t>1.</w:t>
+            </w:r>
+            <w:r>
+              <w:rPr>
+                <w:rFonts w:asciiTheme="majorHAnsi" w:hAnsiTheme="majorHAnsi" w:cstheme="majorHAnsi"/>
+                <w:sz w:val="28"/>
+                <w:szCs w:val="28"/>
+              </w:rPr>
+              <w:t>7</w:t>
+            </w:r>
+          </w:p>
+        </w:tc>
+        <w:tc>
+          <w:tcPr>
+            <w:tcW w:w="1440" w:type="dxa"/>
+          </w:tcPr>
+          <w:p>
+            <w:pPr>
+              <w:jc w:val="left"/>
+              <w:rPr>
+                <w:rFonts w:asciiTheme="majorHAnsi" w:hAnsiTheme="majorHAnsi" w:cstheme="majorHAnsi"/>
+                <w:sz w:val="28"/>
+                <w:szCs w:val="28"/>
+              </w:rPr>
+            </w:pPr>
+            <w:r>
+              <w:rPr>
+                <w:rFonts w:asciiTheme="majorHAnsi" w:hAnsiTheme="majorHAnsi" w:cstheme="majorHAnsi"/>
+                <w:sz w:val="28"/>
+                <w:szCs w:val="28"/>
+              </w:rPr>
+              <w:t xml:space="preserve"> 2/8/2020</w:t>
+            </w:r>
+          </w:p>
+        </w:tc>
+        <w:tc>
+          <w:tcPr>
+            <w:tcW w:w="1710" w:type="dxa"/>
+          </w:tcPr>
+          <w:p>
+            <w:pPr>
+              <w:jc w:val="left"/>
+              <w:rPr>
+                <w:rFonts w:asciiTheme="majorHAnsi" w:hAnsiTheme="majorHAnsi" w:cstheme="majorHAnsi"/>
+                <w:sz w:val="28"/>
+                <w:szCs w:val="28"/>
+              </w:rPr>
+            </w:pPr>
+            <w:r>
+              <w:rPr>
+                <w:rFonts w:asciiTheme="majorHAnsi" w:hAnsiTheme="majorHAnsi" w:cstheme="majorHAnsi"/>
+                <w:sz w:val="28"/>
+                <w:szCs w:val="28"/>
+              </w:rPr>
+              <w:t>Kariman</w:t>
+            </w:r>
+          </w:p>
+          <w:p>
+            <w:pPr>
+              <w:jc w:val="left"/>
+              <w:rPr>
+                <w:rFonts w:asciiTheme="majorHAnsi" w:hAnsiTheme="majorHAnsi" w:cstheme="majorHAnsi"/>
+                <w:sz w:val="28"/>
+                <w:szCs w:val="28"/>
+              </w:rPr>
+            </w:pPr>
+            <w:r>
+              <w:rPr>
+                <w:rFonts w:asciiTheme="majorHAnsi" w:hAnsiTheme="majorHAnsi" w:cstheme="majorHAnsi"/>
+                <w:sz w:val="28"/>
+                <w:szCs w:val="28"/>
+              </w:rPr>
+              <w:t>mohamed</w:t>
+            </w:r>
+          </w:p>
+        </w:tc>
+        <w:tc>
+          <w:tcPr>
+            <w:tcW w:w="6390" w:type="dxa"/>
+          </w:tcPr>
+          <w:p>
+            <w:pPr>
+              <w:tabs>
+                <w:tab w:val="left" w:pos="3390"/>
+              </w:tabs>
+              <w:jc w:val="left"/>
+              <w:rPr>
+                <w:rFonts w:asciiTheme="majorHAnsi" w:hAnsiTheme="majorHAnsi" w:cstheme="majorHAnsi"/>
+                <w:sz w:val="28"/>
+                <w:szCs w:val="28"/>
+              </w:rPr>
+            </w:pPr>
+            <w:r>
+              <w:rPr>
+                <w:rFonts w:asciiTheme="majorHAnsi" w:hAnsiTheme="majorHAnsi" w:cstheme="majorHAnsi"/>
+                <w:sz w:val="28"/>
+                <w:szCs w:val="28"/>
+              </w:rPr>
+              <w:t xml:space="preserve">Update the SRS version and </w:t>
+            </w:r>
+            <w:r>
+              <w:rPr>
+                <w:rFonts w:asciiTheme="majorHAnsi" w:hAnsiTheme="majorHAnsi" w:cstheme="majorHAnsi"/>
+                <w:sz w:val="28"/>
+                <w:szCs w:val="28"/>
+              </w:rPr>
+              <w:t>edit date format.</w:t>
             </w:r>
           </w:p>
         </w:tc>
@@ -2456,8 +2560,6 @@
       <w:r>
         <w:br w:type="page"/>
       </w:r>
-      <w:bookmarkStart w:id="2" w:name="_GoBack"/>
-      <w:bookmarkEnd w:id="2"/>
     </w:p>
     <w:p/>
     <w:sdt>
@@ -4229,34 +4331,14 @@
                 <w:szCs w:val="32"/>
               </w:rPr>
             </w:pPr>
-            <w:proofErr w:type="spellStart"/>
-            <w:r>
-              <w:rPr>
-                <w:rFonts w:asciiTheme="majorHAnsi" w:hAnsiTheme="majorHAnsi" w:cstheme="majorHAnsi"/>
-                <w:sz w:val="32"/>
-                <w:szCs w:val="32"/>
-              </w:rPr>
-              <w:t>Kariman</w:t>
-            </w:r>
-            <w:proofErr w:type="spellEnd"/>
-            <w:r>
-              <w:rPr>
-                <w:rFonts w:asciiTheme="majorHAnsi" w:hAnsiTheme="majorHAnsi" w:cstheme="majorHAnsi"/>
-                <w:sz w:val="32"/>
-                <w:szCs w:val="32"/>
-              </w:rPr>
-              <w:t xml:space="preserve"> </w:t>
-            </w:r>
-            <w:proofErr w:type="spellStart"/>
-            <w:r>
-              <w:rPr>
-                <w:rFonts w:asciiTheme="majorHAnsi" w:hAnsiTheme="majorHAnsi" w:cstheme="majorHAnsi"/>
-                <w:sz w:val="32"/>
-                <w:szCs w:val="32"/>
-              </w:rPr>
-              <w:t>mohamed</w:t>
-            </w:r>
-            <w:proofErr w:type="spellEnd"/>
+            <w:r>
+              <w:rPr>
+                <w:rFonts w:asciiTheme="majorHAnsi" w:hAnsiTheme="majorHAnsi" w:cstheme="majorHAnsi"/>
+                <w:sz w:val="32"/>
+                <w:szCs w:val="32"/>
+              </w:rPr>
+              <w:t>Kariman mohamed</w:t>
+            </w:r>
           </w:p>
         </w:tc>
         <w:tc>
@@ -4890,34 +4972,14 @@
                 <w:szCs w:val="32"/>
               </w:rPr>
             </w:pPr>
-            <w:proofErr w:type="spellStart"/>
-            <w:r>
-              <w:rPr>
-                <w:rFonts w:asciiTheme="majorHAnsi" w:hAnsiTheme="majorHAnsi" w:cstheme="majorHAnsi"/>
-                <w:sz w:val="32"/>
-                <w:szCs w:val="32"/>
-              </w:rPr>
-              <w:t>Kariman</w:t>
-            </w:r>
-            <w:proofErr w:type="spellEnd"/>
-            <w:r>
-              <w:rPr>
-                <w:rFonts w:asciiTheme="majorHAnsi" w:hAnsiTheme="majorHAnsi" w:cstheme="majorHAnsi"/>
-                <w:sz w:val="32"/>
-                <w:szCs w:val="32"/>
-              </w:rPr>
-              <w:t xml:space="preserve"> </w:t>
-            </w:r>
-            <w:proofErr w:type="spellStart"/>
-            <w:r>
-              <w:rPr>
-                <w:rFonts w:asciiTheme="majorHAnsi" w:hAnsiTheme="majorHAnsi" w:cstheme="majorHAnsi"/>
-                <w:sz w:val="32"/>
-                <w:szCs w:val="32"/>
-              </w:rPr>
-              <w:t>mohamed</w:t>
-            </w:r>
-            <w:proofErr w:type="spellEnd"/>
+            <w:r>
+              <w:rPr>
+                <w:rFonts w:asciiTheme="majorHAnsi" w:hAnsiTheme="majorHAnsi" w:cstheme="majorHAnsi"/>
+                <w:sz w:val="32"/>
+                <w:szCs w:val="32"/>
+              </w:rPr>
+              <w:t>Kariman mohamed</w:t>
+            </w:r>
           </w:p>
         </w:tc>
         <w:tc>
@@ -5493,34 +5555,14 @@
                 <w:szCs w:val="32"/>
               </w:rPr>
             </w:pPr>
-            <w:proofErr w:type="spellStart"/>
-            <w:r>
-              <w:rPr>
-                <w:rFonts w:asciiTheme="majorHAnsi" w:hAnsiTheme="majorHAnsi" w:cstheme="majorHAnsi"/>
-                <w:sz w:val="32"/>
-                <w:szCs w:val="32"/>
-              </w:rPr>
-              <w:t>Kariman</w:t>
-            </w:r>
-            <w:proofErr w:type="spellEnd"/>
-            <w:r>
-              <w:rPr>
-                <w:rFonts w:asciiTheme="majorHAnsi" w:hAnsiTheme="majorHAnsi" w:cstheme="majorHAnsi"/>
-                <w:sz w:val="32"/>
-                <w:szCs w:val="32"/>
-              </w:rPr>
-              <w:t xml:space="preserve"> </w:t>
-            </w:r>
-            <w:proofErr w:type="spellStart"/>
-            <w:r>
-              <w:rPr>
-                <w:rFonts w:asciiTheme="majorHAnsi" w:hAnsiTheme="majorHAnsi" w:cstheme="majorHAnsi"/>
-                <w:sz w:val="32"/>
-                <w:szCs w:val="32"/>
-              </w:rPr>
-              <w:t>mohamed</w:t>
-            </w:r>
-            <w:proofErr w:type="spellEnd"/>
+            <w:r>
+              <w:rPr>
+                <w:rFonts w:asciiTheme="majorHAnsi" w:hAnsiTheme="majorHAnsi" w:cstheme="majorHAnsi"/>
+                <w:sz w:val="32"/>
+                <w:szCs w:val="32"/>
+              </w:rPr>
+              <w:t>Kariman mohamed</w:t>
+            </w:r>
           </w:p>
         </w:tc>
         <w:tc>
@@ -6066,34 +6108,14 @@
                 <w:szCs w:val="32"/>
               </w:rPr>
             </w:pPr>
-            <w:proofErr w:type="spellStart"/>
-            <w:r>
-              <w:rPr>
-                <w:rFonts w:asciiTheme="majorHAnsi" w:hAnsiTheme="majorHAnsi" w:cstheme="majorHAnsi"/>
-                <w:sz w:val="32"/>
-                <w:szCs w:val="32"/>
-              </w:rPr>
-              <w:t>Kariman</w:t>
-            </w:r>
-            <w:proofErr w:type="spellEnd"/>
-            <w:r>
-              <w:rPr>
-                <w:rFonts w:asciiTheme="majorHAnsi" w:hAnsiTheme="majorHAnsi" w:cstheme="majorHAnsi"/>
-                <w:sz w:val="32"/>
-                <w:szCs w:val="32"/>
-              </w:rPr>
-              <w:t xml:space="preserve"> </w:t>
-            </w:r>
-            <w:proofErr w:type="spellStart"/>
-            <w:r>
-              <w:rPr>
-                <w:rFonts w:asciiTheme="majorHAnsi" w:hAnsiTheme="majorHAnsi" w:cstheme="majorHAnsi"/>
-                <w:sz w:val="32"/>
-                <w:szCs w:val="32"/>
-              </w:rPr>
-              <w:t>mohamed</w:t>
-            </w:r>
-            <w:proofErr w:type="spellEnd"/>
+            <w:r>
+              <w:rPr>
+                <w:rFonts w:asciiTheme="majorHAnsi" w:hAnsiTheme="majorHAnsi" w:cstheme="majorHAnsi"/>
+                <w:sz w:val="32"/>
+                <w:szCs w:val="32"/>
+              </w:rPr>
+              <w:t>Kariman mohamed</w:t>
+            </w:r>
           </w:p>
         </w:tc>
         <w:tc>
@@ -6682,34 +6704,14 @@
                 <w:szCs w:val="32"/>
               </w:rPr>
             </w:pPr>
-            <w:proofErr w:type="spellStart"/>
-            <w:r>
-              <w:rPr>
-                <w:rFonts w:asciiTheme="majorHAnsi" w:hAnsiTheme="majorHAnsi" w:cstheme="majorHAnsi"/>
-                <w:sz w:val="32"/>
-                <w:szCs w:val="32"/>
-              </w:rPr>
-              <w:t>Kariman</w:t>
-            </w:r>
-            <w:proofErr w:type="spellEnd"/>
-            <w:r>
-              <w:rPr>
-                <w:rFonts w:asciiTheme="majorHAnsi" w:hAnsiTheme="majorHAnsi" w:cstheme="majorHAnsi"/>
-                <w:sz w:val="32"/>
-                <w:szCs w:val="32"/>
-              </w:rPr>
-              <w:t xml:space="preserve"> </w:t>
-            </w:r>
-            <w:proofErr w:type="spellStart"/>
-            <w:r>
-              <w:rPr>
-                <w:rFonts w:asciiTheme="majorHAnsi" w:hAnsiTheme="majorHAnsi" w:cstheme="majorHAnsi"/>
-                <w:sz w:val="32"/>
-                <w:szCs w:val="32"/>
-              </w:rPr>
-              <w:t>mohamed</w:t>
-            </w:r>
-            <w:proofErr w:type="spellEnd"/>
+            <w:r>
+              <w:rPr>
+                <w:rFonts w:asciiTheme="majorHAnsi" w:hAnsiTheme="majorHAnsi" w:cstheme="majorHAnsi"/>
+                <w:sz w:val="32"/>
+                <w:szCs w:val="32"/>
+              </w:rPr>
+              <w:t>Kariman mohamed</w:t>
+            </w:r>
           </w:p>
         </w:tc>
         <w:tc>
@@ -7246,34 +7248,14 @@
                 <w:szCs w:val="32"/>
               </w:rPr>
             </w:pPr>
-            <w:proofErr w:type="spellStart"/>
-            <w:r>
-              <w:rPr>
-                <w:rFonts w:asciiTheme="majorHAnsi" w:hAnsiTheme="majorHAnsi" w:cstheme="majorHAnsi"/>
-                <w:sz w:val="32"/>
-                <w:szCs w:val="32"/>
-              </w:rPr>
-              <w:t>Kariman</w:t>
-            </w:r>
-            <w:proofErr w:type="spellEnd"/>
-            <w:r>
-              <w:rPr>
-                <w:rFonts w:asciiTheme="majorHAnsi" w:hAnsiTheme="majorHAnsi" w:cstheme="majorHAnsi"/>
-                <w:sz w:val="32"/>
-                <w:szCs w:val="32"/>
-              </w:rPr>
-              <w:t xml:space="preserve"> </w:t>
-            </w:r>
-            <w:proofErr w:type="spellStart"/>
-            <w:r>
-              <w:rPr>
-                <w:rFonts w:asciiTheme="majorHAnsi" w:hAnsiTheme="majorHAnsi" w:cstheme="majorHAnsi"/>
-                <w:sz w:val="32"/>
-                <w:szCs w:val="32"/>
-              </w:rPr>
-              <w:t>mohamed</w:t>
-            </w:r>
-            <w:proofErr w:type="spellEnd"/>
+            <w:r>
+              <w:rPr>
+                <w:rFonts w:asciiTheme="majorHAnsi" w:hAnsiTheme="majorHAnsi" w:cstheme="majorHAnsi"/>
+                <w:sz w:val="32"/>
+                <w:szCs w:val="32"/>
+              </w:rPr>
+              <w:t>Kariman mohamed</w:t>
+            </w:r>
           </w:p>
         </w:tc>
         <w:tc>
@@ -7859,34 +7841,14 @@
                 <w:szCs w:val="32"/>
               </w:rPr>
             </w:pPr>
-            <w:proofErr w:type="spellStart"/>
-            <w:r>
-              <w:rPr>
-                <w:rFonts w:asciiTheme="majorHAnsi" w:hAnsiTheme="majorHAnsi" w:cstheme="majorHAnsi"/>
-                <w:sz w:val="32"/>
-                <w:szCs w:val="32"/>
-              </w:rPr>
-              <w:t>Kariman</w:t>
-            </w:r>
-            <w:proofErr w:type="spellEnd"/>
-            <w:r>
-              <w:rPr>
-                <w:rFonts w:asciiTheme="majorHAnsi" w:hAnsiTheme="majorHAnsi" w:cstheme="majorHAnsi"/>
-                <w:sz w:val="32"/>
-                <w:szCs w:val="32"/>
-              </w:rPr>
-              <w:t xml:space="preserve"> </w:t>
-            </w:r>
-            <w:proofErr w:type="spellStart"/>
-            <w:r>
-              <w:rPr>
-                <w:rFonts w:asciiTheme="majorHAnsi" w:hAnsiTheme="majorHAnsi" w:cstheme="majorHAnsi"/>
-                <w:sz w:val="32"/>
-                <w:szCs w:val="32"/>
-              </w:rPr>
-              <w:t>mohamed</w:t>
-            </w:r>
-            <w:proofErr w:type="spellEnd"/>
+            <w:r>
+              <w:rPr>
+                <w:rFonts w:asciiTheme="majorHAnsi" w:hAnsiTheme="majorHAnsi" w:cstheme="majorHAnsi"/>
+                <w:sz w:val="32"/>
+                <w:szCs w:val="32"/>
+              </w:rPr>
+              <w:t>Kariman mohamed</w:t>
+            </w:r>
           </w:p>
         </w:tc>
         <w:tc>
@@ -8447,34 +8409,14 @@
                 <w:szCs w:val="32"/>
               </w:rPr>
             </w:pPr>
-            <w:proofErr w:type="spellStart"/>
-            <w:r>
-              <w:rPr>
-                <w:rFonts w:asciiTheme="majorHAnsi" w:hAnsiTheme="majorHAnsi" w:cstheme="majorHAnsi"/>
-                <w:sz w:val="32"/>
-                <w:szCs w:val="32"/>
-              </w:rPr>
-              <w:t>Kariman</w:t>
-            </w:r>
-            <w:proofErr w:type="spellEnd"/>
-            <w:r>
-              <w:rPr>
-                <w:rFonts w:asciiTheme="majorHAnsi" w:hAnsiTheme="majorHAnsi" w:cstheme="majorHAnsi"/>
-                <w:sz w:val="32"/>
-                <w:szCs w:val="32"/>
-              </w:rPr>
-              <w:t xml:space="preserve"> </w:t>
-            </w:r>
-            <w:proofErr w:type="spellStart"/>
-            <w:r>
-              <w:rPr>
-                <w:rFonts w:asciiTheme="majorHAnsi" w:hAnsiTheme="majorHAnsi" w:cstheme="majorHAnsi"/>
-                <w:sz w:val="32"/>
-                <w:szCs w:val="32"/>
-              </w:rPr>
-              <w:t>mohamed</w:t>
-            </w:r>
-            <w:proofErr w:type="spellEnd"/>
+            <w:r>
+              <w:rPr>
+                <w:rFonts w:asciiTheme="majorHAnsi" w:hAnsiTheme="majorHAnsi" w:cstheme="majorHAnsi"/>
+                <w:sz w:val="32"/>
+                <w:szCs w:val="32"/>
+              </w:rPr>
+              <w:t>Kariman mohamed</w:t>
+            </w:r>
           </w:p>
         </w:tc>
         <w:tc>
@@ -9097,34 +9039,14 @@
                 <w:szCs w:val="32"/>
               </w:rPr>
             </w:pPr>
-            <w:proofErr w:type="spellStart"/>
-            <w:r>
-              <w:rPr>
-                <w:rFonts w:asciiTheme="majorHAnsi" w:hAnsiTheme="majorHAnsi" w:cstheme="majorHAnsi"/>
-                <w:sz w:val="32"/>
-                <w:szCs w:val="32"/>
-              </w:rPr>
-              <w:t>Kariman</w:t>
-            </w:r>
-            <w:proofErr w:type="spellEnd"/>
-            <w:r>
-              <w:rPr>
-                <w:rFonts w:asciiTheme="majorHAnsi" w:hAnsiTheme="majorHAnsi" w:cstheme="majorHAnsi"/>
-                <w:sz w:val="32"/>
-                <w:szCs w:val="32"/>
-              </w:rPr>
-              <w:t xml:space="preserve"> </w:t>
-            </w:r>
-            <w:proofErr w:type="spellStart"/>
-            <w:r>
-              <w:rPr>
-                <w:rFonts w:asciiTheme="majorHAnsi" w:hAnsiTheme="majorHAnsi" w:cstheme="majorHAnsi"/>
-                <w:sz w:val="32"/>
-                <w:szCs w:val="32"/>
-              </w:rPr>
-              <w:t>mohamed</w:t>
-            </w:r>
-            <w:proofErr w:type="spellEnd"/>
+            <w:r>
+              <w:rPr>
+                <w:rFonts w:asciiTheme="majorHAnsi" w:hAnsiTheme="majorHAnsi" w:cstheme="majorHAnsi"/>
+                <w:sz w:val="32"/>
+                <w:szCs w:val="32"/>
+              </w:rPr>
+              <w:t>Kariman mohamed</w:t>
+            </w:r>
           </w:p>
         </w:tc>
         <w:tc>
@@ -9743,34 +9665,14 @@
                 <w:szCs w:val="32"/>
               </w:rPr>
             </w:pPr>
-            <w:proofErr w:type="spellStart"/>
-            <w:r>
-              <w:rPr>
-                <w:rFonts w:asciiTheme="majorHAnsi" w:hAnsiTheme="majorHAnsi" w:cstheme="majorHAnsi"/>
-                <w:sz w:val="32"/>
-                <w:szCs w:val="32"/>
-              </w:rPr>
-              <w:t>Kariman</w:t>
-            </w:r>
-            <w:proofErr w:type="spellEnd"/>
-            <w:r>
-              <w:rPr>
-                <w:rFonts w:asciiTheme="majorHAnsi" w:hAnsiTheme="majorHAnsi" w:cstheme="majorHAnsi"/>
-                <w:sz w:val="32"/>
-                <w:szCs w:val="32"/>
-              </w:rPr>
-              <w:t xml:space="preserve"> </w:t>
-            </w:r>
-            <w:proofErr w:type="spellStart"/>
-            <w:r>
-              <w:rPr>
-                <w:rFonts w:asciiTheme="majorHAnsi" w:hAnsiTheme="majorHAnsi" w:cstheme="majorHAnsi"/>
-                <w:sz w:val="32"/>
-                <w:szCs w:val="32"/>
-              </w:rPr>
-              <w:t>mohamed</w:t>
-            </w:r>
-            <w:proofErr w:type="spellEnd"/>
+            <w:r>
+              <w:rPr>
+                <w:rFonts w:asciiTheme="majorHAnsi" w:hAnsiTheme="majorHAnsi" w:cstheme="majorHAnsi"/>
+                <w:sz w:val="32"/>
+                <w:szCs w:val="32"/>
+              </w:rPr>
+              <w:t>Kariman mohamed</w:t>
+            </w:r>
           </w:p>
         </w:tc>
         <w:tc>
@@ -10455,34 +10357,14 @@
                 <w:szCs w:val="32"/>
               </w:rPr>
             </w:pPr>
-            <w:proofErr w:type="spellStart"/>
-            <w:r>
-              <w:rPr>
-                <w:rFonts w:asciiTheme="majorHAnsi" w:hAnsiTheme="majorHAnsi" w:cstheme="majorHAnsi"/>
-                <w:sz w:val="32"/>
-                <w:szCs w:val="32"/>
-              </w:rPr>
-              <w:t>Kariman</w:t>
-            </w:r>
-            <w:proofErr w:type="spellEnd"/>
-            <w:r>
-              <w:rPr>
-                <w:rFonts w:asciiTheme="majorHAnsi" w:hAnsiTheme="majorHAnsi" w:cstheme="majorHAnsi"/>
-                <w:sz w:val="32"/>
-                <w:szCs w:val="32"/>
-              </w:rPr>
-              <w:t xml:space="preserve"> </w:t>
-            </w:r>
-            <w:proofErr w:type="spellStart"/>
-            <w:r>
-              <w:rPr>
-                <w:rFonts w:asciiTheme="majorHAnsi" w:hAnsiTheme="majorHAnsi" w:cstheme="majorHAnsi"/>
-                <w:sz w:val="32"/>
-                <w:szCs w:val="32"/>
-              </w:rPr>
-              <w:t>mohamed</w:t>
-            </w:r>
-            <w:proofErr w:type="spellEnd"/>
+            <w:r>
+              <w:rPr>
+                <w:rFonts w:asciiTheme="majorHAnsi" w:hAnsiTheme="majorHAnsi" w:cstheme="majorHAnsi"/>
+                <w:sz w:val="32"/>
+                <w:szCs w:val="32"/>
+              </w:rPr>
+              <w:t>Kariman mohamed</w:t>
+            </w:r>
           </w:p>
         </w:tc>
         <w:tc>
@@ -11079,34 +10961,14 @@
                 <w:szCs w:val="32"/>
               </w:rPr>
             </w:pPr>
-            <w:proofErr w:type="spellStart"/>
-            <w:r>
-              <w:rPr>
-                <w:rFonts w:asciiTheme="majorHAnsi" w:hAnsiTheme="majorHAnsi" w:cstheme="majorHAnsi"/>
-                <w:sz w:val="32"/>
-                <w:szCs w:val="32"/>
-              </w:rPr>
-              <w:t>Kariman</w:t>
-            </w:r>
-            <w:proofErr w:type="spellEnd"/>
-            <w:r>
-              <w:rPr>
-                <w:rFonts w:asciiTheme="majorHAnsi" w:hAnsiTheme="majorHAnsi" w:cstheme="majorHAnsi"/>
-                <w:sz w:val="32"/>
-                <w:szCs w:val="32"/>
-              </w:rPr>
-              <w:t xml:space="preserve"> </w:t>
-            </w:r>
-            <w:proofErr w:type="spellStart"/>
-            <w:r>
-              <w:rPr>
-                <w:rFonts w:asciiTheme="majorHAnsi" w:hAnsiTheme="majorHAnsi" w:cstheme="majorHAnsi"/>
-                <w:sz w:val="32"/>
-                <w:szCs w:val="32"/>
-              </w:rPr>
-              <w:t>mohamed</w:t>
-            </w:r>
-            <w:proofErr w:type="spellEnd"/>
+            <w:r>
+              <w:rPr>
+                <w:rFonts w:asciiTheme="majorHAnsi" w:hAnsiTheme="majorHAnsi" w:cstheme="majorHAnsi"/>
+                <w:sz w:val="32"/>
+                <w:szCs w:val="32"/>
+              </w:rPr>
+              <w:t>Kariman mohamed</w:t>
+            </w:r>
           </w:p>
         </w:tc>
         <w:tc>
@@ -12100,7 +11962,7 @@
             <w:rPr>
               <w:color w:val="767171" w:themeColor="background2" w:themeShade="80"/>
             </w:rPr>
-            <w:t>6</w:t>
+            <w:t>7</w:t>
           </w:r>
         </w:p>
       </w:tc>
@@ -12177,7 +12039,7 @@
             <w:rPr>
               <w:color w:val="767171" w:themeColor="background2" w:themeShade="80"/>
             </w:rPr>
-            <w:t>Date: 0</w:t>
+            <w:t xml:space="preserve">Date: </w:t>
           </w:r>
           <w:r>
             <w:rPr>
@@ -13713,7 +13575,7 @@
 </file>
 
 <file path=customXml/itemProps1.xml><?xml version="1.0" encoding="utf-8"?>
-<ds:datastoreItem xmlns:ds="http://schemas.openxmlformats.org/officeDocument/2006/customXml" ds:itemID="{4F027C4C-2672-4F80-8E10-57AE075AD356}">
+<ds:datastoreItem xmlns:ds="http://schemas.openxmlformats.org/officeDocument/2006/customXml" ds:itemID="{8EE1AB5C-4CF8-47CE-A90E-635CB76714AD}">
   <ds:schemaRefs>
     <ds:schemaRef ds:uri="http://schemas.openxmlformats.org/officeDocument/2006/bibliography"/>
   </ds:schemaRefs>

</xml_diff>

<commit_message>
Update the Block Diagram
Signed-off-by: Mohammmedibra96 <mohammedibra96@gmail.com>
</commit_message>
<xml_diff>
--- a/Software Specification/SRS/PO2EBL_ELECTRIC_BLENDER_SRS.docx
+++ b/Software Specification/SRS/PO2EBL_ELECTRIC_BLENDER_SRS.docx
@@ -1,6 +1,6 @@
 
 <file path=word/document.xml><?xml version="1.0" encoding="utf-8"?>
-<w:document xmlns:wpc="http://schemas.microsoft.com/office/word/2010/wordprocessingCanvas" xmlns:mc="http://schemas.openxmlformats.org/markup-compatibility/2006" xmlns:o="urn:schemas-microsoft-com:office:office" xmlns:r="http://schemas.openxmlformats.org/officeDocument/2006/relationships" xmlns:m="http://schemas.openxmlformats.org/officeDocument/2006/math" xmlns:v="urn:schemas-microsoft-com:vml" xmlns:wp14="http://schemas.microsoft.com/office/word/2010/wordprocessingDrawing" xmlns:wp="http://schemas.openxmlformats.org/drawingml/2006/wordprocessingDrawing" xmlns:w10="urn:schemas-microsoft-com:office:word" xmlns:w="http://schemas.openxmlformats.org/wordprocessingml/2006/main" xmlns:w14="http://schemas.microsoft.com/office/word/2010/wordml" xmlns:w15="http://schemas.microsoft.com/office/word/2012/wordml" xmlns:wpg="http://schemas.microsoft.com/office/word/2010/wordprocessingGroup" xmlns:wpi="http://schemas.microsoft.com/office/word/2010/wordprocessingInk" xmlns:wne="http://schemas.microsoft.com/office/word/2006/wordml" xmlns:wps="http://schemas.microsoft.com/office/word/2010/wordprocessingShape" mc:Ignorable="w14 w15 wp14">
+<w:document xmlns:wpc="http://schemas.microsoft.com/office/word/2010/wordprocessingCanvas" xmlns:cx="http://schemas.microsoft.com/office/drawing/2014/chartex" xmlns:cx1="http://schemas.microsoft.com/office/drawing/2015/9/8/chartex" xmlns:mc="http://schemas.openxmlformats.org/markup-compatibility/2006" xmlns:o="urn:schemas-microsoft-com:office:office" xmlns:r="http://schemas.openxmlformats.org/officeDocument/2006/relationships" xmlns:m="http://schemas.openxmlformats.org/officeDocument/2006/math" xmlns:v="urn:schemas-microsoft-com:vml" xmlns:wp14="http://schemas.microsoft.com/office/word/2010/wordprocessingDrawing" xmlns:wp="http://schemas.openxmlformats.org/drawingml/2006/wordprocessingDrawing" xmlns:w10="urn:schemas-microsoft-com:office:word" xmlns:w="http://schemas.openxmlformats.org/wordprocessingml/2006/main" xmlns:w14="http://schemas.microsoft.com/office/word/2010/wordml" xmlns:w15="http://schemas.microsoft.com/office/word/2012/wordml" xmlns:w16se="http://schemas.microsoft.com/office/word/2015/wordml/symex" xmlns:wpg="http://schemas.microsoft.com/office/word/2010/wordprocessingGroup" xmlns:wpi="http://schemas.microsoft.com/office/word/2010/wordprocessingInk" xmlns:wne="http://schemas.microsoft.com/office/word/2006/wordml" xmlns:wps="http://schemas.microsoft.com/office/word/2010/wordprocessingShape" mc:Ignorable="w14 w15 w16se wp14">
   <w:body>
     <w:p>
       <w:pPr>
@@ -315,15 +315,31 @@
                 <w:sz w:val="28"/>
                 <w:szCs w:val="28"/>
               </w:rPr>
-              <w:t>02/2</w:t>
-            </w:r>
-            <w:r>
-              <w:rPr>
-                <w:rFonts w:asciiTheme="majorHAnsi" w:hAnsiTheme="majorHAnsi" w:cstheme="majorHAnsi"/>
-                <w:sz w:val="28"/>
-                <w:szCs w:val="28"/>
-              </w:rPr>
-              <w:t>1</w:t>
+              <w:t>0</w:t>
+            </w:r>
+            <w:r>
+              <w:rPr>
+                <w:rFonts w:asciiTheme="majorHAnsi" w:hAnsiTheme="majorHAnsi" w:cstheme="majorHAnsi"/>
+                <w:sz w:val="28"/>
+                <w:szCs w:val="28"/>
+              </w:rPr>
+              <w:t>3</w:t>
+            </w:r>
+            <w:r>
+              <w:rPr>
+                <w:rFonts w:asciiTheme="majorHAnsi" w:hAnsiTheme="majorHAnsi" w:cstheme="majorHAnsi"/>
+                <w:sz w:val="28"/>
+                <w:szCs w:val="28"/>
+              </w:rPr>
+              <w:t>/</w:t>
+            </w:r>
+            <w:r>
+              <w:rPr>
+                <w:rFonts w:asciiTheme="majorHAnsi" w:hAnsiTheme="majorHAnsi" w:cstheme="majorHAnsi"/>
+                <w:sz w:val="28"/>
+                <w:szCs w:val="28"/>
+              </w:rPr>
+              <w:t>03</w:t>
             </w:r>
             <w:r>
               <w:rPr>
@@ -360,8 +376,10 @@
                 <w:szCs w:val="28"/>
                 <w:lang w:val="de-DE"/>
               </w:rPr>
-              <w:t>2.</w:t>
-            </w:r>
+              <w:t>2</w:t>
+            </w:r>
+            <w:bookmarkStart w:id="0" w:name="_GoBack"/>
+            <w:bookmarkEnd w:id="0"/>
             <w:r>
               <w:rPr>
                 <w:rFonts w:asciiTheme="majorHAnsi" w:hAnsiTheme="majorHAnsi" w:cstheme="majorHAnsi"/>
@@ -369,7 +387,16 @@
                 <w:szCs w:val="28"/>
                 <w:lang w:val="de-DE"/>
               </w:rPr>
-              <w:t>1</w:t>
+              <w:t>.</w:t>
+            </w:r>
+            <w:r>
+              <w:rPr>
+                <w:rFonts w:asciiTheme="majorHAnsi" w:hAnsiTheme="majorHAnsi" w:cstheme="majorHAnsi"/>
+                <w:sz w:val="28"/>
+                <w:szCs w:val="28"/>
+                <w:lang w:val="de-DE"/>
+              </w:rPr>
+              <w:t>2</w:t>
             </w:r>
           </w:p>
         </w:tc>
@@ -446,8 +473,8 @@
           <w:szCs w:val="32"/>
         </w:rPr>
       </w:pPr>
-      <w:bookmarkStart w:id="0" w:name="_Toc31615425"/>
-      <w:bookmarkStart w:id="1" w:name="_Toc33120263"/>
+      <w:bookmarkStart w:id="1" w:name="_Toc31615425"/>
+      <w:bookmarkStart w:id="2" w:name="_Toc33120263"/>
       <w:r>
         <w:rPr>
           <w:rFonts w:asciiTheme="majorHAnsi" w:eastAsiaTheme="majorEastAsia" w:hAnsiTheme="majorHAnsi" w:cstheme="majorBidi"/>
@@ -457,11 +484,10 @@
           <w:sz w:val="32"/>
           <w:szCs w:val="32"/>
         </w:rPr>
-        <w:lastRenderedPageBreak/>
         <w:t>Document Status</w:t>
       </w:r>
-      <w:bookmarkEnd w:id="0"/>
       <w:bookmarkEnd w:id="1"/>
+      <w:bookmarkEnd w:id="2"/>
     </w:p>
     <w:p>
       <w:pPr>
@@ -2901,15 +2927,95 @@
                 <w:szCs w:val="28"/>
               </w:rPr>
             </w:pPr>
-            <w:r>
-              <w:rPr>
-                <w:rFonts w:asciiTheme="majorHAnsi" w:hAnsiTheme="majorHAnsi" w:cstheme="majorHAnsi"/>
-                <w:sz w:val="28"/>
-                <w:szCs w:val="28"/>
-              </w:rPr>
-              <w:t xml:space="preserve">Update </w:t>
-            </w:r>
-          </w:p>
+          </w:p>
+        </w:tc>
+      </w:tr>
+      <w:tr>
+        <w:tc>
+          <w:tcPr>
+            <w:tcW w:w="1080" w:type="dxa"/>
+          </w:tcPr>
+          <w:p>
+            <w:pPr>
+              <w:pStyle w:val="Header"/>
+              <w:spacing w:before="80"/>
+              <w:jc w:val="center"/>
+              <w:rPr>
+                <w:rFonts w:asciiTheme="majorHAnsi" w:hAnsiTheme="majorHAnsi" w:cstheme="majorHAnsi"/>
+                <w:sz w:val="28"/>
+                <w:szCs w:val="28"/>
+              </w:rPr>
+            </w:pPr>
+            <w:r>
+              <w:rPr>
+                <w:rFonts w:asciiTheme="majorHAnsi" w:hAnsiTheme="majorHAnsi" w:cstheme="majorHAnsi"/>
+                <w:sz w:val="28"/>
+                <w:szCs w:val="28"/>
+              </w:rPr>
+              <w:t>2.2</w:t>
+            </w:r>
+          </w:p>
+        </w:tc>
+        <w:tc>
+          <w:tcPr>
+            <w:tcW w:w="1620" w:type="dxa"/>
+          </w:tcPr>
+          <w:p>
+            <w:pPr>
+              <w:jc w:val="left"/>
+              <w:rPr>
+                <w:rFonts w:asciiTheme="majorHAnsi" w:hAnsiTheme="majorHAnsi" w:cstheme="majorHAnsi"/>
+                <w:sz w:val="28"/>
+                <w:szCs w:val="28"/>
+              </w:rPr>
+            </w:pPr>
+            <w:r>
+              <w:rPr>
+                <w:rFonts w:asciiTheme="majorHAnsi" w:hAnsiTheme="majorHAnsi" w:cstheme="majorHAnsi"/>
+                <w:sz w:val="28"/>
+                <w:szCs w:val="28"/>
+              </w:rPr>
+              <w:t>03/03/2020</w:t>
+            </w:r>
+          </w:p>
+        </w:tc>
+        <w:tc>
+          <w:tcPr>
+            <w:tcW w:w="2430" w:type="dxa"/>
+          </w:tcPr>
+          <w:p>
+            <w:pPr>
+              <w:jc w:val="left"/>
+              <w:rPr>
+                <w:rFonts w:asciiTheme="majorHAnsi" w:hAnsiTheme="majorHAnsi" w:cstheme="majorHAnsi"/>
+                <w:sz w:val="28"/>
+                <w:szCs w:val="28"/>
+              </w:rPr>
+            </w:pPr>
+            <w:r>
+              <w:rPr>
+                <w:rFonts w:asciiTheme="majorHAnsi" w:hAnsiTheme="majorHAnsi" w:cstheme="majorHAnsi"/>
+                <w:sz w:val="28"/>
+                <w:szCs w:val="28"/>
+              </w:rPr>
+              <w:t xml:space="preserve">Mohamed </w:t>
+            </w:r>
+            <w:proofErr w:type="spellStart"/>
+            <w:r>
+              <w:rPr>
+                <w:rFonts w:asciiTheme="majorHAnsi" w:hAnsiTheme="majorHAnsi" w:cstheme="majorHAnsi"/>
+                <w:sz w:val="28"/>
+                <w:szCs w:val="28"/>
+              </w:rPr>
+              <w:t>Ibrahem</w:t>
+            </w:r>
+            <w:proofErr w:type="spellEnd"/>
+          </w:p>
+        </w:tc>
+        <w:tc>
+          <w:tcPr>
+            <w:tcW w:w="5760" w:type="dxa"/>
+          </w:tcPr>
           <w:p>
             <w:pPr>
               <w:tabs>
@@ -2922,73 +3028,14 @@
                 <w:szCs w:val="28"/>
               </w:rPr>
             </w:pPr>
-          </w:p>
-        </w:tc>
-      </w:tr>
-      <w:tr>
-        <w:tc>
-          <w:tcPr>
-            <w:tcW w:w="1080" w:type="dxa"/>
-          </w:tcPr>
-          <w:p>
-            <w:pPr>
-              <w:pStyle w:val="Header"/>
-              <w:spacing w:before="80"/>
-              <w:jc w:val="center"/>
-              <w:rPr>
-                <w:rFonts w:asciiTheme="majorHAnsi" w:hAnsiTheme="majorHAnsi" w:cstheme="majorHAnsi"/>
-                <w:sz w:val="28"/>
-                <w:szCs w:val="28"/>
-              </w:rPr>
-            </w:pPr>
-          </w:p>
-        </w:tc>
-        <w:tc>
-          <w:tcPr>
-            <w:tcW w:w="1620" w:type="dxa"/>
-          </w:tcPr>
-          <w:p>
-            <w:pPr>
-              <w:jc w:val="left"/>
-              <w:rPr>
-                <w:rFonts w:asciiTheme="majorHAnsi" w:hAnsiTheme="majorHAnsi" w:cstheme="majorHAnsi"/>
-                <w:sz w:val="28"/>
-                <w:szCs w:val="28"/>
-              </w:rPr>
-            </w:pPr>
-          </w:p>
-        </w:tc>
-        <w:tc>
-          <w:tcPr>
-            <w:tcW w:w="2430" w:type="dxa"/>
-          </w:tcPr>
-          <w:p>
-            <w:pPr>
-              <w:jc w:val="left"/>
-              <w:rPr>
-                <w:rFonts w:asciiTheme="majorHAnsi" w:hAnsiTheme="majorHAnsi" w:cstheme="majorHAnsi"/>
-                <w:sz w:val="28"/>
-                <w:szCs w:val="28"/>
-              </w:rPr>
-            </w:pPr>
-          </w:p>
-        </w:tc>
-        <w:tc>
-          <w:tcPr>
-            <w:tcW w:w="5760" w:type="dxa"/>
-          </w:tcPr>
-          <w:p>
-            <w:pPr>
-              <w:tabs>
-                <w:tab w:val="left" w:pos="3390"/>
-              </w:tabs>
-              <w:jc w:val="left"/>
-              <w:rPr>
-                <w:rFonts w:asciiTheme="majorHAnsi" w:hAnsiTheme="majorHAnsi" w:cstheme="majorHAnsi"/>
-                <w:sz w:val="28"/>
-                <w:szCs w:val="28"/>
-              </w:rPr>
-            </w:pPr>
+            <w:r>
+              <w:rPr>
+                <w:rFonts w:asciiTheme="majorHAnsi" w:hAnsiTheme="majorHAnsi" w:cstheme="majorHAnsi"/>
+                <w:sz w:val="28"/>
+                <w:szCs w:val="28"/>
+              </w:rPr>
+              <w:t>Update block diagram</w:t>
+            </w:r>
           </w:p>
         </w:tc>
       </w:tr>
@@ -3926,11 +3973,11 @@
       <w:pPr>
         <w:pStyle w:val="Heading1"/>
       </w:pPr>
-      <w:bookmarkStart w:id="2" w:name="_Toc33120264"/>
+      <w:bookmarkStart w:id="3" w:name="_Toc33120264"/>
       <w:r>
         <w:t>Table of figures</w:t>
       </w:r>
-      <w:bookmarkEnd w:id="2"/>
+      <w:bookmarkEnd w:id="3"/>
       <w:r>
         <w:t xml:space="preserve"> </w:t>
       </w:r>
@@ -4040,10 +4087,10 @@
           <w:szCs w:val="48"/>
         </w:rPr>
       </w:pPr>
-      <w:bookmarkStart w:id="3" w:name="_Toc32222654"/>
-      <w:bookmarkStart w:id="4" w:name="_Toc466012295"/>
-      <w:bookmarkStart w:id="5" w:name="_Toc434992860"/>
-      <w:bookmarkStart w:id="6" w:name="_Toc33120265"/>
+      <w:bookmarkStart w:id="4" w:name="_Toc32222654"/>
+      <w:bookmarkStart w:id="5" w:name="_Toc466012295"/>
+      <w:bookmarkStart w:id="6" w:name="_Toc434992860"/>
+      <w:bookmarkStart w:id="7" w:name="_Toc33120265"/>
       <w:r>
         <w:rPr>
           <w:bCs/>
@@ -4059,10 +4106,10 @@
         </w:rPr>
         <w:t>Introduction</w:t>
       </w:r>
-      <w:bookmarkEnd w:id="3"/>
       <w:bookmarkEnd w:id="4"/>
       <w:bookmarkEnd w:id="5"/>
       <w:bookmarkEnd w:id="6"/>
+      <w:bookmarkEnd w:id="7"/>
     </w:p>
     <w:p>
       <w:pPr>
@@ -4142,10 +4189,10 @@
           <w:szCs w:val="40"/>
         </w:rPr>
       </w:pPr>
-      <w:bookmarkStart w:id="7" w:name="_Toc32222655"/>
-      <w:bookmarkStart w:id="8" w:name="_Toc33120266"/>
-      <w:bookmarkStart w:id="9" w:name="_Toc466012296"/>
-      <w:bookmarkStart w:id="10" w:name="_Toc434992861"/>
+      <w:bookmarkStart w:id="8" w:name="_Toc32222655"/>
+      <w:bookmarkStart w:id="9" w:name="_Toc33120266"/>
+      <w:bookmarkStart w:id="10" w:name="_Toc466012296"/>
+      <w:bookmarkStart w:id="11" w:name="_Toc434992861"/>
       <w:r>
         <w:rPr>
           <w:b/>
@@ -4166,8 +4213,8 @@
         </w:rPr>
         <w:t>Specification Definition</w:t>
       </w:r>
-      <w:bookmarkEnd w:id="7"/>
       <w:bookmarkEnd w:id="8"/>
+      <w:bookmarkEnd w:id="9"/>
     </w:p>
     <w:p>
       <w:pPr>
@@ -4240,8 +4287,8 @@
           <w:szCs w:val="40"/>
         </w:rPr>
       </w:pPr>
-      <w:bookmarkStart w:id="11" w:name="_Toc32222656"/>
-      <w:bookmarkStart w:id="12" w:name="_Toc33120267"/>
+      <w:bookmarkStart w:id="12" w:name="_Toc32222656"/>
+      <w:bookmarkStart w:id="13" w:name="_Toc33120267"/>
       <w:r>
         <w:rPr>
           <w:rFonts w:cstheme="majorHAnsi"/>
@@ -4264,10 +4311,10 @@
         </w:rPr>
         <w:t>Specification Objectives</w:t>
       </w:r>
-      <w:bookmarkEnd w:id="9"/>
       <w:bookmarkEnd w:id="10"/>
       <w:bookmarkEnd w:id="11"/>
       <w:bookmarkEnd w:id="12"/>
+      <w:bookmarkEnd w:id="13"/>
     </w:p>
     <w:p>
       <w:pPr>
@@ -4503,7 +4550,7 @@
           <w:szCs w:val="48"/>
         </w:rPr>
       </w:pPr>
-      <w:bookmarkStart w:id="13" w:name="_Toc33120268"/>
+      <w:bookmarkStart w:id="14" w:name="_Toc33120268"/>
       <w:r>
         <w:rPr>
           <w:bCs/>
@@ -4520,7 +4567,7 @@
         </w:rPr>
         <w:t>System Overview:</w:t>
       </w:r>
-      <w:bookmarkEnd w:id="13"/>
+      <w:bookmarkEnd w:id="14"/>
       <w:r>
         <w:rPr>
           <w:bCs/>
@@ -4541,7 +4588,7 @@
           <w:szCs w:val="40"/>
         </w:rPr>
       </w:pPr>
-      <w:bookmarkStart w:id="14" w:name="_Toc33120269"/>
+      <w:bookmarkStart w:id="15" w:name="_Toc33120269"/>
       <w:r>
         <w:rPr>
           <w:b/>
@@ -4562,7 +4609,7 @@
         </w:rPr>
         <w:t>Definition:</w:t>
       </w:r>
-      <w:bookmarkEnd w:id="14"/>
+      <w:bookmarkEnd w:id="15"/>
     </w:p>
     <w:p>
       <w:pPr>
@@ -4609,7 +4656,7 @@
           <w:szCs w:val="40"/>
         </w:rPr>
       </w:pPr>
-      <w:bookmarkStart w:id="15" w:name="_Toc33120270"/>
+      <w:bookmarkStart w:id="16" w:name="_Toc33120270"/>
       <w:r>
         <w:rPr>
           <w:b/>
@@ -4640,7 +4687,7 @@
         </w:rPr>
         <w:t>:</w:t>
       </w:r>
-      <w:bookmarkEnd w:id="15"/>
+      <w:bookmarkEnd w:id="16"/>
     </w:p>
     <w:p>
       <w:pPr>
@@ -4752,8 +4799,8 @@
       <w:pPr>
         <w:pStyle w:val="Heading2"/>
       </w:pPr>
-      <w:bookmarkStart w:id="16" w:name="_Toc32340301"/>
-      <w:bookmarkStart w:id="17" w:name="_Toc33120271"/>
+      <w:bookmarkStart w:id="17" w:name="_Toc32340301"/>
+      <w:bookmarkStart w:id="18" w:name="_Toc33120271"/>
       <w:r>
         <w:rPr>
           <w:b/>
@@ -4790,8 +4837,8 @@
         </w:rPr>
         <w:t>Diagram</w:t>
       </w:r>
-      <w:bookmarkEnd w:id="16"/>
       <w:bookmarkEnd w:id="17"/>
+      <w:bookmarkEnd w:id="18"/>
       <w:r>
         <w:t xml:space="preserve"> </w:t>
       </w:r>
@@ -4800,19 +4847,20 @@
       <w:pPr>
         <w:rPr>
           <w:rFonts w:asciiTheme="majorHAnsi" w:hAnsiTheme="majorHAnsi" w:cstheme="majorHAnsi"/>
+          <w:b/>
+          <w:bCs/>
         </w:rPr>
       </w:pPr>
       <w:r>
         <w:rPr>
           <w:rFonts w:asciiTheme="majorHAnsi" w:hAnsiTheme="majorHAnsi" w:cstheme="majorHAnsi"/>
           <w:noProof/>
-          <w:lang w:eastAsia="ja-JP"/>
         </w:rPr>
         <w:drawing>
-          <wp:inline distT="0" distB="0" distL="0" distR="0" wp14:anchorId="261EE330" wp14:editId="62605C70">
-            <wp:extent cx="5724525" cy="2962275"/>
-            <wp:effectExtent l="0" t="0" r="9525" b="9525"/>
-            <wp:docPr id="2" name="Picture 2"/>
+          <wp:inline distT="0" distB="0" distL="0" distR="0" wp14:anchorId="024E7438" wp14:editId="0BAAA2E0">
+            <wp:extent cx="5943600" cy="3039745"/>
+            <wp:effectExtent l="0" t="0" r="0" b="8255"/>
+            <wp:docPr id="3" name="Picture 3"/>
             <wp:cNvGraphicFramePr>
               <a:graphicFrameLocks xmlns:a="http://schemas.openxmlformats.org/drawingml/2006/main" noChangeAspect="1"/>
             </wp:cNvGraphicFramePr>
@@ -4820,7 +4868,7 @@
               <a:graphicData uri="http://schemas.openxmlformats.org/drawingml/2006/picture">
                 <pic:pic xmlns:pic="http://schemas.openxmlformats.org/drawingml/2006/picture">
                   <pic:nvPicPr>
-                    <pic:cNvPr id="2" name="Untitled Diagram.png"/>
+                    <pic:cNvPr id="3" name="BlockDiagram.png"/>
                     <pic:cNvPicPr/>
                   </pic:nvPicPr>
                   <pic:blipFill>
@@ -4838,7 +4886,7 @@
                   <pic:spPr>
                     <a:xfrm>
                       <a:off x="0" y="0"/>
-                      <a:ext cx="5724525" cy="2962275"/>
+                      <a:ext cx="5943600" cy="3039745"/>
                     </a:xfrm>
                     <a:prstGeom prst="rect">
                       <a:avLst/>
@@ -4873,7 +4921,6 @@
       <w:r>
         <w:rPr>
           <w:noProof/>
-          <w:lang w:eastAsia="ja-JP"/>
         </w:rPr>
         <mc:AlternateContent>
           <mc:Choice Requires="wps">
@@ -4922,35 +4969,22 @@
                                 <w:szCs w:val="20"/>
                               </w:rPr>
                             </w:pPr>
-                            <w:bookmarkStart w:id="18" w:name="_Toc32412963"/>
+                            <w:bookmarkStart w:id="19" w:name="_Toc32412963"/>
                             <w:r>
                               <w:t xml:space="preserve">Figure </w:t>
                             </w:r>
-                            <w:r>
-                              <w:fldChar w:fldCharType="begin"/>
-                            </w:r>
-                            <w:r>
-                              <w:instrText xml:space="preserve"> SEQ Figure \* ARABIC </w:instrText>
-                            </w:r>
-                            <w:r>
-                              <w:fldChar w:fldCharType="separate"/>
-                            </w:r>
-                            <w:r>
-                              <w:rPr>
-                                <w:noProof/>
-                              </w:rPr>
-                              <w:t>1</w:t>
-                            </w:r>
-                            <w:r>
-                              <w:rPr>
-                                <w:noProof/>
-                              </w:rPr>
-                              <w:fldChar w:fldCharType="end"/>
-                            </w:r>
+                            <w:fldSimple w:instr=" SEQ Figure \* ARABIC ">
+                              <w:r>
+                                <w:rPr>
+                                  <w:noProof/>
+                                </w:rPr>
+                                <w:t>1</w:t>
+                              </w:r>
+                            </w:fldSimple>
                             <w:r>
                               <w:t xml:space="preserve"> Block Diagram</w:t>
                             </w:r>
-                            <w:bookmarkEnd w:id="18"/>
+                            <w:bookmarkEnd w:id="19"/>
                           </w:p>
                         </w:txbxContent>
                       </wps:txbx>
@@ -4966,7 +5000,7 @@
               </wp:anchor>
             </w:drawing>
           </mc:Choice>
-          <mc:Fallback xmlns:w16se="http://schemas.microsoft.com/office/word/2015/wordml/symex" xmlns:cx1="http://schemas.microsoft.com/office/drawing/2015/9/8/chartex" xmlns:cx="http://schemas.microsoft.com/office/drawing/2014/chartex">
+          <mc:Fallback>
             <w:pict>
               <v:shapetype w14:anchorId="6BC7E3AA" id="_x0000_t202" coordsize="21600,21600" o:spt="202" path="m,l,21600r21600,l21600,xe">
                 <v:stroke joinstyle="miter"/>
@@ -5023,28 +5057,6 @@
     </w:p>
     <w:p>
       <w:pPr>
-        <w:spacing w:before="0" w:after="160" w:line="259" w:lineRule="auto"/>
-        <w:jc w:val="left"/>
-        <w:rPr>
-          <w:rFonts w:asciiTheme="majorHAnsi" w:hAnsiTheme="majorHAnsi" w:cstheme="majorHAnsi"/>
-          <w:sz w:val="32"/>
-          <w:szCs w:val="32"/>
-        </w:rPr>
-      </w:pPr>
-    </w:p>
-    <w:p>
-      <w:pPr>
-        <w:spacing w:before="0" w:after="160" w:line="259" w:lineRule="auto"/>
-        <w:jc w:val="left"/>
-        <w:rPr>
-          <w:rFonts w:asciiTheme="majorHAnsi" w:hAnsiTheme="majorHAnsi" w:cstheme="majorHAnsi"/>
-          <w:sz w:val="32"/>
-          <w:szCs w:val="32"/>
-        </w:rPr>
-      </w:pPr>
-    </w:p>
-    <w:p>
-      <w:pPr>
         <w:keepNext/>
         <w:keepLines/>
         <w:spacing w:before="240"/>
@@ -5058,7 +5070,8 @@
           <w:szCs w:val="48"/>
         </w:rPr>
       </w:pPr>
-      <w:bookmarkStart w:id="19" w:name="_Toc33120272"/>
+      <w:bookmarkStart w:id="20" w:name="_Toc33120272"/>
+      <w:proofErr w:type="gramStart"/>
       <w:r>
         <w:rPr>
           <w:rFonts w:asciiTheme="majorHAnsi" w:eastAsiaTheme="majorEastAsia" w:hAnsiTheme="majorHAnsi" w:cstheme="majorBidi"/>
@@ -5068,9 +5081,22 @@
           <w:sz w:val="48"/>
           <w:szCs w:val="48"/>
         </w:rPr>
-        <w:t>3 Software Requirements:</w:t>
+        <w:lastRenderedPageBreak/>
+        <w:t>3</w:t>
       </w:r>
-      <w:bookmarkEnd w:id="19"/>
+      <w:proofErr w:type="gramEnd"/>
+      <w:r>
+        <w:rPr>
+          <w:rFonts w:asciiTheme="majorHAnsi" w:eastAsiaTheme="majorEastAsia" w:hAnsiTheme="majorHAnsi" w:cstheme="majorBidi"/>
+          <w:b/>
+          <w:bCs/>
+          <w:color w:val="000000" w:themeColor="text1"/>
+          <w:sz w:val="48"/>
+          <w:szCs w:val="48"/>
+        </w:rPr>
+        <w:t xml:space="preserve"> Software Requirements:</w:t>
+      </w:r>
+      <w:bookmarkEnd w:id="20"/>
     </w:p>
     <w:p>
       <w:pPr>
@@ -6171,6 +6197,7 @@
                 <w:sz w:val="36"/>
                 <w:szCs w:val="36"/>
               </w:rPr>
+              <w:lastRenderedPageBreak/>
               <w:t>REQ_ID</w:t>
             </w:r>
           </w:p>
@@ -7619,8 +7646,6 @@
                 <w:szCs w:val="32"/>
               </w:rPr>
             </w:pPr>
-            <w:bookmarkStart w:id="20" w:name="_GoBack"/>
-            <w:bookmarkEnd w:id="20"/>
             <w:r>
               <w:rPr>
                 <w:rFonts w:asciiTheme="majorHAnsi" w:hAnsiTheme="majorHAnsi" w:cstheme="majorHAnsi"/>
@@ -8028,6 +8053,7 @@
                 <w:sz w:val="36"/>
                 <w:szCs w:val="36"/>
               </w:rPr>
+              <w:lastRenderedPageBreak/>
               <w:t>Inputs</w:t>
             </w:r>
           </w:p>
@@ -8251,7 +8277,6 @@
                 <w:sz w:val="36"/>
                 <w:szCs w:val="36"/>
               </w:rPr>
-              <w:lastRenderedPageBreak/>
               <w:t>REQ_ID</w:t>
             </w:r>
           </w:p>
@@ -8992,6 +9017,7 @@
                 <w:sz w:val="36"/>
                 <w:szCs w:val="36"/>
               </w:rPr>
+              <w:lastRenderedPageBreak/>
               <w:t>Description</w:t>
             </w:r>
           </w:p>
@@ -10039,6 +10065,7 @@
                 <w:sz w:val="36"/>
                 <w:szCs w:val="36"/>
               </w:rPr>
+              <w:lastRenderedPageBreak/>
               <w:t>Description</w:t>
             </w:r>
           </w:p>
@@ -10445,7 +10472,6 @@
                 <w:sz w:val="36"/>
                 <w:szCs w:val="36"/>
               </w:rPr>
-              <w:lastRenderedPageBreak/>
               <w:t>REQ_ID</w:t>
             </w:r>
           </w:p>
@@ -11117,6 +11143,7 @@
                 <w:sz w:val="36"/>
                 <w:szCs w:val="36"/>
               </w:rPr>
+              <w:lastRenderedPageBreak/>
               <w:t>Description</w:t>
             </w:r>
           </w:p>
@@ -11540,7 +11567,6 @@
                 <w:sz w:val="36"/>
                 <w:szCs w:val="36"/>
               </w:rPr>
-              <w:lastRenderedPageBreak/>
               <w:t>REQ_ID</w:t>
             </w:r>
           </w:p>
@@ -12219,6 +12245,7 @@
                 <w:sz w:val="36"/>
                 <w:szCs w:val="36"/>
               </w:rPr>
+              <w:lastRenderedPageBreak/>
               <w:t>Covers</w:t>
             </w:r>
           </w:p>
@@ -12649,7 +12676,6 @@
                 <w:sz w:val="36"/>
                 <w:szCs w:val="36"/>
               </w:rPr>
-              <w:lastRenderedPageBreak/>
               <w:t>REQ_ID</w:t>
             </w:r>
           </w:p>
@@ -13366,6 +13392,7 @@
                 <w:sz w:val="36"/>
                 <w:szCs w:val="36"/>
               </w:rPr>
+              <w:lastRenderedPageBreak/>
               <w:t>Covers</w:t>
             </w:r>
           </w:p>
@@ -14589,6 +14616,7 @@
                 <w:sz w:val="36"/>
                 <w:szCs w:val="36"/>
               </w:rPr>
+              <w:lastRenderedPageBreak/>
               <w:t>REQ_ID</w:t>
             </w:r>
           </w:p>
@@ -17184,7 +17212,7 @@
 </file>
 
 <file path=word/endnotes.xml><?xml version="1.0" encoding="utf-8"?>
-<w:endnotes xmlns:wpc="http://schemas.microsoft.com/office/word/2010/wordprocessingCanvas" xmlns:mc="http://schemas.openxmlformats.org/markup-compatibility/2006" xmlns:o="urn:schemas-microsoft-com:office:office" xmlns:r="http://schemas.openxmlformats.org/officeDocument/2006/relationships" xmlns:m="http://schemas.openxmlformats.org/officeDocument/2006/math" xmlns:v="urn:schemas-microsoft-com:vml" xmlns:wp14="http://schemas.microsoft.com/office/word/2010/wordprocessingDrawing" xmlns:wp="http://schemas.openxmlformats.org/drawingml/2006/wordprocessingDrawing" xmlns:w10="urn:schemas-microsoft-com:office:word" xmlns:w="http://schemas.openxmlformats.org/wordprocessingml/2006/main" xmlns:w14="http://schemas.microsoft.com/office/word/2010/wordml" xmlns:w15="http://schemas.microsoft.com/office/word/2012/wordml" xmlns:wpg="http://schemas.microsoft.com/office/word/2010/wordprocessingGroup" xmlns:wpi="http://schemas.microsoft.com/office/word/2010/wordprocessingInk" xmlns:wne="http://schemas.microsoft.com/office/word/2006/wordml" xmlns:wps="http://schemas.microsoft.com/office/word/2010/wordprocessingShape" mc:Ignorable="w14 w15 wp14">
+<w:endnotes xmlns:wpc="http://schemas.microsoft.com/office/word/2010/wordprocessingCanvas" xmlns:cx="http://schemas.microsoft.com/office/drawing/2014/chartex" xmlns:cx1="http://schemas.microsoft.com/office/drawing/2015/9/8/chartex" xmlns:mc="http://schemas.openxmlformats.org/markup-compatibility/2006" xmlns:o="urn:schemas-microsoft-com:office:office" xmlns:r="http://schemas.openxmlformats.org/officeDocument/2006/relationships" xmlns:m="http://schemas.openxmlformats.org/officeDocument/2006/math" xmlns:v="urn:schemas-microsoft-com:vml" xmlns:wp14="http://schemas.microsoft.com/office/word/2010/wordprocessingDrawing" xmlns:wp="http://schemas.openxmlformats.org/drawingml/2006/wordprocessingDrawing" xmlns:w10="urn:schemas-microsoft-com:office:word" xmlns:w="http://schemas.openxmlformats.org/wordprocessingml/2006/main" xmlns:w14="http://schemas.microsoft.com/office/word/2010/wordml" xmlns:w15="http://schemas.microsoft.com/office/word/2012/wordml" xmlns:w16se="http://schemas.microsoft.com/office/word/2015/wordml/symex" xmlns:wpg="http://schemas.microsoft.com/office/word/2010/wordprocessingGroup" xmlns:wpi="http://schemas.microsoft.com/office/word/2010/wordprocessingInk" xmlns:wne="http://schemas.microsoft.com/office/word/2006/wordml" xmlns:wps="http://schemas.microsoft.com/office/word/2010/wordprocessingShape" mc:Ignorable="w14 w15 w16se wp14">
   <w:endnote w:type="separator" w:id="-1">
     <w:p>
       <w:pPr>
@@ -17209,7 +17237,7 @@
 </file>
 
 <file path=word/footnotes.xml><?xml version="1.0" encoding="utf-8"?>
-<w:footnotes xmlns:wpc="http://schemas.microsoft.com/office/word/2010/wordprocessingCanvas" xmlns:mc="http://schemas.openxmlformats.org/markup-compatibility/2006" xmlns:o="urn:schemas-microsoft-com:office:office" xmlns:r="http://schemas.openxmlformats.org/officeDocument/2006/relationships" xmlns:m="http://schemas.openxmlformats.org/officeDocument/2006/math" xmlns:v="urn:schemas-microsoft-com:vml" xmlns:wp14="http://schemas.microsoft.com/office/word/2010/wordprocessingDrawing" xmlns:wp="http://schemas.openxmlformats.org/drawingml/2006/wordprocessingDrawing" xmlns:w10="urn:schemas-microsoft-com:office:word" xmlns:w="http://schemas.openxmlformats.org/wordprocessingml/2006/main" xmlns:w14="http://schemas.microsoft.com/office/word/2010/wordml" xmlns:w15="http://schemas.microsoft.com/office/word/2012/wordml" xmlns:wpg="http://schemas.microsoft.com/office/word/2010/wordprocessingGroup" xmlns:wpi="http://schemas.microsoft.com/office/word/2010/wordprocessingInk" xmlns:wne="http://schemas.microsoft.com/office/word/2006/wordml" xmlns:wps="http://schemas.microsoft.com/office/word/2010/wordprocessingShape" mc:Ignorable="w14 w15 wp14">
+<w:footnotes xmlns:wpc="http://schemas.microsoft.com/office/word/2010/wordprocessingCanvas" xmlns:cx="http://schemas.microsoft.com/office/drawing/2014/chartex" xmlns:cx1="http://schemas.microsoft.com/office/drawing/2015/9/8/chartex" xmlns:mc="http://schemas.openxmlformats.org/markup-compatibility/2006" xmlns:o="urn:schemas-microsoft-com:office:office" xmlns:r="http://schemas.openxmlformats.org/officeDocument/2006/relationships" xmlns:m="http://schemas.openxmlformats.org/officeDocument/2006/math" xmlns:v="urn:schemas-microsoft-com:vml" xmlns:wp14="http://schemas.microsoft.com/office/word/2010/wordprocessingDrawing" xmlns:wp="http://schemas.openxmlformats.org/drawingml/2006/wordprocessingDrawing" xmlns:w10="urn:schemas-microsoft-com:office:word" xmlns:w="http://schemas.openxmlformats.org/wordprocessingml/2006/main" xmlns:w14="http://schemas.microsoft.com/office/word/2010/wordml" xmlns:w15="http://schemas.microsoft.com/office/word/2012/wordml" xmlns:w16se="http://schemas.microsoft.com/office/word/2015/wordml/symex" xmlns:wpg="http://schemas.microsoft.com/office/word/2010/wordprocessingGroup" xmlns:wpi="http://schemas.microsoft.com/office/word/2010/wordprocessingInk" xmlns:wne="http://schemas.microsoft.com/office/word/2006/wordml" xmlns:wps="http://schemas.microsoft.com/office/word/2010/wordprocessingShape" mc:Ignorable="w14 w15 w16se wp14">
   <w:footnote w:type="separator" w:id="-1">
     <w:p>
       <w:pPr>
@@ -17234,7 +17262,7 @@
 </file>
 
 <file path=word/header1.xml><?xml version="1.0" encoding="utf-8"?>
-<w:hdr xmlns:wpc="http://schemas.microsoft.com/office/word/2010/wordprocessingCanvas" xmlns:mc="http://schemas.openxmlformats.org/markup-compatibility/2006" xmlns:o="urn:schemas-microsoft-com:office:office" xmlns:r="http://schemas.openxmlformats.org/officeDocument/2006/relationships" xmlns:m="http://schemas.openxmlformats.org/officeDocument/2006/math" xmlns:v="urn:schemas-microsoft-com:vml" xmlns:wp14="http://schemas.microsoft.com/office/word/2010/wordprocessingDrawing" xmlns:wp="http://schemas.openxmlformats.org/drawingml/2006/wordprocessingDrawing" xmlns:w10="urn:schemas-microsoft-com:office:word" xmlns:w="http://schemas.openxmlformats.org/wordprocessingml/2006/main" xmlns:w14="http://schemas.microsoft.com/office/word/2010/wordml" xmlns:w15="http://schemas.microsoft.com/office/word/2012/wordml" xmlns:wpg="http://schemas.microsoft.com/office/word/2010/wordprocessingGroup" xmlns:wpi="http://schemas.microsoft.com/office/word/2010/wordprocessingInk" xmlns:wne="http://schemas.microsoft.com/office/word/2006/wordml" xmlns:wps="http://schemas.microsoft.com/office/word/2010/wordprocessingShape" mc:Ignorable="w14 w15 wp14">
+<w:hdr xmlns:wpc="http://schemas.microsoft.com/office/word/2010/wordprocessingCanvas" xmlns:cx="http://schemas.microsoft.com/office/drawing/2014/chartex" xmlns:cx1="http://schemas.microsoft.com/office/drawing/2015/9/8/chartex" xmlns:mc="http://schemas.openxmlformats.org/markup-compatibility/2006" xmlns:o="urn:schemas-microsoft-com:office:office" xmlns:r="http://schemas.openxmlformats.org/officeDocument/2006/relationships" xmlns:m="http://schemas.openxmlformats.org/officeDocument/2006/math" xmlns:v="urn:schemas-microsoft-com:vml" xmlns:wp14="http://schemas.microsoft.com/office/word/2010/wordprocessingDrawing" xmlns:wp="http://schemas.openxmlformats.org/drawingml/2006/wordprocessingDrawing" xmlns:w10="urn:schemas-microsoft-com:office:word" xmlns:w="http://schemas.openxmlformats.org/wordprocessingml/2006/main" xmlns:w14="http://schemas.microsoft.com/office/word/2010/wordml" xmlns:w15="http://schemas.microsoft.com/office/word/2012/wordml" xmlns:w16se="http://schemas.microsoft.com/office/word/2015/wordml/symex" xmlns:wpg="http://schemas.microsoft.com/office/word/2010/wordprocessingGroup" xmlns:wpi="http://schemas.microsoft.com/office/word/2010/wordprocessingInk" xmlns:wne="http://schemas.microsoft.com/office/word/2006/wordml" xmlns:wps="http://schemas.microsoft.com/office/word/2010/wordprocessingShape" mc:Ignorable="w14 w15 w16se wp14">
   <w:p>
     <w:pPr>
       <w:pStyle w:val="Header"/>
@@ -17372,7 +17400,7 @@
             <w:rPr>
               <w:color w:val="767171" w:themeColor="background2" w:themeShade="80"/>
             </w:rPr>
-            <w:t>1</w:t>
+            <w:t>2</w:t>
           </w:r>
         </w:p>
       </w:tc>
@@ -17461,7 +17489,7 @@
             <w:rPr>
               <w:color w:val="767171" w:themeColor="background2" w:themeShade="80"/>
             </w:rPr>
-            <w:t>2</w:t>
+            <w:t>3</w:t>
           </w:r>
           <w:r>
             <w:rPr>
@@ -17473,13 +17501,7 @@
             <w:rPr>
               <w:color w:val="767171" w:themeColor="background2" w:themeShade="80"/>
             </w:rPr>
-            <w:t>2</w:t>
-          </w:r>
-          <w:r>
-            <w:rPr>
-              <w:color w:val="767171" w:themeColor="background2" w:themeShade="80"/>
-            </w:rPr>
-            <w:t>1</w:t>
+            <w:t>03</w:t>
           </w:r>
           <w:r>
             <w:rPr>
@@ -17505,8 +17527,8 @@
 </file>
 
 <file path=word/numbering.xml><?xml version="1.0" encoding="utf-8"?>
-<w:numbering xmlns:wpc="http://schemas.microsoft.com/office/word/2010/wordprocessingCanvas" xmlns:mc="http://schemas.openxmlformats.org/markup-compatibility/2006" xmlns:o="urn:schemas-microsoft-com:office:office" xmlns:r="http://schemas.openxmlformats.org/officeDocument/2006/relationships" xmlns:m="http://schemas.openxmlformats.org/officeDocument/2006/math" xmlns:v="urn:schemas-microsoft-com:vml" xmlns:wp14="http://schemas.microsoft.com/office/word/2010/wordprocessingDrawing" xmlns:wp="http://schemas.openxmlformats.org/drawingml/2006/wordprocessingDrawing" xmlns:w10="urn:schemas-microsoft-com:office:word" xmlns:w="http://schemas.openxmlformats.org/wordprocessingml/2006/main" xmlns:w14="http://schemas.microsoft.com/office/word/2010/wordml" xmlns:w15="http://schemas.microsoft.com/office/word/2012/wordml" xmlns:wpg="http://schemas.microsoft.com/office/word/2010/wordprocessingGroup" xmlns:wpi="http://schemas.microsoft.com/office/word/2010/wordprocessingInk" xmlns:wne="http://schemas.microsoft.com/office/word/2006/wordml" xmlns:wps="http://schemas.microsoft.com/office/word/2010/wordprocessingShape" mc:Ignorable="w14 w15 wp14">
-  <w:abstractNum w:abstractNumId="0">
+<w:numbering xmlns:wpc="http://schemas.microsoft.com/office/word/2010/wordprocessingCanvas" xmlns:cx="http://schemas.microsoft.com/office/drawing/2014/chartex" xmlns:cx1="http://schemas.microsoft.com/office/drawing/2015/9/8/chartex" xmlns:mc="http://schemas.openxmlformats.org/markup-compatibility/2006" xmlns:o="urn:schemas-microsoft-com:office:office" xmlns:r="http://schemas.openxmlformats.org/officeDocument/2006/relationships" xmlns:m="http://schemas.openxmlformats.org/officeDocument/2006/math" xmlns:v="urn:schemas-microsoft-com:vml" xmlns:wp14="http://schemas.microsoft.com/office/word/2010/wordprocessingDrawing" xmlns:wp="http://schemas.openxmlformats.org/drawingml/2006/wordprocessingDrawing" xmlns:w10="urn:schemas-microsoft-com:office:word" xmlns:w="http://schemas.openxmlformats.org/wordprocessingml/2006/main" xmlns:w14="http://schemas.microsoft.com/office/word/2010/wordml" xmlns:w15="http://schemas.microsoft.com/office/word/2012/wordml" xmlns:w16se="http://schemas.microsoft.com/office/word/2015/wordml/symex" xmlns:wpg="http://schemas.microsoft.com/office/word/2010/wordprocessingGroup" xmlns:wpi="http://schemas.microsoft.com/office/word/2010/wordprocessingInk" xmlns:wne="http://schemas.microsoft.com/office/word/2006/wordml" xmlns:wps="http://schemas.microsoft.com/office/word/2010/wordprocessingShape" mc:Ignorable="w14 w15 w16se wp14">
+  <w:abstractNum w:abstractNumId="0" w15:restartNumberingAfterBreak="0">
     <w:nsid w:val="0983087E"/>
     <w:multiLevelType w:val="singleLevel"/>
     <w:tmpl w:val="59D2420E"/>
@@ -17527,7 +17549,7 @@
       </w:rPr>
     </w:lvl>
   </w:abstractNum>
-  <w:abstractNum w:abstractNumId="1">
+  <w:abstractNum w:abstractNumId="1" w15:restartNumberingAfterBreak="0">
     <w:nsid w:val="2AFB1FC0"/>
     <w:multiLevelType w:val="multilevel"/>
     <w:tmpl w:val="6764EF06"/>
@@ -17667,7 +17689,7 @@
       </w:rPr>
     </w:lvl>
   </w:abstractNum>
-  <w:abstractNum w:abstractNumId="2">
+  <w:abstractNum w:abstractNumId="2" w15:restartNumberingAfterBreak="0">
     <w:nsid w:val="2D1D7145"/>
     <w:multiLevelType w:val="singleLevel"/>
     <w:tmpl w:val="2C0045F6"/>
@@ -17688,7 +17710,7 @@
       </w:rPr>
     </w:lvl>
   </w:abstractNum>
-  <w:abstractNum w:abstractNumId="3">
+  <w:abstractNum w:abstractNumId="3" w15:restartNumberingAfterBreak="0">
     <w:nsid w:val="5AC74B35"/>
     <w:multiLevelType w:val="multilevel"/>
     <w:tmpl w:val="FC2E106A"/>
@@ -17828,7 +17850,7 @@
       </w:rPr>
     </w:lvl>
   </w:abstractNum>
-  <w:abstractNum w:abstractNumId="4">
+  <w:abstractNum w:abstractNumId="4" w15:restartNumberingAfterBreak="0">
     <w:nsid w:val="66033C45"/>
     <w:multiLevelType w:val="hybridMultilevel"/>
     <w:tmpl w:val="8710E000"/>
@@ -17941,7 +17963,7 @@
       </w:rPr>
     </w:lvl>
   </w:abstractNum>
-  <w:abstractNum w:abstractNumId="5">
+  <w:abstractNum w:abstractNumId="5" w15:restartNumberingAfterBreak="0">
     <w:nsid w:val="6CD85B9C"/>
     <w:multiLevelType w:val="hybridMultilevel"/>
     <w:tmpl w:val="78FCC6DA"/>
@@ -18049,7 +18071,7 @@
 </file>
 
 <file path=word/styles.xml><?xml version="1.0" encoding="utf-8"?>
-<w:styles xmlns:mc="http://schemas.openxmlformats.org/markup-compatibility/2006" xmlns:r="http://schemas.openxmlformats.org/officeDocument/2006/relationships" xmlns:w="http://schemas.openxmlformats.org/wordprocessingml/2006/main" xmlns:w14="http://schemas.microsoft.com/office/word/2010/wordml" xmlns:w15="http://schemas.microsoft.com/office/word/2012/wordml" mc:Ignorable="w14 w15">
+<w:styles xmlns:mc="http://schemas.openxmlformats.org/markup-compatibility/2006" xmlns:r="http://schemas.openxmlformats.org/officeDocument/2006/relationships" xmlns:w="http://schemas.openxmlformats.org/wordprocessingml/2006/main" xmlns:w14="http://schemas.microsoft.com/office/word/2010/wordml" xmlns:w15="http://schemas.microsoft.com/office/word/2012/wordml" xmlns:w16se="http://schemas.microsoft.com/office/word/2015/wordml/symex" mc:Ignorable="w14 w15 w16se">
   <w:docDefaults>
     <w:rPrDefault>
       <w:rPr>
@@ -18782,7 +18804,6 @@
       <w:spacing w:after="0" w:line="240" w:lineRule="auto"/>
     </w:pPr>
     <w:tblPr>
-      <w:tblInd w:w="0" w:type="dxa"/>
       <w:tblBorders>
         <w:top w:val="single" w:sz="4" w:space="0" w:color="auto"/>
         <w:left w:val="single" w:sz="4" w:space="0" w:color="auto"/>
@@ -18791,12 +18812,6 @@
         <w:insideH w:val="single" w:sz="4" w:space="0" w:color="auto"/>
         <w:insideV w:val="single" w:sz="4" w:space="0" w:color="auto"/>
       </w:tblBorders>
-      <w:tblCellMar>
-        <w:top w:w="0" w:type="dxa"/>
-        <w:left w:w="108" w:type="dxa"/>
-        <w:bottom w:w="0" w:type="dxa"/>
-        <w:right w:w="108" w:type="dxa"/>
-      </w:tblCellMar>
     </w:tblPr>
   </w:style>
   <w:style w:type="table" w:customStyle="1" w:styleId="TableGrid1">
@@ -18809,7 +18824,6 @@
       <w:spacing w:after="0" w:line="240" w:lineRule="auto"/>
     </w:pPr>
     <w:tblPr>
-      <w:tblInd w:w="0" w:type="dxa"/>
       <w:tblBorders>
         <w:top w:val="single" w:sz="4" w:space="0" w:color="auto"/>
         <w:left w:val="single" w:sz="4" w:space="0" w:color="auto"/>
@@ -18818,12 +18832,6 @@
         <w:insideH w:val="single" w:sz="4" w:space="0" w:color="auto"/>
         <w:insideV w:val="single" w:sz="4" w:space="0" w:color="auto"/>
       </w:tblBorders>
-      <w:tblCellMar>
-        <w:top w:w="0" w:type="dxa"/>
-        <w:left w:w="108" w:type="dxa"/>
-        <w:bottom w:w="0" w:type="dxa"/>
-        <w:right w:w="108" w:type="dxa"/>
-      </w:tblCellMar>
     </w:tblPr>
   </w:style>
   <w:style w:type="paragraph" w:styleId="Caption">
@@ -19122,7 +19130,7 @@
 </file>
 
 <file path=customXml/itemProps1.xml><?xml version="1.0" encoding="utf-8"?>
-<ds:datastoreItem xmlns:ds="http://schemas.openxmlformats.org/officeDocument/2006/customXml" ds:itemID="{727FA8D3-4A2A-498C-A4FD-1630AF6CD9FF}">
+<ds:datastoreItem xmlns:ds="http://schemas.openxmlformats.org/officeDocument/2006/customXml" ds:itemID="{339EA064-715E-459A-B80F-E44EA62B92FD}">
   <ds:schemaRefs>
     <ds:schemaRef ds:uri="http://schemas.openxmlformats.org/officeDocument/2006/bibliography"/>
   </ds:schemaRefs>

</xml_diff>